<commit_message>
[AVL-56] Ego vehicle updates position at appropriate speed
</commit_message>
<xml_diff>
--- a/UTD-RTOS/Documentation/src/Device Registry.docx
+++ b/UTD-RTOS/Documentation/src/Device Registry.docx
@@ -1008,34 +1008,7 @@
                                 <w:sz w:val="19"/>
                                 <w:szCs w:val="19"/>
                               </w:rPr>
-                              <w:t xml:space="preserve"> </w:t>
-                            </w:r>
-                            <w:r>
-                              <w:rPr>
-                                <w:rFonts w:ascii="Consolas" w:hAnsi="Consolas" w:cs="Consolas"/>
-                                <w:color w:val="008000"/>
-                                <w:sz w:val="19"/>
-                                <w:szCs w:val="19"/>
-                              </w:rPr>
-                              <w:t>//</w:t>
-                            </w:r>
-                            <w:r>
-                              <w:rPr>
-                                <w:rFonts w:ascii="Consolas" w:hAnsi="Consolas" w:cs="Consolas"/>
-                                <w:color w:val="008000"/>
-                                <w:sz w:val="19"/>
-                                <w:szCs w:val="19"/>
-                              </w:rPr>
-                              <w:t xml:space="preserve"> Read data from the float array</w:t>
-                            </w:r>
-                            <w:r>
-                              <w:rPr>
-                                <w:rFonts w:ascii="Consolas" w:hAnsi="Consolas" w:cs="Consolas"/>
-                                <w:color w:val="008000"/>
-                                <w:sz w:val="19"/>
-                                <w:szCs w:val="19"/>
-                              </w:rPr>
-                              <w:t xml:space="preserve"> </w:t>
+                              <w:t xml:space="preserve"> // Read data from the float array </w:t>
                             </w:r>
                           </w:p>
                           <w:p>
@@ -1094,25 +1067,7 @@
                                 <w:sz w:val="19"/>
                                 <w:szCs w:val="19"/>
                               </w:rPr>
-                              <w:t>= devices.gps[</w:t>
-                            </w:r>
-                            <w:r>
-                              <w:rPr>
-                                <w:rFonts w:ascii="Consolas" w:hAnsi="Consolas" w:cs="Consolas"/>
-                                <w:color w:val="000000"/>
-                                <w:sz w:val="19"/>
-                                <w:szCs w:val="19"/>
-                              </w:rPr>
-                              <w:t>0</w:t>
-                            </w:r>
-                            <w:r>
-                              <w:rPr>
-                                <w:rFonts w:ascii="Consolas" w:hAnsi="Consolas" w:cs="Consolas"/>
-                                <w:color w:val="000000"/>
-                                <w:sz w:val="19"/>
-                                <w:szCs w:val="19"/>
-                              </w:rPr>
-                              <w:t>];</w:t>
+                              <w:t>= devices.gps[0];</w:t>
                             </w:r>
                           </w:p>
                           <w:p>
@@ -1209,16 +1164,7 @@
                                 <w:sz w:val="19"/>
                                 <w:szCs w:val="19"/>
                               </w:rPr>
-                              <w:t xml:space="preserve"> </w:t>
-                            </w:r>
-                            <w:r>
-                              <w:rPr>
-                                <w:rFonts w:ascii="Consolas" w:hAnsi="Consolas" w:cs="Consolas"/>
-                                <w:color w:val="008000"/>
-                                <w:sz w:val="19"/>
-                                <w:szCs w:val="19"/>
-                              </w:rPr>
-                              <w:t xml:space="preserve">// </w:t>
+                              <w:t xml:space="preserve"> // </w:t>
                             </w:r>
                             <w:r>
                               <w:rPr>
@@ -2124,10 +2070,7 @@
         <w:pStyle w:val="Heading3"/>
       </w:pPr>
       <w:r>
-        <w:t>Lidar Array</w:t>
-      </w:r>
-      <w:r>
-        <w:t xml:space="preserve"> Sensor</w:t>
+        <w:t>Lidar Array Sensor</w:t>
       </w:r>
       <w:r>
         <w:t xml:space="preserve"> : DeviceRegistry.lidar</w:t>
@@ -2229,13 +2172,7 @@
         <w:t xml:space="preserve">Shape: </w:t>
       </w:r>
       <w:r>
-        <w:t xml:space="preserve">[ </w:t>
-      </w:r>
-      <w:r>
-        <w:t>16</w:t>
-      </w:r>
-      <w:r>
-        <w:t xml:space="preserve"> ]</w:t>
+        <w:t>[ 16 ]</w:t>
       </w:r>
     </w:p>
     <w:p>
@@ -2900,25 +2837,7 @@
                                 <w:sz w:val="19"/>
                                 <w:szCs w:val="19"/>
                               </w:rPr>
-                              <w:t xml:space="preserve"> </w:t>
-                            </w:r>
-                            <w:r>
-                              <w:rPr>
-                                <w:rFonts w:ascii="Consolas" w:hAnsi="Consolas" w:cs="Consolas"/>
-                                <w:color w:val="000000"/>
-                                <w:sz w:val="19"/>
-                                <w:szCs w:val="19"/>
-                              </w:rPr>
-                              <w:t>back</w:t>
-                            </w:r>
-                            <w:r>
-                              <w:rPr>
-                                <w:rFonts w:ascii="Consolas" w:hAnsi="Consolas" w:cs="Consolas"/>
-                                <w:color w:val="000000"/>
-                                <w:sz w:val="19"/>
-                                <w:szCs w:val="19"/>
-                              </w:rPr>
-                              <w:t>_lidar = devices.</w:t>
+                              <w:t xml:space="preserve"> back_lidar = devices.</w:t>
                             </w:r>
                             <w:r>
                               <w:rPr>
@@ -2936,25 +2855,7 @@
                                 <w:sz w:val="19"/>
                                 <w:szCs w:val="19"/>
                               </w:rPr>
-                              <w:t>[</w:t>
-                            </w:r>
-                            <w:r>
-                              <w:rPr>
-                                <w:rFonts w:ascii="Consolas" w:hAnsi="Consolas" w:cs="Consolas"/>
-                                <w:color w:val="000000"/>
-                                <w:sz w:val="19"/>
-                                <w:szCs w:val="19"/>
-                              </w:rPr>
-                              <w:t>8</w:t>
-                            </w:r>
-                            <w:r>
-                              <w:rPr>
-                                <w:rFonts w:ascii="Consolas" w:hAnsi="Consolas" w:cs="Consolas"/>
-                                <w:color w:val="000000"/>
-                                <w:sz w:val="19"/>
-                                <w:szCs w:val="19"/>
-                              </w:rPr>
-                              <w:t>];</w:t>
+                              <w:t>[8];</w:t>
                             </w:r>
                           </w:p>
                           <w:p>
@@ -5109,61 +5010,7 @@
                                 <w:sz w:val="19"/>
                                 <w:szCs w:val="19"/>
                               </w:rPr>
-                              <w:t xml:space="preserve"> </w:t>
-                            </w:r>
-                            <w:r>
-                              <w:rPr>
-                                <w:rFonts w:ascii="Consolas" w:hAnsi="Consolas" w:cs="Consolas"/>
-                                <w:color w:val="000000"/>
-                                <w:sz w:val="19"/>
-                                <w:szCs w:val="19"/>
-                              </w:rPr>
-                              <w:t>top_left_red</w:t>
-                            </w:r>
-                            <w:r>
-                              <w:rPr>
-                                <w:rFonts w:ascii="Consolas" w:hAnsi="Consolas" w:cs="Consolas"/>
-                                <w:color w:val="000000"/>
-                                <w:sz w:val="19"/>
-                                <w:szCs w:val="19"/>
-                              </w:rPr>
-                              <w:t xml:space="preserve"> = devices.</w:t>
-                            </w:r>
-                            <w:r>
-                              <w:rPr>
-                                <w:rFonts w:ascii="Consolas" w:hAnsi="Consolas" w:cs="Consolas"/>
-                                <w:color w:val="000000"/>
-                                <w:sz w:val="19"/>
-                                <w:szCs w:val="19"/>
-                              </w:rPr>
-                              <w:t>pixels</w:t>
-                            </w:r>
-                            <w:r>
-                              <w:rPr>
-                                <w:rFonts w:ascii="Consolas" w:hAnsi="Consolas" w:cs="Consolas"/>
-                                <w:color w:val="000000"/>
-                                <w:sz w:val="19"/>
-                                <w:szCs w:val="19"/>
-                              </w:rPr>
-                              <w:t>[0</w:t>
-                            </w:r>
-                            <w:r>
-                              <w:rPr>
-                                <w:rFonts w:ascii="Consolas" w:hAnsi="Consolas" w:cs="Consolas"/>
-                                <w:color w:val="000000"/>
-                                <w:sz w:val="19"/>
-                                <w:szCs w:val="19"/>
-                              </w:rPr>
-                              <w:t>, 0, 0</w:t>
-                            </w:r>
-                            <w:r>
-                              <w:rPr>
-                                <w:rFonts w:ascii="Consolas" w:hAnsi="Consolas" w:cs="Consolas"/>
-                                <w:color w:val="000000"/>
-                                <w:sz w:val="19"/>
-                                <w:szCs w:val="19"/>
-                              </w:rPr>
-                              <w:t>];</w:t>
+                              <w:t xml:space="preserve"> top_left_red = devices.pixels[0, 0, 0];</w:t>
                             </w:r>
                           </w:p>
                           <w:p>
@@ -5204,61 +5051,7 @@
                                 <w:sz w:val="19"/>
                                 <w:szCs w:val="19"/>
                               </w:rPr>
-                              <w:t xml:space="preserve"> </w:t>
-                            </w:r>
-                            <w:r>
-                              <w:rPr>
-                                <w:rFonts w:ascii="Consolas" w:hAnsi="Consolas" w:cs="Consolas"/>
-                                <w:color w:val="000000"/>
-                                <w:sz w:val="19"/>
-                                <w:szCs w:val="19"/>
-                              </w:rPr>
-                              <w:t>middle_left_green</w:t>
-                            </w:r>
-                            <w:r>
-                              <w:rPr>
-                                <w:rFonts w:ascii="Consolas" w:hAnsi="Consolas" w:cs="Consolas"/>
-                                <w:color w:val="000000"/>
-                                <w:sz w:val="19"/>
-                                <w:szCs w:val="19"/>
-                              </w:rPr>
-                              <w:t xml:space="preserve"> = devices.</w:t>
-                            </w:r>
-                            <w:r>
-                              <w:rPr>
-                                <w:rFonts w:ascii="Consolas" w:hAnsi="Consolas" w:cs="Consolas"/>
-                                <w:color w:val="000000"/>
-                                <w:sz w:val="19"/>
-                                <w:szCs w:val="19"/>
-                              </w:rPr>
-                              <w:t>pixels</w:t>
-                            </w:r>
-                            <w:r>
-                              <w:rPr>
-                                <w:rFonts w:ascii="Consolas" w:hAnsi="Consolas" w:cs="Consolas"/>
-                                <w:color w:val="000000"/>
-                                <w:sz w:val="19"/>
-                                <w:szCs w:val="19"/>
-                              </w:rPr>
-                              <w:t>[</w:t>
-                            </w:r>
-                            <w:r>
-                              <w:rPr>
-                                <w:rFonts w:ascii="Consolas" w:hAnsi="Consolas" w:cs="Consolas"/>
-                                <w:color w:val="000000"/>
-                                <w:sz w:val="19"/>
-                                <w:szCs w:val="19"/>
-                              </w:rPr>
-                              <w:t>7, 0, 1</w:t>
-                            </w:r>
-                            <w:r>
-                              <w:rPr>
-                                <w:rFonts w:ascii="Consolas" w:hAnsi="Consolas" w:cs="Consolas"/>
-                                <w:color w:val="000000"/>
-                                <w:sz w:val="19"/>
-                                <w:szCs w:val="19"/>
-                              </w:rPr>
-                              <w:t>];</w:t>
+                              <w:t xml:space="preserve"> middle_left_green = devices.pixels[7, 0, 1];</w:t>
                             </w:r>
                           </w:p>
                           <w:p>
@@ -5299,61 +5092,7 @@
                                 <w:sz w:val="19"/>
                                 <w:szCs w:val="19"/>
                               </w:rPr>
-                              <w:t xml:space="preserve"> </w:t>
-                            </w:r>
-                            <w:r>
-                              <w:rPr>
-                                <w:rFonts w:ascii="Consolas" w:hAnsi="Consolas" w:cs="Consolas"/>
-                                <w:color w:val="000000"/>
-                                <w:sz w:val="19"/>
-                                <w:szCs w:val="19"/>
-                              </w:rPr>
-                              <w:t>bottom_right_blue</w:t>
-                            </w:r>
-                            <w:r>
-                              <w:rPr>
-                                <w:rFonts w:ascii="Consolas" w:hAnsi="Consolas" w:cs="Consolas"/>
-                                <w:color w:val="000000"/>
-                                <w:sz w:val="19"/>
-                                <w:szCs w:val="19"/>
-                              </w:rPr>
-                              <w:t xml:space="preserve"> = devices.</w:t>
-                            </w:r>
-                            <w:r>
-                              <w:rPr>
-                                <w:rFonts w:ascii="Consolas" w:hAnsi="Consolas" w:cs="Consolas"/>
-                                <w:color w:val="000000"/>
-                                <w:sz w:val="19"/>
-                                <w:szCs w:val="19"/>
-                              </w:rPr>
-                              <w:t>pixels</w:t>
-                            </w:r>
-                            <w:r>
-                              <w:rPr>
-                                <w:rFonts w:ascii="Consolas" w:hAnsi="Consolas" w:cs="Consolas"/>
-                                <w:color w:val="000000"/>
-                                <w:sz w:val="19"/>
-                                <w:szCs w:val="19"/>
-                              </w:rPr>
-                              <w:t>[</w:t>
-                            </w:r>
-                            <w:r>
-                              <w:rPr>
-                                <w:rFonts w:ascii="Consolas" w:hAnsi="Consolas" w:cs="Consolas"/>
-                                <w:color w:val="000000"/>
-                                <w:sz w:val="19"/>
-                                <w:szCs w:val="19"/>
-                              </w:rPr>
-                              <w:t>7, 15, 2</w:t>
-                            </w:r>
-                            <w:r>
-                              <w:rPr>
-                                <w:rFonts w:ascii="Consolas" w:hAnsi="Consolas" w:cs="Consolas"/>
-                                <w:color w:val="000000"/>
-                                <w:sz w:val="19"/>
-                                <w:szCs w:val="19"/>
-                              </w:rPr>
-                              <w:t>];</w:t>
+                              <w:t xml:space="preserve"> bottom_right_blue = devices.pixels[7, 15, 2];</w:t>
                             </w:r>
                           </w:p>
                           <w:p>
@@ -7053,43 +6792,7 @@
                                 <w:sz w:val="19"/>
                                 <w:szCs w:val="19"/>
                               </w:rPr>
-                              <w:t xml:space="preserve"> </w:t>
-                            </w:r>
-                            <w:r>
-                              <w:rPr>
-                                <w:rFonts w:ascii="Consolas" w:hAnsi="Consolas" w:cs="Consolas"/>
-                                <w:color w:val="000000"/>
-                                <w:sz w:val="19"/>
-                                <w:szCs w:val="19"/>
-                              </w:rPr>
-                              <w:t>angle</w:t>
-                            </w:r>
-                            <w:r>
-                              <w:rPr>
-                                <w:rFonts w:ascii="Consolas" w:hAnsi="Consolas" w:cs="Consolas"/>
-                                <w:color w:val="000000"/>
-                                <w:sz w:val="19"/>
-                                <w:szCs w:val="19"/>
-                              </w:rPr>
-                              <w:t xml:space="preserve"> = devices.</w:t>
-                            </w:r>
-                            <w:r>
-                              <w:rPr>
-                                <w:rFonts w:ascii="Consolas" w:hAnsi="Consolas" w:cs="Consolas"/>
-                                <w:color w:val="000000"/>
-                                <w:sz w:val="19"/>
-                                <w:szCs w:val="19"/>
-                              </w:rPr>
-                              <w:t>compass</w:t>
-                            </w:r>
-                            <w:r>
-                              <w:rPr>
-                                <w:rFonts w:ascii="Consolas" w:hAnsi="Consolas" w:cs="Consolas"/>
-                                <w:color w:val="000000"/>
-                                <w:sz w:val="19"/>
-                                <w:szCs w:val="19"/>
-                              </w:rPr>
-                              <w:t>[0];</w:t>
+                              <w:t xml:space="preserve"> angle = devices.compass[0];</w:t>
                             </w:r>
                           </w:p>
                           <w:p>
@@ -7159,25 +6862,7 @@
                                 <w:sz w:val="19"/>
                                 <w:szCs w:val="19"/>
                               </w:rPr>
-                              <w:t>$"</w:t>
-                            </w:r>
-                            <w:r>
-                              <w:rPr>
-                                <w:rFonts w:ascii="Consolas" w:hAnsi="Consolas" w:cs="Consolas"/>
-                                <w:color w:val="A31515"/>
-                                <w:sz w:val="19"/>
-                                <w:szCs w:val="19"/>
-                              </w:rPr>
-                              <w:t>Angle to North</w:t>
-                            </w:r>
-                            <w:r>
-                              <w:rPr>
-                                <w:rFonts w:ascii="Consolas" w:hAnsi="Consolas" w:cs="Consolas"/>
-                                <w:color w:val="A31515"/>
-                                <w:sz w:val="19"/>
-                                <w:szCs w:val="19"/>
-                              </w:rPr>
-                              <w:t xml:space="preserve">: </w:t>
+                              <w:t xml:space="preserve">$"Angle to North: </w:t>
                             </w:r>
                             <w:r>
                               <w:rPr>
@@ -7761,13 +7446,7 @@
       </w:pPr>
       <w:r>
         <w:lastRenderedPageBreak/>
-        <w:t xml:space="preserve">Target </w:t>
-      </w:r>
-      <w:r>
-        <w:t>Compass : DeviceRegistry.</w:t>
-      </w:r>
-      <w:r>
-        <w:t>targetAlignment</w:t>
+        <w:t>Target Compass : DeviceRegistry.targetAlignment</w:t>
       </w:r>
     </w:p>
     <w:p>
@@ -10078,13 +9757,7 @@
         <w:pStyle w:val="Heading3"/>
       </w:pPr>
       <w:r>
-        <w:t>Speedometer</w:t>
-      </w:r>
-      <w:r>
-        <w:t xml:space="preserve"> : DeviceRegistry.</w:t>
-      </w:r>
-      <w:r>
-        <w:t>speedometer</w:t>
+        <w:t>Speedometer : DeviceRegistry.speedometer</w:t>
       </w:r>
     </w:p>
     <w:p>
@@ -10112,7 +9785,13 @@
         <w:t>. The speed is given in meters-per-second.</w:t>
       </w:r>
       <w:r>
-        <w:t xml:space="preserve"> The ego vehicle has a top speed of 0.33 m/s.</w:t>
+        <w:t xml:space="preserve"> The ego vehicle has a top speed of </w:t>
+      </w:r>
+      <w:r>
+        <w:t xml:space="preserve">20 </w:t>
+      </w:r>
+      <w:r>
+        <w:t>m/s.</w:t>
       </w:r>
     </w:p>
     <w:p>
@@ -10150,10 +9829,16 @@
         <w:t>Possible values:</w:t>
       </w:r>
       <w:r>
-        <w:t xml:space="preserve"> [ 0, </w:t>
-      </w:r>
-      <w:r>
-        <w:t>0.33</w:t>
+        <w:t xml:space="preserve"> [ </w:t>
+      </w:r>
+      <w:r>
+        <w:t>-20</w:t>
+      </w:r>
+      <w:r>
+        <w:t xml:space="preserve">, </w:t>
+      </w:r>
+      <w:r>
+        <w:t>20</w:t>
       </w:r>
       <w:r>
         <w:t xml:space="preserve"> </w:t>
@@ -11276,10 +10961,7 @@
       </w:pPr>
       <w:r>
         <w:lastRenderedPageBreak/>
-        <w:t>Actuator</w:t>
-      </w:r>
-      <w:r>
-        <w:t xml:space="preserve"> Devices</w:t>
+        <w:t>Actuator Devices</w:t>
       </w:r>
     </w:p>
     <w:p>
@@ -11319,13 +11001,7 @@
         <w:t>ler</w:t>
       </w:r>
       <w:r>
-        <w:t xml:space="preserve"> </w:t>
-      </w:r>
-      <w:r>
-        <w:t>: DeviceRegistry.speed</w:t>
-      </w:r>
-      <w:r>
-        <w:t>Control</w:t>
+        <w:t xml:space="preserve"> : DeviceRegistry.speedControl</w:t>
       </w:r>
     </w:p>
     <w:p>
@@ -11344,13 +11020,7 @@
         <w:t>Description:</w:t>
       </w:r>
       <w:r>
-        <w:t xml:space="preserve"> Controls the movement speed of the Ego vehicle</w:t>
-      </w:r>
-      <w:r>
-        <w:t>.</w:t>
-      </w:r>
-      <w:r>
-        <w:t xml:space="preserve"> Whe</w:t>
+        <w:t xml:space="preserve"> Controls the movement speed of the Ego vehicle. Whe</w:t>
       </w:r>
       <w:r>
         <w:t xml:space="preserve">n the command indicator is set to a non-zero value, the speed controller takes whatever data is stored at index 1 and uses it as the </w:t>
@@ -11398,7 +11068,13 @@
       </w:r>
       <w:r>
         <w:br/>
-        <w:t xml:space="preserve">Please note that the Ego vehicle has a max speed of 0.33 m/s. If you set </w:t>
+        <w:t xml:space="preserve">Please note that the Ego vehicle has a max speed of </w:t>
+      </w:r>
+      <w:r>
+        <w:t>20</w:t>
+      </w:r>
+      <w:r>
+        <w:t xml:space="preserve"> m/s. If you set </w:t>
       </w:r>
       <w:r>
         <w:t>the target speed to be above this maximum speed, then the Ego vehicle will only accelerate up to the max and no further.</w:t>
@@ -12427,13 +12103,7 @@
       </w:pPr>
       <w:r>
         <w:lastRenderedPageBreak/>
-        <w:t>Brake</w:t>
-      </w:r>
-      <w:r>
-        <w:t xml:space="preserve"> Controller : DeviceRegistry.</w:t>
-      </w:r>
-      <w:r>
-        <w:t>brakeControl</w:t>
+        <w:t>Brake Controller : DeviceRegistry.brakeControl</w:t>
       </w:r>
     </w:p>
     <w:p>
@@ -13084,43 +12754,7 @@
                                 <w:sz w:val="19"/>
                                 <w:szCs w:val="19"/>
                               </w:rPr>
-                              <w:t xml:space="preserve">        devices.speedControl[</w:t>
-                            </w:r>
-                            <w:r>
-                              <w:rPr>
-                                <w:rFonts w:ascii="Consolas" w:hAnsi="Consolas" w:cs="Consolas"/>
-                                <w:color w:val="000000"/>
-                                <w:sz w:val="19"/>
-                                <w:szCs w:val="19"/>
-                              </w:rPr>
-                              <w:t>1</w:t>
-                            </w:r>
-                            <w:r>
-                              <w:rPr>
-                                <w:rFonts w:ascii="Consolas" w:hAnsi="Consolas" w:cs="Consolas"/>
-                                <w:color w:val="000000"/>
-                                <w:sz w:val="19"/>
-                                <w:szCs w:val="19"/>
-                              </w:rPr>
-                              <w:t xml:space="preserve">] = </w:t>
-                            </w:r>
-                            <w:r>
-                              <w:rPr>
-                                <w:rFonts w:ascii="Consolas" w:hAnsi="Consolas" w:cs="Consolas"/>
-                                <w:color w:val="000000"/>
-                                <w:sz w:val="19"/>
-                                <w:szCs w:val="19"/>
-                              </w:rPr>
-                              <w:t>0f</w:t>
-                            </w:r>
-                            <w:r>
-                              <w:rPr>
-                                <w:rFonts w:ascii="Consolas" w:hAnsi="Consolas" w:cs="Consolas"/>
-                                <w:color w:val="000000"/>
-                                <w:sz w:val="19"/>
-                                <w:szCs w:val="19"/>
-                              </w:rPr>
-                              <w:t>;</w:t>
+                              <w:t xml:space="preserve">        devices.speedControl[1] = 0f;</w:t>
                             </w:r>
                           </w:p>
                           <w:p>
@@ -13204,43 +12838,7 @@
                                 <w:sz w:val="19"/>
                                 <w:szCs w:val="19"/>
                               </w:rPr>
-                              <w:t xml:space="preserve">        devices.brakeControl[</w:t>
-                            </w:r>
-                            <w:r>
-                              <w:rPr>
-                                <w:rFonts w:ascii="Consolas" w:hAnsi="Consolas" w:cs="Consolas"/>
-                                <w:color w:val="000000"/>
-                                <w:sz w:val="19"/>
-                                <w:szCs w:val="19"/>
-                              </w:rPr>
-                              <w:t>0</w:t>
-                            </w:r>
-                            <w:r>
-                              <w:rPr>
-                                <w:rFonts w:ascii="Consolas" w:hAnsi="Consolas" w:cs="Consolas"/>
-                                <w:color w:val="000000"/>
-                                <w:sz w:val="19"/>
-                                <w:szCs w:val="19"/>
-                              </w:rPr>
-                              <w:t xml:space="preserve">] = </w:t>
-                            </w:r>
-                            <w:r>
-                              <w:rPr>
-                                <w:rFonts w:ascii="Consolas" w:hAnsi="Consolas" w:cs="Consolas"/>
-                                <w:color w:val="000000"/>
-                                <w:sz w:val="19"/>
-                                <w:szCs w:val="19"/>
-                              </w:rPr>
-                              <w:t>1</w:t>
-                            </w:r>
-                            <w:r>
-                              <w:rPr>
-                                <w:rFonts w:ascii="Consolas" w:hAnsi="Consolas" w:cs="Consolas"/>
-                                <w:color w:val="000000"/>
-                                <w:sz w:val="19"/>
-                                <w:szCs w:val="19"/>
-                              </w:rPr>
-                              <w:t>f;</w:t>
+                              <w:t xml:space="preserve">        devices.brakeControl[0] = 1f;</w:t>
                             </w:r>
                           </w:p>
                           <w:p>
@@ -13923,10 +13521,7 @@
         <w:t>e</w:t>
       </w:r>
       <w:r>
-        <w:t>ring</w:t>
-      </w:r>
-      <w:r>
-        <w:t xml:space="preserve"> Controller : DeviceRegistry.</w:t>
+        <w:t>ring Controller : DeviceRegistry.</w:t>
       </w:r>
       <w:r>
         <w:t>steering</w:t>
@@ -14528,16 +14123,7 @@
                                 <w:sz w:val="19"/>
                                 <w:szCs w:val="19"/>
                               </w:rPr>
-                              <w:t xml:space="preserve">// Set the </w:t>
-                            </w:r>
-                            <w:r>
-                              <w:rPr>
-                                <w:rFonts w:ascii="Consolas" w:hAnsi="Consolas" w:cs="Consolas"/>
-                                <w:color w:val="008000"/>
-                                <w:sz w:val="19"/>
-                                <w:szCs w:val="19"/>
-                              </w:rPr>
-                              <w:t>steering angle to turn 30 degrees to the right</w:t>
+                              <w:t>// Set the steering angle to turn 30 degrees to the right</w:t>
                             </w:r>
                           </w:p>
                           <w:p>
@@ -15031,10 +14617,7 @@
       </w:pPr>
       <w:r>
         <w:lastRenderedPageBreak/>
-        <w:t>Transmitter</w:t>
-      </w:r>
-      <w:r>
-        <w:t xml:space="preserve"> : DeviceRegistry.</w:t>
+        <w:t>Transmitter : DeviceRegistry.</w:t>
       </w:r>
       <w:r>
         <w:t>transmitter</w:t>
@@ -15110,25 +14693,7 @@
         <w:br/>
       </w:r>
       <w:r>
-        <w:t xml:space="preserve">The potential </w:t>
-      </w:r>
-      <w:r>
-        <w:t>receiver devices and their associated frequencies can</w:t>
-      </w:r>
-      <w:r>
-        <w:t xml:space="preserve"> vary based on the specific assignment scenario. Review documentation for a specific scenario to find out what frequencies may be </w:t>
-      </w:r>
-      <w:r>
-        <w:t>received</w:t>
-      </w:r>
-      <w:r>
-        <w:t xml:space="preserve">, and what </w:t>
-      </w:r>
-      <w:r>
-        <w:t>actions the receiver devices will perform</w:t>
-      </w:r>
-      <w:r>
-        <w:t>.</w:t>
+        <w:t>The potential receiver devices and their associated frequencies can vary based on the specific assignment scenario. Review documentation for a specific scenario to find out what frequencies may be received, and what actions the receiver devices will perform.</w:t>
       </w:r>
       <w:r>
         <w:br/>
@@ -15720,16 +15285,7 @@
                                 <w:sz w:val="19"/>
                                 <w:szCs w:val="19"/>
                               </w:rPr>
-                              <w:t>transmitterControl</w:t>
-                            </w:r>
-                            <w:r>
-                              <w:rPr>
-                                <w:rFonts w:ascii="Consolas" w:hAnsi="Consolas" w:cs="Consolas"/>
-                                <w:color w:val="000000"/>
-                                <w:sz w:val="19"/>
-                                <w:szCs w:val="19"/>
-                              </w:rPr>
-                              <w:t xml:space="preserve"> </w:t>
+                              <w:t xml:space="preserve">transmitterControl </w:t>
                             </w:r>
                             <w:r>
                               <w:rPr>
@@ -16327,13 +15883,7 @@
         <w:t>Description:</w:t>
       </w:r>
       <w:r>
-        <w:t xml:space="preserve"> A dedicated float array that student-created tasks can use to store and retrieve information</w:t>
-      </w:r>
-      <w:r>
-        <w:t>.</w:t>
-      </w:r>
-      <w:r>
-        <w:t xml:space="preserve"> Some possible uses include keeping track of a system state, or allowing communication of data between different tasks.</w:t>
+        <w:t xml:space="preserve"> A dedicated float array that student-created tasks can use to store and retrieve information. Some possible uses include keeping track of a system state, or allowing communication of data between different tasks.</w:t>
       </w:r>
       <w:r>
         <w:t xml:space="preserve"> The memory float array will only be modified by student-created tasks.</w:t>
@@ -16815,16 +16365,7 @@
                                 <w:sz w:val="19"/>
                                 <w:szCs w:val="19"/>
                               </w:rPr>
-                              <w:t xml:space="preserve"> // </w:t>
-                            </w:r>
-                            <w:r>
-                              <w:rPr>
-                                <w:rFonts w:ascii="Consolas" w:hAnsi="Consolas" w:cs="Consolas"/>
-                                <w:color w:val="008000"/>
-                                <w:sz w:val="19"/>
-                                <w:szCs w:val="19"/>
-                              </w:rPr>
-                              <w:t>Store a</w:t>
+                              <w:t xml:space="preserve"> // Store a</w:t>
                             </w:r>
                             <w:r>
                               <w:rPr>
@@ -16865,43 +16406,7 @@
                                 <w:sz w:val="19"/>
                                 <w:szCs w:val="19"/>
                               </w:rPr>
-                              <w:t xml:space="preserve">        devices.</w:t>
-                            </w:r>
-                            <w:r>
-                              <w:rPr>
-                                <w:rFonts w:ascii="Consolas" w:hAnsi="Consolas" w:cs="Consolas"/>
-                                <w:color w:val="000000"/>
-                                <w:sz w:val="19"/>
-                                <w:szCs w:val="19"/>
-                              </w:rPr>
-                              <w:t>memory</w:t>
-                            </w:r>
-                            <w:r>
-                              <w:rPr>
-                                <w:rFonts w:ascii="Consolas" w:hAnsi="Consolas" w:cs="Consolas"/>
-                                <w:color w:val="000000"/>
-                                <w:sz w:val="19"/>
-                                <w:szCs w:val="19"/>
-                              </w:rPr>
-                              <w:t>[</w:t>
-                            </w:r>
-                            <w:r>
-                              <w:rPr>
-                                <w:rFonts w:ascii="Consolas" w:hAnsi="Consolas" w:cs="Consolas"/>
-                                <w:color w:val="000000"/>
-                                <w:sz w:val="19"/>
-                                <w:szCs w:val="19"/>
-                              </w:rPr>
-                              <w:t>23</w:t>
-                            </w:r>
-                            <w:r>
-                              <w:rPr>
-                                <w:rFonts w:ascii="Consolas" w:hAnsi="Consolas" w:cs="Consolas"/>
-                                <w:color w:val="000000"/>
-                                <w:sz w:val="19"/>
-                                <w:szCs w:val="19"/>
-                              </w:rPr>
-                              <w:t xml:space="preserve">] = </w:t>
+                              <w:t xml:space="preserve">        devices.memory[23] = </w:t>
                             </w:r>
                             <w:r>
                               <w:rPr>
@@ -16999,16 +16504,7 @@
                                 <w:sz w:val="19"/>
                                 <w:szCs w:val="19"/>
                               </w:rPr>
-                              <w:t xml:space="preserve"> </w:t>
-                            </w:r>
-                            <w:r>
-                              <w:rPr>
-                                <w:rFonts w:ascii="Consolas" w:hAnsi="Consolas" w:cs="Consolas"/>
-                                <w:color w:val="0000FF"/>
-                                <w:sz w:val="19"/>
-                                <w:szCs w:val="19"/>
-                              </w:rPr>
-                              <w:t>float</w:t>
+                              <w:t xml:space="preserve"> float</w:t>
                             </w:r>
                             <w:r>
                               <w:rPr>

</xml_diff>

<commit_message>
[AVL-50] Assignment two scenario documentation has been added
</commit_message>
<xml_diff>
--- a/UTD-RTOS/Documentation/src/Device Registry.docx
+++ b/UTD-RTOS/Documentation/src/Device Registry.docx
@@ -547,7 +547,10 @@
         <w:t>Description:</w:t>
       </w:r>
       <w:r>
-        <w:t xml:space="preserve"> Provides the position of the robot in the world.</w:t>
+        <w:t xml:space="preserve"> Provides the position of the robot in the world</w:t>
+      </w:r>
+      <w:r>
+        <w:t xml:space="preserve"> using meters.</w:t>
       </w:r>
     </w:p>
     <w:p>

</xml_diff>

<commit_message>
[AVL-59] Fixed typo in the device registry
</commit_message>
<xml_diff>
--- a/UTD-RTOS/Documentation/src/Device Registry.docx
+++ b/UTD-RTOS/Documentation/src/Device Registry.docx
@@ -235,6 +235,9 @@
       </w:r>
       <w:r>
         <w:t>places the readings</w:t>
+      </w:r>
+      <w:r>
+        <w:t xml:space="preserve"> in</w:t>
       </w:r>
       <w:r>
         <w:t xml:space="preserve"> </w:t>
@@ -1614,34 +1617,7 @@
                           <w:sz w:val="19"/>
                           <w:szCs w:val="19"/>
                         </w:rPr>
-                        <w:t xml:space="preserve"> </w:t>
-                      </w:r>
-                      <w:r>
-                        <w:rPr>
-                          <w:rFonts w:ascii="Consolas" w:hAnsi="Consolas" w:cs="Consolas"/>
-                          <w:color w:val="008000"/>
-                          <w:sz w:val="19"/>
-                          <w:szCs w:val="19"/>
-                        </w:rPr>
-                        <w:t>//</w:t>
-                      </w:r>
-                      <w:r>
-                        <w:rPr>
-                          <w:rFonts w:ascii="Consolas" w:hAnsi="Consolas" w:cs="Consolas"/>
-                          <w:color w:val="008000"/>
-                          <w:sz w:val="19"/>
-                          <w:szCs w:val="19"/>
-                        </w:rPr>
-                        <w:t xml:space="preserve"> Read data from the float array</w:t>
-                      </w:r>
-                      <w:r>
-                        <w:rPr>
-                          <w:rFonts w:ascii="Consolas" w:hAnsi="Consolas" w:cs="Consolas"/>
-                          <w:color w:val="008000"/>
-                          <w:sz w:val="19"/>
-                          <w:szCs w:val="19"/>
-                        </w:rPr>
-                        <w:t xml:space="preserve"> </w:t>
+                        <w:t xml:space="preserve"> // Read data from the float array </w:t>
                       </w:r>
                     </w:p>
                     <w:p>
@@ -1700,25 +1676,7 @@
                           <w:sz w:val="19"/>
                           <w:szCs w:val="19"/>
                         </w:rPr>
-                        <w:t>= devices.gps[</w:t>
-                      </w:r>
-                      <w:r>
-                        <w:rPr>
-                          <w:rFonts w:ascii="Consolas" w:hAnsi="Consolas" w:cs="Consolas"/>
-                          <w:color w:val="000000"/>
-                          <w:sz w:val="19"/>
-                          <w:szCs w:val="19"/>
-                        </w:rPr>
-                        <w:t>0</w:t>
-                      </w:r>
-                      <w:r>
-                        <w:rPr>
-                          <w:rFonts w:ascii="Consolas" w:hAnsi="Consolas" w:cs="Consolas"/>
-                          <w:color w:val="000000"/>
-                          <w:sz w:val="19"/>
-                          <w:szCs w:val="19"/>
-                        </w:rPr>
-                        <w:t>];</w:t>
+                        <w:t>= devices.gps[0];</w:t>
                       </w:r>
                     </w:p>
                     <w:p>
@@ -1815,16 +1773,7 @@
                           <w:sz w:val="19"/>
                           <w:szCs w:val="19"/>
                         </w:rPr>
-                        <w:t xml:space="preserve"> </w:t>
-                      </w:r>
-                      <w:r>
-                        <w:rPr>
-                          <w:rFonts w:ascii="Consolas" w:hAnsi="Consolas" w:cs="Consolas"/>
-                          <w:color w:val="008000"/>
-                          <w:sz w:val="19"/>
-                          <w:szCs w:val="19"/>
-                        </w:rPr>
-                        <w:t xml:space="preserve">// </w:t>
+                        <w:t xml:space="preserve"> // </w:t>
                       </w:r>
                       <w:r>
                         <w:rPr>
@@ -3665,25 +3614,7 @@
                           <w:sz w:val="19"/>
                           <w:szCs w:val="19"/>
                         </w:rPr>
-                        <w:t xml:space="preserve"> </w:t>
-                      </w:r>
-                      <w:r>
-                        <w:rPr>
-                          <w:rFonts w:ascii="Consolas" w:hAnsi="Consolas" w:cs="Consolas"/>
-                          <w:color w:val="000000"/>
-                          <w:sz w:val="19"/>
-                          <w:szCs w:val="19"/>
-                        </w:rPr>
-                        <w:t>back</w:t>
-                      </w:r>
-                      <w:r>
-                        <w:rPr>
-                          <w:rFonts w:ascii="Consolas" w:hAnsi="Consolas" w:cs="Consolas"/>
-                          <w:color w:val="000000"/>
-                          <w:sz w:val="19"/>
-                          <w:szCs w:val="19"/>
-                        </w:rPr>
-                        <w:t>_lidar = devices.</w:t>
+                        <w:t xml:space="preserve"> back_lidar = devices.</w:t>
                       </w:r>
                       <w:r>
                         <w:rPr>
@@ -3701,25 +3632,7 @@
                           <w:sz w:val="19"/>
                           <w:szCs w:val="19"/>
                         </w:rPr>
-                        <w:t>[</w:t>
-                      </w:r>
-                      <w:r>
-                        <w:rPr>
-                          <w:rFonts w:ascii="Consolas" w:hAnsi="Consolas" w:cs="Consolas"/>
-                          <w:color w:val="000000"/>
-                          <w:sz w:val="19"/>
-                          <w:szCs w:val="19"/>
-                        </w:rPr>
-                        <w:t>8</w:t>
-                      </w:r>
-                      <w:r>
-                        <w:rPr>
-                          <w:rFonts w:ascii="Consolas" w:hAnsi="Consolas" w:cs="Consolas"/>
-                          <w:color w:val="000000"/>
-                          <w:sz w:val="19"/>
-                          <w:szCs w:val="19"/>
-                        </w:rPr>
-                        <w:t>];</w:t>
+                        <w:t>[8];</w:t>
                       </w:r>
                     </w:p>
                     <w:p>
@@ -5054,7 +4967,25 @@
                                 <w:sz w:val="19"/>
                                 <w:szCs w:val="19"/>
                               </w:rPr>
-                              <w:t xml:space="preserve"> middle_left_green = devices.pixels[7, 0, 1];</w:t>
+                              <w:t xml:space="preserve"> middle_left_green = devices.pixels[</w:t>
+                            </w:r>
+                            <w:r>
+                              <w:rPr>
+                                <w:rFonts w:ascii="Consolas" w:hAnsi="Consolas" w:cs="Consolas"/>
+                                <w:color w:val="000000"/>
+                                <w:sz w:val="19"/>
+                                <w:szCs w:val="19"/>
+                              </w:rPr>
+                              <w:t>6</w:t>
+                            </w:r>
+                            <w:r>
+                              <w:rPr>
+                                <w:rFonts w:ascii="Consolas" w:hAnsi="Consolas" w:cs="Consolas"/>
+                                <w:color w:val="000000"/>
+                                <w:sz w:val="19"/>
+                                <w:szCs w:val="19"/>
+                              </w:rPr>
+                              <w:t>, 0, 1];</w:t>
                             </w:r>
                           </w:p>
                           <w:p>
@@ -5095,7 +5026,43 @@
                                 <w:sz w:val="19"/>
                                 <w:szCs w:val="19"/>
                               </w:rPr>
-                              <w:t xml:space="preserve"> bottom_right_blue = devices.pixels[7, 15, 2];</w:t>
+                              <w:t xml:space="preserve"> bottom_right_blue = devices.pixels[</w:t>
+                            </w:r>
+                            <w:r>
+                              <w:rPr>
+                                <w:rFonts w:ascii="Consolas" w:hAnsi="Consolas" w:cs="Consolas"/>
+                                <w:color w:val="000000"/>
+                                <w:sz w:val="19"/>
+                                <w:szCs w:val="19"/>
+                              </w:rPr>
+                              <w:t>6</w:t>
+                            </w:r>
+                            <w:r>
+                              <w:rPr>
+                                <w:rFonts w:ascii="Consolas" w:hAnsi="Consolas" w:cs="Consolas"/>
+                                <w:color w:val="000000"/>
+                                <w:sz w:val="19"/>
+                                <w:szCs w:val="19"/>
+                              </w:rPr>
+                              <w:t>, 1</w:t>
+                            </w:r>
+                            <w:r>
+                              <w:rPr>
+                                <w:rFonts w:ascii="Consolas" w:hAnsi="Consolas" w:cs="Consolas"/>
+                                <w:color w:val="000000"/>
+                                <w:sz w:val="19"/>
+                                <w:szCs w:val="19"/>
+                              </w:rPr>
+                              <w:t>4</w:t>
+                            </w:r>
+                            <w:r>
+                              <w:rPr>
+                                <w:rFonts w:ascii="Consolas" w:hAnsi="Consolas" w:cs="Consolas"/>
+                                <w:color w:val="000000"/>
+                                <w:sz w:val="19"/>
+                                <w:szCs w:val="19"/>
+                              </w:rPr>
+                              <w:t>, 2];</w:t>
                             </w:r>
                           </w:p>
                           <w:p>
@@ -5676,61 +5643,7 @@
                           <w:sz w:val="19"/>
                           <w:szCs w:val="19"/>
                         </w:rPr>
-                        <w:t xml:space="preserve"> </w:t>
-                      </w:r>
-                      <w:r>
-                        <w:rPr>
-                          <w:rFonts w:ascii="Consolas" w:hAnsi="Consolas" w:cs="Consolas"/>
-                          <w:color w:val="000000"/>
-                          <w:sz w:val="19"/>
-                          <w:szCs w:val="19"/>
-                        </w:rPr>
-                        <w:t>top_left_red</w:t>
-                      </w:r>
-                      <w:r>
-                        <w:rPr>
-                          <w:rFonts w:ascii="Consolas" w:hAnsi="Consolas" w:cs="Consolas"/>
-                          <w:color w:val="000000"/>
-                          <w:sz w:val="19"/>
-                          <w:szCs w:val="19"/>
-                        </w:rPr>
-                        <w:t xml:space="preserve"> = devices.</w:t>
-                      </w:r>
-                      <w:r>
-                        <w:rPr>
-                          <w:rFonts w:ascii="Consolas" w:hAnsi="Consolas" w:cs="Consolas"/>
-                          <w:color w:val="000000"/>
-                          <w:sz w:val="19"/>
-                          <w:szCs w:val="19"/>
-                        </w:rPr>
-                        <w:t>pixels</w:t>
-                      </w:r>
-                      <w:r>
-                        <w:rPr>
-                          <w:rFonts w:ascii="Consolas" w:hAnsi="Consolas" w:cs="Consolas"/>
-                          <w:color w:val="000000"/>
-                          <w:sz w:val="19"/>
-                          <w:szCs w:val="19"/>
-                        </w:rPr>
-                        <w:t>[0</w:t>
-                      </w:r>
-                      <w:r>
-                        <w:rPr>
-                          <w:rFonts w:ascii="Consolas" w:hAnsi="Consolas" w:cs="Consolas"/>
-                          <w:color w:val="000000"/>
-                          <w:sz w:val="19"/>
-                          <w:szCs w:val="19"/>
-                        </w:rPr>
-                        <w:t>, 0, 0</w:t>
-                      </w:r>
-                      <w:r>
-                        <w:rPr>
-                          <w:rFonts w:ascii="Consolas" w:hAnsi="Consolas" w:cs="Consolas"/>
-                          <w:color w:val="000000"/>
-                          <w:sz w:val="19"/>
-                          <w:szCs w:val="19"/>
-                        </w:rPr>
-                        <w:t>];</w:t>
+                        <w:t xml:space="preserve"> top_left_red = devices.pixels[0, 0, 0];</w:t>
                       </w:r>
                     </w:p>
                     <w:p>
@@ -5771,61 +5684,25 @@
                           <w:sz w:val="19"/>
                           <w:szCs w:val="19"/>
                         </w:rPr>
-                        <w:t xml:space="preserve"> </w:t>
-                      </w:r>
-                      <w:r>
-                        <w:rPr>
-                          <w:rFonts w:ascii="Consolas" w:hAnsi="Consolas" w:cs="Consolas"/>
-                          <w:color w:val="000000"/>
-                          <w:sz w:val="19"/>
-                          <w:szCs w:val="19"/>
-                        </w:rPr>
-                        <w:t>middle_left_green</w:t>
-                      </w:r>
-                      <w:r>
-                        <w:rPr>
-                          <w:rFonts w:ascii="Consolas" w:hAnsi="Consolas" w:cs="Consolas"/>
-                          <w:color w:val="000000"/>
-                          <w:sz w:val="19"/>
-                          <w:szCs w:val="19"/>
-                        </w:rPr>
-                        <w:t xml:space="preserve"> = devices.</w:t>
-                      </w:r>
-                      <w:r>
-                        <w:rPr>
-                          <w:rFonts w:ascii="Consolas" w:hAnsi="Consolas" w:cs="Consolas"/>
-                          <w:color w:val="000000"/>
-                          <w:sz w:val="19"/>
-                          <w:szCs w:val="19"/>
-                        </w:rPr>
-                        <w:t>pixels</w:t>
-                      </w:r>
-                      <w:r>
-                        <w:rPr>
-                          <w:rFonts w:ascii="Consolas" w:hAnsi="Consolas" w:cs="Consolas"/>
-                          <w:color w:val="000000"/>
-                          <w:sz w:val="19"/>
-                          <w:szCs w:val="19"/>
-                        </w:rPr>
-                        <w:t>[</w:t>
-                      </w:r>
-                      <w:r>
-                        <w:rPr>
-                          <w:rFonts w:ascii="Consolas" w:hAnsi="Consolas" w:cs="Consolas"/>
-                          <w:color w:val="000000"/>
-                          <w:sz w:val="19"/>
-                          <w:szCs w:val="19"/>
-                        </w:rPr>
-                        <w:t>7, 0, 1</w:t>
-                      </w:r>
-                      <w:r>
-                        <w:rPr>
-                          <w:rFonts w:ascii="Consolas" w:hAnsi="Consolas" w:cs="Consolas"/>
-                          <w:color w:val="000000"/>
-                          <w:sz w:val="19"/>
-                          <w:szCs w:val="19"/>
-                        </w:rPr>
-                        <w:t>];</w:t>
+                        <w:t xml:space="preserve"> middle_left_green = devices.pixels[</w:t>
+                      </w:r>
+                      <w:r>
+                        <w:rPr>
+                          <w:rFonts w:ascii="Consolas" w:hAnsi="Consolas" w:cs="Consolas"/>
+                          <w:color w:val="000000"/>
+                          <w:sz w:val="19"/>
+                          <w:szCs w:val="19"/>
+                        </w:rPr>
+                        <w:t>6</w:t>
+                      </w:r>
+                      <w:r>
+                        <w:rPr>
+                          <w:rFonts w:ascii="Consolas" w:hAnsi="Consolas" w:cs="Consolas"/>
+                          <w:color w:val="000000"/>
+                          <w:sz w:val="19"/>
+                          <w:szCs w:val="19"/>
+                        </w:rPr>
+                        <w:t>, 0, 1];</w:t>
                       </w:r>
                     </w:p>
                     <w:p>
@@ -5866,61 +5743,43 @@
                           <w:sz w:val="19"/>
                           <w:szCs w:val="19"/>
                         </w:rPr>
-                        <w:t xml:space="preserve"> </w:t>
-                      </w:r>
-                      <w:r>
-                        <w:rPr>
-                          <w:rFonts w:ascii="Consolas" w:hAnsi="Consolas" w:cs="Consolas"/>
-                          <w:color w:val="000000"/>
-                          <w:sz w:val="19"/>
-                          <w:szCs w:val="19"/>
-                        </w:rPr>
-                        <w:t>bottom_right_blue</w:t>
-                      </w:r>
-                      <w:r>
-                        <w:rPr>
-                          <w:rFonts w:ascii="Consolas" w:hAnsi="Consolas" w:cs="Consolas"/>
-                          <w:color w:val="000000"/>
-                          <w:sz w:val="19"/>
-                          <w:szCs w:val="19"/>
-                        </w:rPr>
-                        <w:t xml:space="preserve"> = devices.</w:t>
-                      </w:r>
-                      <w:r>
-                        <w:rPr>
-                          <w:rFonts w:ascii="Consolas" w:hAnsi="Consolas" w:cs="Consolas"/>
-                          <w:color w:val="000000"/>
-                          <w:sz w:val="19"/>
-                          <w:szCs w:val="19"/>
-                        </w:rPr>
-                        <w:t>pixels</w:t>
-                      </w:r>
-                      <w:r>
-                        <w:rPr>
-                          <w:rFonts w:ascii="Consolas" w:hAnsi="Consolas" w:cs="Consolas"/>
-                          <w:color w:val="000000"/>
-                          <w:sz w:val="19"/>
-                          <w:szCs w:val="19"/>
-                        </w:rPr>
-                        <w:t>[</w:t>
-                      </w:r>
-                      <w:r>
-                        <w:rPr>
-                          <w:rFonts w:ascii="Consolas" w:hAnsi="Consolas" w:cs="Consolas"/>
-                          <w:color w:val="000000"/>
-                          <w:sz w:val="19"/>
-                          <w:szCs w:val="19"/>
-                        </w:rPr>
-                        <w:t>7, 15, 2</w:t>
-                      </w:r>
-                      <w:r>
-                        <w:rPr>
-                          <w:rFonts w:ascii="Consolas" w:hAnsi="Consolas" w:cs="Consolas"/>
-                          <w:color w:val="000000"/>
-                          <w:sz w:val="19"/>
-                          <w:szCs w:val="19"/>
-                        </w:rPr>
-                        <w:t>];</w:t>
+                        <w:t xml:space="preserve"> bottom_right_blue = devices.pixels[</w:t>
+                      </w:r>
+                      <w:r>
+                        <w:rPr>
+                          <w:rFonts w:ascii="Consolas" w:hAnsi="Consolas" w:cs="Consolas"/>
+                          <w:color w:val="000000"/>
+                          <w:sz w:val="19"/>
+                          <w:szCs w:val="19"/>
+                        </w:rPr>
+                        <w:t>6</w:t>
+                      </w:r>
+                      <w:r>
+                        <w:rPr>
+                          <w:rFonts w:ascii="Consolas" w:hAnsi="Consolas" w:cs="Consolas"/>
+                          <w:color w:val="000000"/>
+                          <w:sz w:val="19"/>
+                          <w:szCs w:val="19"/>
+                        </w:rPr>
+                        <w:t>, 1</w:t>
+                      </w:r>
+                      <w:r>
+                        <w:rPr>
+                          <w:rFonts w:ascii="Consolas" w:hAnsi="Consolas" w:cs="Consolas"/>
+                          <w:color w:val="000000"/>
+                          <w:sz w:val="19"/>
+                          <w:szCs w:val="19"/>
+                        </w:rPr>
+                        <w:t>4</w:t>
+                      </w:r>
+                      <w:r>
+                        <w:rPr>
+                          <w:rFonts w:ascii="Consolas" w:hAnsi="Consolas" w:cs="Consolas"/>
+                          <w:color w:val="000000"/>
+                          <w:sz w:val="19"/>
+                          <w:szCs w:val="19"/>
+                        </w:rPr>
+                        <w:t>, 2];</w:t>
                       </w:r>
                     </w:p>
                     <w:p>
@@ -7208,43 +7067,7 @@
                           <w:sz w:val="19"/>
                           <w:szCs w:val="19"/>
                         </w:rPr>
-                        <w:t xml:space="preserve"> </w:t>
-                      </w:r>
-                      <w:r>
-                        <w:rPr>
-                          <w:rFonts w:ascii="Consolas" w:hAnsi="Consolas" w:cs="Consolas"/>
-                          <w:color w:val="000000"/>
-                          <w:sz w:val="19"/>
-                          <w:szCs w:val="19"/>
-                        </w:rPr>
-                        <w:t>angle</w:t>
-                      </w:r>
-                      <w:r>
-                        <w:rPr>
-                          <w:rFonts w:ascii="Consolas" w:hAnsi="Consolas" w:cs="Consolas"/>
-                          <w:color w:val="000000"/>
-                          <w:sz w:val="19"/>
-                          <w:szCs w:val="19"/>
-                        </w:rPr>
-                        <w:t xml:space="preserve"> = devices.</w:t>
-                      </w:r>
-                      <w:r>
-                        <w:rPr>
-                          <w:rFonts w:ascii="Consolas" w:hAnsi="Consolas" w:cs="Consolas"/>
-                          <w:color w:val="000000"/>
-                          <w:sz w:val="19"/>
-                          <w:szCs w:val="19"/>
-                        </w:rPr>
-                        <w:t>compass</w:t>
-                      </w:r>
-                      <w:r>
-                        <w:rPr>
-                          <w:rFonts w:ascii="Consolas" w:hAnsi="Consolas" w:cs="Consolas"/>
-                          <w:color w:val="000000"/>
-                          <w:sz w:val="19"/>
-                          <w:szCs w:val="19"/>
-                        </w:rPr>
-                        <w:t>[0];</w:t>
+                        <w:t xml:space="preserve"> angle = devices.compass[0];</w:t>
                       </w:r>
                     </w:p>
                     <w:p>
@@ -7314,25 +7137,7 @@
                           <w:sz w:val="19"/>
                           <w:szCs w:val="19"/>
                         </w:rPr>
-                        <w:t>$"</w:t>
-                      </w:r>
-                      <w:r>
-                        <w:rPr>
-                          <w:rFonts w:ascii="Consolas" w:hAnsi="Consolas" w:cs="Consolas"/>
-                          <w:color w:val="A31515"/>
-                          <w:sz w:val="19"/>
-                          <w:szCs w:val="19"/>
-                        </w:rPr>
-                        <w:t>Angle to North</w:t>
-                      </w:r>
-                      <w:r>
-                        <w:rPr>
-                          <w:rFonts w:ascii="Consolas" w:hAnsi="Consolas" w:cs="Consolas"/>
-                          <w:color w:val="A31515"/>
-                          <w:sz w:val="19"/>
-                          <w:szCs w:val="19"/>
-                        </w:rPr>
-                        <w:t xml:space="preserve">: </w:t>
+                        <w:t xml:space="preserve">$"Angle to North: </w:t>
                       </w:r>
                       <w:r>
                         <w:rPr>
@@ -13230,43 +13035,7 @@
                           <w:sz w:val="19"/>
                           <w:szCs w:val="19"/>
                         </w:rPr>
-                        <w:t xml:space="preserve">        devices.speedControl[</w:t>
-                      </w:r>
-                      <w:r>
-                        <w:rPr>
-                          <w:rFonts w:ascii="Consolas" w:hAnsi="Consolas" w:cs="Consolas"/>
-                          <w:color w:val="000000"/>
-                          <w:sz w:val="19"/>
-                          <w:szCs w:val="19"/>
-                        </w:rPr>
-                        <w:t>1</w:t>
-                      </w:r>
-                      <w:r>
-                        <w:rPr>
-                          <w:rFonts w:ascii="Consolas" w:hAnsi="Consolas" w:cs="Consolas"/>
-                          <w:color w:val="000000"/>
-                          <w:sz w:val="19"/>
-                          <w:szCs w:val="19"/>
-                        </w:rPr>
-                        <w:t xml:space="preserve">] = </w:t>
-                      </w:r>
-                      <w:r>
-                        <w:rPr>
-                          <w:rFonts w:ascii="Consolas" w:hAnsi="Consolas" w:cs="Consolas"/>
-                          <w:color w:val="000000"/>
-                          <w:sz w:val="19"/>
-                          <w:szCs w:val="19"/>
-                        </w:rPr>
-                        <w:t>0f</w:t>
-                      </w:r>
-                      <w:r>
-                        <w:rPr>
-                          <w:rFonts w:ascii="Consolas" w:hAnsi="Consolas" w:cs="Consolas"/>
-                          <w:color w:val="000000"/>
-                          <w:sz w:val="19"/>
-                          <w:szCs w:val="19"/>
-                        </w:rPr>
-                        <w:t>;</w:t>
+                        <w:t xml:space="preserve">        devices.speedControl[1] = 0f;</w:t>
                       </w:r>
                     </w:p>
                     <w:p>
@@ -13350,43 +13119,7 @@
                           <w:sz w:val="19"/>
                           <w:szCs w:val="19"/>
                         </w:rPr>
-                        <w:t xml:space="preserve">        devices.brakeControl[</w:t>
-                      </w:r>
-                      <w:r>
-                        <w:rPr>
-                          <w:rFonts w:ascii="Consolas" w:hAnsi="Consolas" w:cs="Consolas"/>
-                          <w:color w:val="000000"/>
-                          <w:sz w:val="19"/>
-                          <w:szCs w:val="19"/>
-                        </w:rPr>
-                        <w:t>0</w:t>
-                      </w:r>
-                      <w:r>
-                        <w:rPr>
-                          <w:rFonts w:ascii="Consolas" w:hAnsi="Consolas" w:cs="Consolas"/>
-                          <w:color w:val="000000"/>
-                          <w:sz w:val="19"/>
-                          <w:szCs w:val="19"/>
-                        </w:rPr>
-                        <w:t xml:space="preserve">] = </w:t>
-                      </w:r>
-                      <w:r>
-                        <w:rPr>
-                          <w:rFonts w:ascii="Consolas" w:hAnsi="Consolas" w:cs="Consolas"/>
-                          <w:color w:val="000000"/>
-                          <w:sz w:val="19"/>
-                          <w:szCs w:val="19"/>
-                        </w:rPr>
-                        <w:t>1</w:t>
-                      </w:r>
-                      <w:r>
-                        <w:rPr>
-                          <w:rFonts w:ascii="Consolas" w:hAnsi="Consolas" w:cs="Consolas"/>
-                          <w:color w:val="000000"/>
-                          <w:sz w:val="19"/>
-                          <w:szCs w:val="19"/>
-                        </w:rPr>
-                        <w:t>f;</w:t>
+                        <w:t xml:space="preserve">        devices.brakeControl[0] = 1f;</w:t>
                       </w:r>
                     </w:p>
                     <w:p>
@@ -14494,16 +14227,7 @@
                           <w:sz w:val="19"/>
                           <w:szCs w:val="19"/>
                         </w:rPr>
-                        <w:t xml:space="preserve">// Set the </w:t>
-                      </w:r>
-                      <w:r>
-                        <w:rPr>
-                          <w:rFonts w:ascii="Consolas" w:hAnsi="Consolas" w:cs="Consolas"/>
-                          <w:color w:val="008000"/>
-                          <w:sz w:val="19"/>
-                          <w:szCs w:val="19"/>
-                        </w:rPr>
-                        <w:t>steering angle to turn 30 degrees to the right</w:t>
+                        <w:t>// Set the steering angle to turn 30 degrees to the right</w:t>
                       </w:r>
                     </w:p>
                     <w:p>
@@ -15728,16 +15452,7 @@
                           <w:sz w:val="19"/>
                           <w:szCs w:val="19"/>
                         </w:rPr>
-                        <w:t>transmitterControl</w:t>
-                      </w:r>
-                      <w:r>
-                        <w:rPr>
-                          <w:rFonts w:ascii="Consolas" w:hAnsi="Consolas" w:cs="Consolas"/>
-                          <w:color w:val="000000"/>
-                          <w:sz w:val="19"/>
-                          <w:szCs w:val="19"/>
-                        </w:rPr>
-                        <w:t xml:space="preserve"> </w:t>
+                        <w:t xml:space="preserve">transmitterControl </w:t>
                       </w:r>
                       <w:r>
                         <w:rPr>
@@ -16827,16 +16542,7 @@
                           <w:sz w:val="19"/>
                           <w:szCs w:val="19"/>
                         </w:rPr>
-                        <w:t xml:space="preserve"> // </w:t>
-                      </w:r>
-                      <w:r>
-                        <w:rPr>
-                          <w:rFonts w:ascii="Consolas" w:hAnsi="Consolas" w:cs="Consolas"/>
-                          <w:color w:val="008000"/>
-                          <w:sz w:val="19"/>
-                          <w:szCs w:val="19"/>
-                        </w:rPr>
-                        <w:t>Store a</w:t>
+                        <w:t xml:space="preserve"> // Store a</w:t>
                       </w:r>
                       <w:r>
                         <w:rPr>
@@ -16877,43 +16583,7 @@
                           <w:sz w:val="19"/>
                           <w:szCs w:val="19"/>
                         </w:rPr>
-                        <w:t xml:space="preserve">        devices.</w:t>
-                      </w:r>
-                      <w:r>
-                        <w:rPr>
-                          <w:rFonts w:ascii="Consolas" w:hAnsi="Consolas" w:cs="Consolas"/>
-                          <w:color w:val="000000"/>
-                          <w:sz w:val="19"/>
-                          <w:szCs w:val="19"/>
-                        </w:rPr>
-                        <w:t>memory</w:t>
-                      </w:r>
-                      <w:r>
-                        <w:rPr>
-                          <w:rFonts w:ascii="Consolas" w:hAnsi="Consolas" w:cs="Consolas"/>
-                          <w:color w:val="000000"/>
-                          <w:sz w:val="19"/>
-                          <w:szCs w:val="19"/>
-                        </w:rPr>
-                        <w:t>[</w:t>
-                      </w:r>
-                      <w:r>
-                        <w:rPr>
-                          <w:rFonts w:ascii="Consolas" w:hAnsi="Consolas" w:cs="Consolas"/>
-                          <w:color w:val="000000"/>
-                          <w:sz w:val="19"/>
-                          <w:szCs w:val="19"/>
-                        </w:rPr>
-                        <w:t>23</w:t>
-                      </w:r>
-                      <w:r>
-                        <w:rPr>
-                          <w:rFonts w:ascii="Consolas" w:hAnsi="Consolas" w:cs="Consolas"/>
-                          <w:color w:val="000000"/>
-                          <w:sz w:val="19"/>
-                          <w:szCs w:val="19"/>
-                        </w:rPr>
-                        <w:t xml:space="preserve">] = </w:t>
+                        <w:t xml:space="preserve">        devices.memory[23] = </w:t>
                       </w:r>
                       <w:r>
                         <w:rPr>
@@ -17011,16 +16681,7 @@
                           <w:sz w:val="19"/>
                           <w:szCs w:val="19"/>
                         </w:rPr>
-                        <w:t xml:space="preserve"> </w:t>
-                      </w:r>
-                      <w:r>
-                        <w:rPr>
-                          <w:rFonts w:ascii="Consolas" w:hAnsi="Consolas" w:cs="Consolas"/>
-                          <w:color w:val="0000FF"/>
-                          <w:sz w:val="19"/>
-                          <w:szCs w:val="19"/>
-                        </w:rPr>
-                        <w:t>float</w:t>
+                        <w:t xml:space="preserve"> float</w:t>
                       </w:r>
                       <w:r>
                         <w:rPr>

</xml_diff>

<commit_message>
[AVL-66] Physics updates now manually called by the RTOS to guarantee execution ordering
</commit_message>
<xml_diff>
--- a/UTD-RTOS/Documentation/src/Device Registry.docx
+++ b/UTD-RTOS/Documentation/src/Device Registry.docx
@@ -531,8 +531,13 @@
         <w:t>GPS</w:t>
       </w:r>
       <w:r>
-        <w:t xml:space="preserve"> Sensor : DeviceRegistry.gps</w:t>
-      </w:r>
+        <w:t xml:space="preserve"> Sensor : </w:t>
+      </w:r>
+      <w:proofErr w:type="spellStart"/>
+      <w:r>
+        <w:t>DeviceRegistry.gps</w:t>
+      </w:r>
+      <w:proofErr w:type="spellEnd"/>
     </w:p>
     <w:p>
       <w:pPr>
@@ -883,6 +888,7 @@
                               </w:rPr>
                               <w:t xml:space="preserve"> </w:t>
                             </w:r>
+                            <w:proofErr w:type="spellStart"/>
                             <w:r>
                               <w:rPr>
                                 <w:rFonts w:ascii="Consolas" w:hAnsi="Consolas" w:cs="Consolas"/>
@@ -901,15 +907,27 @@
                               </w:rPr>
                               <w:t>ask</w:t>
                             </w:r>
-                            <w:r>
-                              <w:rPr>
-                                <w:rFonts w:ascii="Consolas" w:hAnsi="Consolas" w:cs="Consolas"/>
-                                <w:color w:val="000000"/>
-                                <w:sz w:val="19"/>
-                                <w:szCs w:val="19"/>
-                              </w:rPr>
-                              <w:t xml:space="preserve"> : TaskInterface</w:t>
-                            </w:r>
+                            <w:proofErr w:type="spellEnd"/>
+                            <w:r>
+                              <w:rPr>
+                                <w:rFonts w:ascii="Consolas" w:hAnsi="Consolas" w:cs="Consolas"/>
+                                <w:color w:val="000000"/>
+                                <w:sz w:val="19"/>
+                                <w:szCs w:val="19"/>
+                              </w:rPr>
+                              <w:t xml:space="preserve"> : </w:t>
+                            </w:r>
+                            <w:proofErr w:type="spellStart"/>
+                            <w:r>
+                              <w:rPr>
+                                <w:rFonts w:ascii="Consolas" w:hAnsi="Consolas" w:cs="Consolas"/>
+                                <w:color w:val="000000"/>
+                                <w:sz w:val="19"/>
+                                <w:szCs w:val="19"/>
+                              </w:rPr>
+                              <w:t>TaskInterface</w:t>
+                            </w:r>
+                            <w:proofErr w:type="spellEnd"/>
                           </w:p>
                           <w:p>
                             <w:pPr>
@@ -990,7 +1008,27 @@
                                 <w:sz w:val="19"/>
                                 <w:szCs w:val="19"/>
                               </w:rPr>
-                              <w:t xml:space="preserve"> Execute(DeviceRegistry devices) {</w:t>
+                              <w:t xml:space="preserve"> Execute(</w:t>
+                            </w:r>
+                            <w:proofErr w:type="spellStart"/>
+                            <w:r>
+                              <w:rPr>
+                                <w:rFonts w:ascii="Consolas" w:hAnsi="Consolas" w:cs="Consolas"/>
+                                <w:color w:val="000000"/>
+                                <w:sz w:val="19"/>
+                                <w:szCs w:val="19"/>
+                              </w:rPr>
+                              <w:t>DeviceRegistry</w:t>
+                            </w:r>
+                            <w:proofErr w:type="spellEnd"/>
+                            <w:r>
+                              <w:rPr>
+                                <w:rFonts w:ascii="Consolas" w:hAnsi="Consolas" w:cs="Consolas"/>
+                                <w:color w:val="000000"/>
+                                <w:sz w:val="19"/>
+                                <w:szCs w:val="19"/>
+                              </w:rPr>
+                              <w:t xml:space="preserve"> devices) {</w:t>
                             </w:r>
                           </w:p>
                           <w:p>
@@ -1073,7 +1111,27 @@
                                 <w:sz w:val="19"/>
                                 <w:szCs w:val="19"/>
                               </w:rPr>
-                              <w:t>= devices.gps[0];</w:t>
+                              <w:t xml:space="preserve">= </w:t>
+                            </w:r>
+                            <w:proofErr w:type="spellStart"/>
+                            <w:r>
+                              <w:rPr>
+                                <w:rFonts w:ascii="Consolas" w:hAnsi="Consolas" w:cs="Consolas"/>
+                                <w:color w:val="000000"/>
+                                <w:sz w:val="19"/>
+                                <w:szCs w:val="19"/>
+                              </w:rPr>
+                              <w:t>devices.gps</w:t>
+                            </w:r>
+                            <w:proofErr w:type="spellEnd"/>
+                            <w:r>
+                              <w:rPr>
+                                <w:rFonts w:ascii="Consolas" w:hAnsi="Consolas" w:cs="Consolas"/>
+                                <w:color w:val="000000"/>
+                                <w:sz w:val="19"/>
+                                <w:szCs w:val="19"/>
+                              </w:rPr>
+                              <w:t>[0];</w:t>
                             </w:r>
                           </w:p>
                           <w:p>
@@ -1132,7 +1190,27 @@
                                 <w:sz w:val="19"/>
                                 <w:szCs w:val="19"/>
                               </w:rPr>
-                              <w:t xml:space="preserve"> = devices.gps[1];</w:t>
+                              <w:t xml:space="preserve"> = </w:t>
+                            </w:r>
+                            <w:proofErr w:type="spellStart"/>
+                            <w:r>
+                              <w:rPr>
+                                <w:rFonts w:ascii="Consolas" w:hAnsi="Consolas" w:cs="Consolas"/>
+                                <w:color w:val="000000"/>
+                                <w:sz w:val="19"/>
+                                <w:szCs w:val="19"/>
+                              </w:rPr>
+                              <w:t>devices.gps</w:t>
+                            </w:r>
+                            <w:proofErr w:type="spellEnd"/>
+                            <w:r>
+                              <w:rPr>
+                                <w:rFonts w:ascii="Consolas" w:hAnsi="Consolas" w:cs="Consolas"/>
+                                <w:color w:val="000000"/>
+                                <w:sz w:val="19"/>
+                                <w:szCs w:val="19"/>
+                              </w:rPr>
+                              <w:t>[1];</w:t>
                             </w:r>
                           </w:p>
                           <w:p>
@@ -1202,7 +1280,27 @@
                                 <w:sz w:val="19"/>
                                 <w:szCs w:val="19"/>
                               </w:rPr>
-                              <w:t xml:space="preserve">        Debug.Log(</w:t>
+                              <w:t xml:space="preserve">        </w:t>
+                            </w:r>
+                            <w:proofErr w:type="spellStart"/>
+                            <w:r>
+                              <w:rPr>
+                                <w:rFonts w:ascii="Consolas" w:hAnsi="Consolas" w:cs="Consolas"/>
+                                <w:color w:val="000000"/>
+                                <w:sz w:val="19"/>
+                                <w:szCs w:val="19"/>
+                              </w:rPr>
+                              <w:t>Debug.Log</w:t>
+                            </w:r>
+                            <w:proofErr w:type="spellEnd"/>
+                            <w:r>
+                              <w:rPr>
+                                <w:rFonts w:ascii="Consolas" w:hAnsi="Consolas" w:cs="Consolas"/>
+                                <w:color w:val="000000"/>
+                                <w:sz w:val="19"/>
+                                <w:szCs w:val="19"/>
+                              </w:rPr>
+                              <w:t>(</w:t>
                             </w:r>
                             <w:r>
                               <w:rPr>
@@ -1297,7 +1395,27 @@
                                 <w:sz w:val="19"/>
                                 <w:szCs w:val="19"/>
                               </w:rPr>
-                              <w:t xml:space="preserve">        Debug.Log(</w:t>
+                              <w:t xml:space="preserve">        </w:t>
+                            </w:r>
+                            <w:proofErr w:type="spellStart"/>
+                            <w:r>
+                              <w:rPr>
+                                <w:rFonts w:ascii="Consolas" w:hAnsi="Consolas" w:cs="Consolas"/>
+                                <w:color w:val="000000"/>
+                                <w:sz w:val="19"/>
+                                <w:szCs w:val="19"/>
+                              </w:rPr>
+                              <w:t>Debug.Log</w:t>
+                            </w:r>
+                            <w:proofErr w:type="spellEnd"/>
+                            <w:r>
+                              <w:rPr>
+                                <w:rFonts w:ascii="Consolas" w:hAnsi="Consolas" w:cs="Consolas"/>
+                                <w:color w:val="000000"/>
+                                <w:sz w:val="19"/>
+                                <w:szCs w:val="19"/>
+                              </w:rPr>
+                              <w:t>(</w:t>
                             </w:r>
                             <w:r>
                               <w:rPr>
@@ -2025,8 +2143,13 @@
         <w:t>Lidar Array Sensor</w:t>
       </w:r>
       <w:r>
-        <w:t xml:space="preserve"> : DeviceRegistry.lidar</w:t>
-      </w:r>
+        <w:t xml:space="preserve"> : </w:t>
+      </w:r>
+      <w:proofErr w:type="spellStart"/>
+      <w:r>
+        <w:t>DeviceRegistry.lidar</w:t>
+      </w:r>
+      <w:proofErr w:type="spellEnd"/>
     </w:p>
     <w:p>
       <w:pPr>
@@ -2454,6 +2577,7 @@
                               </w:rPr>
                               <w:t xml:space="preserve"> </w:t>
                             </w:r>
+                            <w:proofErr w:type="spellStart"/>
                             <w:r>
                               <w:rPr>
                                 <w:rFonts w:ascii="Consolas" w:hAnsi="Consolas" w:cs="Consolas"/>
@@ -2463,15 +2587,27 @@
                               </w:rPr>
                               <w:t>Example_Task</w:t>
                             </w:r>
-                            <w:r>
-                              <w:rPr>
-                                <w:rFonts w:ascii="Consolas" w:hAnsi="Consolas" w:cs="Consolas"/>
-                                <w:color w:val="000000"/>
-                                <w:sz w:val="19"/>
-                                <w:szCs w:val="19"/>
-                              </w:rPr>
-                              <w:t xml:space="preserve"> : TaskInterface</w:t>
-                            </w:r>
+                            <w:proofErr w:type="spellEnd"/>
+                            <w:r>
+                              <w:rPr>
+                                <w:rFonts w:ascii="Consolas" w:hAnsi="Consolas" w:cs="Consolas"/>
+                                <w:color w:val="000000"/>
+                                <w:sz w:val="19"/>
+                                <w:szCs w:val="19"/>
+                              </w:rPr>
+                              <w:t xml:space="preserve"> : </w:t>
+                            </w:r>
+                            <w:proofErr w:type="spellStart"/>
+                            <w:r>
+                              <w:rPr>
+                                <w:rFonts w:ascii="Consolas" w:hAnsi="Consolas" w:cs="Consolas"/>
+                                <w:color w:val="000000"/>
+                                <w:sz w:val="19"/>
+                                <w:szCs w:val="19"/>
+                              </w:rPr>
+                              <w:t>TaskInterface</w:t>
+                            </w:r>
+                            <w:proofErr w:type="spellEnd"/>
                           </w:p>
                           <w:p>
                             <w:pPr>
@@ -2552,7 +2688,27 @@
                                 <w:sz w:val="19"/>
                                 <w:szCs w:val="19"/>
                               </w:rPr>
-                              <w:t xml:space="preserve"> Execute(DeviceRegistry devices) {</w:t>
+                              <w:t xml:space="preserve"> Execute(</w:t>
+                            </w:r>
+                            <w:proofErr w:type="spellStart"/>
+                            <w:r>
+                              <w:rPr>
+                                <w:rFonts w:ascii="Consolas" w:hAnsi="Consolas" w:cs="Consolas"/>
+                                <w:color w:val="000000"/>
+                                <w:sz w:val="19"/>
+                                <w:szCs w:val="19"/>
+                              </w:rPr>
+                              <w:t>DeviceRegistry</w:t>
+                            </w:r>
+                            <w:proofErr w:type="spellEnd"/>
+                            <w:r>
+                              <w:rPr>
+                                <w:rFonts w:ascii="Consolas" w:hAnsi="Consolas" w:cs="Consolas"/>
+                                <w:color w:val="000000"/>
+                                <w:sz w:val="19"/>
+                                <w:szCs w:val="19"/>
+                              </w:rPr>
+                              <w:t xml:space="preserve"> devices) {</w:t>
                             </w:r>
                           </w:p>
                           <w:p>
@@ -2619,6 +2775,7 @@
                               </w:rPr>
                               <w:t xml:space="preserve"> </w:t>
                             </w:r>
+                            <w:proofErr w:type="spellStart"/>
                             <w:r>
                               <w:rPr>
                                 <w:rFonts w:ascii="Consolas" w:hAnsi="Consolas" w:cs="Consolas"/>
@@ -2628,14 +2785,25 @@
                               </w:rPr>
                               <w:t>forward_lidar</w:t>
                             </w:r>
-                            <w:r>
-                              <w:rPr>
-                                <w:rFonts w:ascii="Consolas" w:hAnsi="Consolas" w:cs="Consolas"/>
-                                <w:color w:val="000000"/>
-                                <w:sz w:val="19"/>
-                                <w:szCs w:val="19"/>
-                              </w:rPr>
-                              <w:t xml:space="preserve"> = devices.</w:t>
+                            <w:proofErr w:type="spellEnd"/>
+                            <w:r>
+                              <w:rPr>
+                                <w:rFonts w:ascii="Consolas" w:hAnsi="Consolas" w:cs="Consolas"/>
+                                <w:color w:val="000000"/>
+                                <w:sz w:val="19"/>
+                                <w:szCs w:val="19"/>
+                              </w:rPr>
+                              <w:t xml:space="preserve"> = </w:t>
+                            </w:r>
+                            <w:proofErr w:type="spellStart"/>
+                            <w:r>
+                              <w:rPr>
+                                <w:rFonts w:ascii="Consolas" w:hAnsi="Consolas" w:cs="Consolas"/>
+                                <w:color w:val="000000"/>
+                                <w:sz w:val="19"/>
+                                <w:szCs w:val="19"/>
+                              </w:rPr>
+                              <w:t>devices.</w:t>
                             </w:r>
                             <w:r>
                               <w:rPr>
@@ -2646,6 +2814,7 @@
                               </w:rPr>
                               <w:t>lidar</w:t>
                             </w:r>
+                            <w:proofErr w:type="spellEnd"/>
                             <w:r>
                               <w:rPr>
                                 <w:rFonts w:ascii="Consolas" w:hAnsi="Consolas" w:cs="Consolas"/>
@@ -2696,6 +2865,7 @@
                               </w:rPr>
                               <w:t xml:space="preserve"> </w:t>
                             </w:r>
+                            <w:proofErr w:type="spellStart"/>
                             <w:r>
                               <w:rPr>
                                 <w:rFonts w:ascii="Consolas" w:hAnsi="Consolas" w:cs="Consolas"/>
@@ -2705,14 +2875,25 @@
                               </w:rPr>
                               <w:t>right_lidar</w:t>
                             </w:r>
-                            <w:r>
-                              <w:rPr>
-                                <w:rFonts w:ascii="Consolas" w:hAnsi="Consolas" w:cs="Consolas"/>
-                                <w:color w:val="000000"/>
-                                <w:sz w:val="19"/>
-                                <w:szCs w:val="19"/>
-                              </w:rPr>
-                              <w:t xml:space="preserve"> = devices.</w:t>
+                            <w:proofErr w:type="spellEnd"/>
+                            <w:r>
+                              <w:rPr>
+                                <w:rFonts w:ascii="Consolas" w:hAnsi="Consolas" w:cs="Consolas"/>
+                                <w:color w:val="000000"/>
+                                <w:sz w:val="19"/>
+                                <w:szCs w:val="19"/>
+                              </w:rPr>
+                              <w:t xml:space="preserve"> = </w:t>
+                            </w:r>
+                            <w:proofErr w:type="spellStart"/>
+                            <w:r>
+                              <w:rPr>
+                                <w:rFonts w:ascii="Consolas" w:hAnsi="Consolas" w:cs="Consolas"/>
+                                <w:color w:val="000000"/>
+                                <w:sz w:val="19"/>
+                                <w:szCs w:val="19"/>
+                              </w:rPr>
+                              <w:t>devices.</w:t>
                             </w:r>
                             <w:r>
                               <w:rPr>
@@ -2723,6 +2904,7 @@
                               </w:rPr>
                               <w:t>lidar</w:t>
                             </w:r>
+                            <w:proofErr w:type="spellEnd"/>
                             <w:r>
                               <w:rPr>
                                 <w:rFonts w:ascii="Consolas" w:hAnsi="Consolas" w:cs="Consolas"/>
@@ -2789,7 +2971,37 @@
                                 <w:sz w:val="19"/>
                                 <w:szCs w:val="19"/>
                               </w:rPr>
-                              <w:t xml:space="preserve"> back_lidar = devices.</w:t>
+                              <w:t xml:space="preserve"> </w:t>
+                            </w:r>
+                            <w:proofErr w:type="spellStart"/>
+                            <w:r>
+                              <w:rPr>
+                                <w:rFonts w:ascii="Consolas" w:hAnsi="Consolas" w:cs="Consolas"/>
+                                <w:color w:val="000000"/>
+                                <w:sz w:val="19"/>
+                                <w:szCs w:val="19"/>
+                              </w:rPr>
+                              <w:t>back_lidar</w:t>
+                            </w:r>
+                            <w:proofErr w:type="spellEnd"/>
+                            <w:r>
+                              <w:rPr>
+                                <w:rFonts w:ascii="Consolas" w:hAnsi="Consolas" w:cs="Consolas"/>
+                                <w:color w:val="000000"/>
+                                <w:sz w:val="19"/>
+                                <w:szCs w:val="19"/>
+                              </w:rPr>
+                              <w:t xml:space="preserve"> = </w:t>
+                            </w:r>
+                            <w:proofErr w:type="spellStart"/>
+                            <w:r>
+                              <w:rPr>
+                                <w:rFonts w:ascii="Consolas" w:hAnsi="Consolas" w:cs="Consolas"/>
+                                <w:color w:val="000000"/>
+                                <w:sz w:val="19"/>
+                                <w:szCs w:val="19"/>
+                              </w:rPr>
+                              <w:t>devices.</w:t>
                             </w:r>
                             <w:r>
                               <w:rPr>
@@ -2800,6 +3012,7 @@
                               </w:rPr>
                               <w:t>lidar</w:t>
                             </w:r>
+                            <w:proofErr w:type="spellEnd"/>
                             <w:r>
                               <w:rPr>
                                 <w:rFonts w:ascii="Consolas" w:hAnsi="Consolas" w:cs="Consolas"/>
@@ -2868,7 +3081,27 @@
                                 <w:sz w:val="19"/>
                                 <w:szCs w:val="19"/>
                               </w:rPr>
-                              <w:t xml:space="preserve">        Debug.Log(</w:t>
+                              <w:t xml:space="preserve">        </w:t>
+                            </w:r>
+                            <w:proofErr w:type="spellStart"/>
+                            <w:r>
+                              <w:rPr>
+                                <w:rFonts w:ascii="Consolas" w:hAnsi="Consolas" w:cs="Consolas"/>
+                                <w:color w:val="000000"/>
+                                <w:sz w:val="19"/>
+                                <w:szCs w:val="19"/>
+                              </w:rPr>
+                              <w:t>Debug.Log</w:t>
+                            </w:r>
+                            <w:proofErr w:type="spellEnd"/>
+                            <w:r>
+                              <w:rPr>
+                                <w:rFonts w:ascii="Consolas" w:hAnsi="Consolas" w:cs="Consolas"/>
+                                <w:color w:val="000000"/>
+                                <w:sz w:val="19"/>
+                                <w:szCs w:val="19"/>
+                              </w:rPr>
+                              <w:t>(</w:t>
                             </w:r>
                             <w:r>
                               <w:rPr>
@@ -2906,6 +3139,7 @@
                               </w:rPr>
                               <w:t>{</w:t>
                             </w:r>
+                            <w:proofErr w:type="spellStart"/>
                             <w:r>
                               <w:rPr>
                                 <w:rFonts w:ascii="Consolas" w:hAnsi="Consolas" w:cs="Consolas"/>
@@ -2915,6 +3149,7 @@
                               </w:rPr>
                               <w:t>forward_lidar</w:t>
                             </w:r>
+                            <w:proofErr w:type="spellEnd"/>
                             <w:r>
                               <w:rPr>
                                 <w:rFonts w:ascii="Consolas" w:hAnsi="Consolas" w:cs="Consolas"/>
@@ -2963,7 +3198,27 @@
                                 <w:sz w:val="19"/>
                                 <w:szCs w:val="19"/>
                               </w:rPr>
-                              <w:t xml:space="preserve">        Debug.Log(</w:t>
+                              <w:t xml:space="preserve">        </w:t>
+                            </w:r>
+                            <w:proofErr w:type="spellStart"/>
+                            <w:r>
+                              <w:rPr>
+                                <w:rFonts w:ascii="Consolas" w:hAnsi="Consolas" w:cs="Consolas"/>
+                                <w:color w:val="000000"/>
+                                <w:sz w:val="19"/>
+                                <w:szCs w:val="19"/>
+                              </w:rPr>
+                              <w:t>Debug.Log</w:t>
+                            </w:r>
+                            <w:proofErr w:type="spellEnd"/>
+                            <w:r>
+                              <w:rPr>
+                                <w:rFonts w:ascii="Consolas" w:hAnsi="Consolas" w:cs="Consolas"/>
+                                <w:color w:val="000000"/>
+                                <w:sz w:val="19"/>
+                                <w:szCs w:val="19"/>
+                              </w:rPr>
+                              <w:t>(</w:t>
                             </w:r>
                             <w:r>
                               <w:rPr>
@@ -3001,6 +3256,7 @@
                               </w:rPr>
                               <w:t>{</w:t>
                             </w:r>
+                            <w:proofErr w:type="spellStart"/>
                             <w:r>
                               <w:rPr>
                                 <w:rFonts w:ascii="Consolas" w:hAnsi="Consolas" w:cs="Consolas"/>
@@ -3010,6 +3266,7 @@
                               </w:rPr>
                               <w:t>right_lidar</w:t>
                             </w:r>
+                            <w:proofErr w:type="spellEnd"/>
                             <w:r>
                               <w:rPr>
                                 <w:rFonts w:ascii="Consolas" w:hAnsi="Consolas" w:cs="Consolas"/>
@@ -3058,7 +3315,27 @@
                                 <w:sz w:val="19"/>
                                 <w:szCs w:val="19"/>
                               </w:rPr>
-                              <w:t xml:space="preserve">        Debug.Log(</w:t>
+                              <w:t xml:space="preserve">        </w:t>
+                            </w:r>
+                            <w:proofErr w:type="spellStart"/>
+                            <w:r>
+                              <w:rPr>
+                                <w:rFonts w:ascii="Consolas" w:hAnsi="Consolas" w:cs="Consolas"/>
+                                <w:color w:val="000000"/>
+                                <w:sz w:val="19"/>
+                                <w:szCs w:val="19"/>
+                              </w:rPr>
+                              <w:t>Debug.Log</w:t>
+                            </w:r>
+                            <w:proofErr w:type="spellEnd"/>
+                            <w:r>
+                              <w:rPr>
+                                <w:rFonts w:ascii="Consolas" w:hAnsi="Consolas" w:cs="Consolas"/>
+                                <w:color w:val="000000"/>
+                                <w:sz w:val="19"/>
+                                <w:szCs w:val="19"/>
+                              </w:rPr>
+                              <w:t>(</w:t>
                             </w:r>
                             <w:r>
                               <w:rPr>
@@ -3096,6 +3373,7 @@
                               </w:rPr>
                               <w:t>{</w:t>
                             </w:r>
+                            <w:proofErr w:type="spellStart"/>
                             <w:r>
                               <w:rPr>
                                 <w:rFonts w:ascii="Consolas" w:hAnsi="Consolas" w:cs="Consolas"/>
@@ -3105,6 +3383,7 @@
                               </w:rPr>
                               <w:t>back_lidar</w:t>
                             </w:r>
+                            <w:proofErr w:type="spellEnd"/>
                             <w:r>
                               <w:rPr>
                                 <w:rFonts w:ascii="Consolas" w:hAnsi="Consolas" w:cs="Consolas"/>
@@ -4041,7 +4320,11 @@
         <w:pStyle w:val="Heading3"/>
       </w:pPr>
       <w:r>
-        <w:t>Color Camera : DeviceRegistr</w:t>
+        <w:t xml:space="preserve">Color Camera : </w:t>
+      </w:r>
+      <w:proofErr w:type="spellStart"/>
+      <w:r>
+        <w:t>DeviceRegistr</w:t>
       </w:r>
       <w:r>
         <w:t>y.p</w:t>
@@ -4049,6 +4332,7 @@
       <w:r>
         <w:t>ixels</w:t>
       </w:r>
+      <w:proofErr w:type="spellEnd"/>
     </w:p>
     <w:p>
       <w:pPr>
@@ -4763,6 +5047,7 @@
                               </w:rPr>
                               <w:t xml:space="preserve"> </w:t>
                             </w:r>
+                            <w:proofErr w:type="spellStart"/>
                             <w:r>
                               <w:rPr>
                                 <w:rFonts w:ascii="Consolas" w:hAnsi="Consolas" w:cs="Consolas"/>
@@ -4772,15 +5057,27 @@
                               </w:rPr>
                               <w:t>Example_Task</w:t>
                             </w:r>
-                            <w:r>
-                              <w:rPr>
-                                <w:rFonts w:ascii="Consolas" w:hAnsi="Consolas" w:cs="Consolas"/>
-                                <w:color w:val="000000"/>
-                                <w:sz w:val="19"/>
-                                <w:szCs w:val="19"/>
-                              </w:rPr>
-                              <w:t xml:space="preserve"> : TaskInterface</w:t>
-                            </w:r>
+                            <w:proofErr w:type="spellEnd"/>
+                            <w:r>
+                              <w:rPr>
+                                <w:rFonts w:ascii="Consolas" w:hAnsi="Consolas" w:cs="Consolas"/>
+                                <w:color w:val="000000"/>
+                                <w:sz w:val="19"/>
+                                <w:szCs w:val="19"/>
+                              </w:rPr>
+                              <w:t xml:space="preserve"> : </w:t>
+                            </w:r>
+                            <w:proofErr w:type="spellStart"/>
+                            <w:r>
+                              <w:rPr>
+                                <w:rFonts w:ascii="Consolas" w:hAnsi="Consolas" w:cs="Consolas"/>
+                                <w:color w:val="000000"/>
+                                <w:sz w:val="19"/>
+                                <w:szCs w:val="19"/>
+                              </w:rPr>
+                              <w:t>TaskInterface</w:t>
+                            </w:r>
+                            <w:proofErr w:type="spellEnd"/>
                           </w:p>
                           <w:p>
                             <w:pPr>
@@ -4861,7 +5158,27 @@
                                 <w:sz w:val="19"/>
                                 <w:szCs w:val="19"/>
                               </w:rPr>
-                              <w:t xml:space="preserve"> Execute(DeviceRegistry devices) {</w:t>
+                              <w:t xml:space="preserve"> Execute(</w:t>
+                            </w:r>
+                            <w:proofErr w:type="spellStart"/>
+                            <w:r>
+                              <w:rPr>
+                                <w:rFonts w:ascii="Consolas" w:hAnsi="Consolas" w:cs="Consolas"/>
+                                <w:color w:val="000000"/>
+                                <w:sz w:val="19"/>
+                                <w:szCs w:val="19"/>
+                              </w:rPr>
+                              <w:t>DeviceRegistry</w:t>
+                            </w:r>
+                            <w:proofErr w:type="spellEnd"/>
+                            <w:r>
+                              <w:rPr>
+                                <w:rFonts w:ascii="Consolas" w:hAnsi="Consolas" w:cs="Consolas"/>
+                                <w:color w:val="000000"/>
+                                <w:sz w:val="19"/>
+                                <w:szCs w:val="19"/>
+                              </w:rPr>
+                              <w:t xml:space="preserve"> devices) {</w:t>
                             </w:r>
                           </w:p>
                           <w:p>
@@ -4926,7 +5243,47 @@
                                 <w:sz w:val="19"/>
                                 <w:szCs w:val="19"/>
                               </w:rPr>
-                              <w:t xml:space="preserve"> top_left_red = devices.pixels[0, 0, 0];</w:t>
+                              <w:t xml:space="preserve"> </w:t>
+                            </w:r>
+                            <w:proofErr w:type="spellStart"/>
+                            <w:r>
+                              <w:rPr>
+                                <w:rFonts w:ascii="Consolas" w:hAnsi="Consolas" w:cs="Consolas"/>
+                                <w:color w:val="000000"/>
+                                <w:sz w:val="19"/>
+                                <w:szCs w:val="19"/>
+                              </w:rPr>
+                              <w:t>top_left_red</w:t>
+                            </w:r>
+                            <w:proofErr w:type="spellEnd"/>
+                            <w:r>
+                              <w:rPr>
+                                <w:rFonts w:ascii="Consolas" w:hAnsi="Consolas" w:cs="Consolas"/>
+                                <w:color w:val="000000"/>
+                                <w:sz w:val="19"/>
+                                <w:szCs w:val="19"/>
+                              </w:rPr>
+                              <w:t xml:space="preserve"> = </w:t>
+                            </w:r>
+                            <w:proofErr w:type="spellStart"/>
+                            <w:r>
+                              <w:rPr>
+                                <w:rFonts w:ascii="Consolas" w:hAnsi="Consolas" w:cs="Consolas"/>
+                                <w:color w:val="000000"/>
+                                <w:sz w:val="19"/>
+                                <w:szCs w:val="19"/>
+                              </w:rPr>
+                              <w:t>devices.pixels</w:t>
+                            </w:r>
+                            <w:proofErr w:type="spellEnd"/>
+                            <w:r>
+                              <w:rPr>
+                                <w:rFonts w:ascii="Consolas" w:hAnsi="Consolas" w:cs="Consolas"/>
+                                <w:color w:val="000000"/>
+                                <w:sz w:val="19"/>
+                                <w:szCs w:val="19"/>
+                              </w:rPr>
+                              <w:t>[0, 0, 0];</w:t>
                             </w:r>
                           </w:p>
                           <w:p>
@@ -4967,7 +5324,47 @@
                                 <w:sz w:val="19"/>
                                 <w:szCs w:val="19"/>
                               </w:rPr>
-                              <w:t xml:space="preserve"> middle_left_green = devices.pixels[</w:t>
+                              <w:t xml:space="preserve"> </w:t>
+                            </w:r>
+                            <w:proofErr w:type="spellStart"/>
+                            <w:r>
+                              <w:rPr>
+                                <w:rFonts w:ascii="Consolas" w:hAnsi="Consolas" w:cs="Consolas"/>
+                                <w:color w:val="000000"/>
+                                <w:sz w:val="19"/>
+                                <w:szCs w:val="19"/>
+                              </w:rPr>
+                              <w:t>middle_left_green</w:t>
+                            </w:r>
+                            <w:proofErr w:type="spellEnd"/>
+                            <w:r>
+                              <w:rPr>
+                                <w:rFonts w:ascii="Consolas" w:hAnsi="Consolas" w:cs="Consolas"/>
+                                <w:color w:val="000000"/>
+                                <w:sz w:val="19"/>
+                                <w:szCs w:val="19"/>
+                              </w:rPr>
+                              <w:t xml:space="preserve"> = </w:t>
+                            </w:r>
+                            <w:proofErr w:type="spellStart"/>
+                            <w:r>
+                              <w:rPr>
+                                <w:rFonts w:ascii="Consolas" w:hAnsi="Consolas" w:cs="Consolas"/>
+                                <w:color w:val="000000"/>
+                                <w:sz w:val="19"/>
+                                <w:szCs w:val="19"/>
+                              </w:rPr>
+                              <w:t>devices.pixels</w:t>
+                            </w:r>
+                            <w:proofErr w:type="spellEnd"/>
+                            <w:r>
+                              <w:rPr>
+                                <w:rFonts w:ascii="Consolas" w:hAnsi="Consolas" w:cs="Consolas"/>
+                                <w:color w:val="000000"/>
+                                <w:sz w:val="19"/>
+                                <w:szCs w:val="19"/>
+                              </w:rPr>
+                              <w:t>[</w:t>
                             </w:r>
                             <w:r>
                               <w:rPr>
@@ -5026,7 +5423,47 @@
                                 <w:sz w:val="19"/>
                                 <w:szCs w:val="19"/>
                               </w:rPr>
-                              <w:t xml:space="preserve"> bottom_right_blue = devices.pixels[</w:t>
+                              <w:t xml:space="preserve"> </w:t>
+                            </w:r>
+                            <w:proofErr w:type="spellStart"/>
+                            <w:r>
+                              <w:rPr>
+                                <w:rFonts w:ascii="Consolas" w:hAnsi="Consolas" w:cs="Consolas"/>
+                                <w:color w:val="000000"/>
+                                <w:sz w:val="19"/>
+                                <w:szCs w:val="19"/>
+                              </w:rPr>
+                              <w:t>bottom_right_blue</w:t>
+                            </w:r>
+                            <w:proofErr w:type="spellEnd"/>
+                            <w:r>
+                              <w:rPr>
+                                <w:rFonts w:ascii="Consolas" w:hAnsi="Consolas" w:cs="Consolas"/>
+                                <w:color w:val="000000"/>
+                                <w:sz w:val="19"/>
+                                <w:szCs w:val="19"/>
+                              </w:rPr>
+                              <w:t xml:space="preserve"> = </w:t>
+                            </w:r>
+                            <w:proofErr w:type="spellStart"/>
+                            <w:r>
+                              <w:rPr>
+                                <w:rFonts w:ascii="Consolas" w:hAnsi="Consolas" w:cs="Consolas"/>
+                                <w:color w:val="000000"/>
+                                <w:sz w:val="19"/>
+                                <w:szCs w:val="19"/>
+                              </w:rPr>
+                              <w:t>devices.pixels</w:t>
+                            </w:r>
+                            <w:proofErr w:type="spellEnd"/>
+                            <w:r>
+                              <w:rPr>
+                                <w:rFonts w:ascii="Consolas" w:hAnsi="Consolas" w:cs="Consolas"/>
+                                <w:color w:val="000000"/>
+                                <w:sz w:val="19"/>
+                                <w:szCs w:val="19"/>
+                              </w:rPr>
+                              <w:t>[</w:t>
                             </w:r>
                             <w:r>
                               <w:rPr>
@@ -5123,7 +5560,27 @@
                                 <w:sz w:val="19"/>
                                 <w:szCs w:val="19"/>
                               </w:rPr>
-                              <w:t xml:space="preserve">        Debug.Log(</w:t>
+                              <w:t xml:space="preserve">        </w:t>
+                            </w:r>
+                            <w:proofErr w:type="spellStart"/>
+                            <w:r>
+                              <w:rPr>
+                                <w:rFonts w:ascii="Consolas" w:hAnsi="Consolas" w:cs="Consolas"/>
+                                <w:color w:val="000000"/>
+                                <w:sz w:val="19"/>
+                                <w:szCs w:val="19"/>
+                              </w:rPr>
+                              <w:t>Debug.Log</w:t>
+                            </w:r>
+                            <w:proofErr w:type="spellEnd"/>
+                            <w:r>
+                              <w:rPr>
+                                <w:rFonts w:ascii="Consolas" w:hAnsi="Consolas" w:cs="Consolas"/>
+                                <w:color w:val="000000"/>
+                                <w:sz w:val="19"/>
+                                <w:szCs w:val="19"/>
+                              </w:rPr>
+                              <w:t>(</w:t>
                             </w:r>
                             <w:r>
                               <w:rPr>
@@ -5159,7 +5616,27 @@
                                 <w:sz w:val="19"/>
                                 <w:szCs w:val="19"/>
                               </w:rPr>
-                              <w:t>{top_left_red}</w:t>
+                              <w:t>{</w:t>
+                            </w:r>
+                            <w:proofErr w:type="spellStart"/>
+                            <w:r>
+                              <w:rPr>
+                                <w:rFonts w:ascii="Consolas" w:hAnsi="Consolas" w:cs="Consolas"/>
+                                <w:color w:val="000000"/>
+                                <w:sz w:val="19"/>
+                                <w:szCs w:val="19"/>
+                              </w:rPr>
+                              <w:t>top_left_red</w:t>
+                            </w:r>
+                            <w:proofErr w:type="spellEnd"/>
+                            <w:r>
+                              <w:rPr>
+                                <w:rFonts w:ascii="Consolas" w:hAnsi="Consolas" w:cs="Consolas"/>
+                                <w:color w:val="000000"/>
+                                <w:sz w:val="19"/>
+                                <w:szCs w:val="19"/>
+                              </w:rPr>
+                              <w:t>}</w:t>
                             </w:r>
                             <w:r>
                               <w:rPr>
@@ -5200,7 +5677,27 @@
                                 <w:sz w:val="19"/>
                                 <w:szCs w:val="19"/>
                               </w:rPr>
-                              <w:t xml:space="preserve">        Debug.Log(</w:t>
+                              <w:t xml:space="preserve">        </w:t>
+                            </w:r>
+                            <w:proofErr w:type="spellStart"/>
+                            <w:r>
+                              <w:rPr>
+                                <w:rFonts w:ascii="Consolas" w:hAnsi="Consolas" w:cs="Consolas"/>
+                                <w:color w:val="000000"/>
+                                <w:sz w:val="19"/>
+                                <w:szCs w:val="19"/>
+                              </w:rPr>
+                              <w:t>Debug.Log</w:t>
+                            </w:r>
+                            <w:proofErr w:type="spellEnd"/>
+                            <w:r>
+                              <w:rPr>
+                                <w:rFonts w:ascii="Consolas" w:hAnsi="Consolas" w:cs="Consolas"/>
+                                <w:color w:val="000000"/>
+                                <w:sz w:val="19"/>
+                                <w:szCs w:val="19"/>
+                              </w:rPr>
+                              <w:t>(</w:t>
                             </w:r>
                             <w:r>
                               <w:rPr>
@@ -5236,7 +5733,27 @@
                                 <w:sz w:val="19"/>
                                 <w:szCs w:val="19"/>
                               </w:rPr>
-                              <w:t>{middle_left_green}</w:t>
+                              <w:t>{</w:t>
+                            </w:r>
+                            <w:proofErr w:type="spellStart"/>
+                            <w:r>
+                              <w:rPr>
+                                <w:rFonts w:ascii="Consolas" w:hAnsi="Consolas" w:cs="Consolas"/>
+                                <w:color w:val="000000"/>
+                                <w:sz w:val="19"/>
+                                <w:szCs w:val="19"/>
+                              </w:rPr>
+                              <w:t>middle_left_green</w:t>
+                            </w:r>
+                            <w:proofErr w:type="spellEnd"/>
+                            <w:r>
+                              <w:rPr>
+                                <w:rFonts w:ascii="Consolas" w:hAnsi="Consolas" w:cs="Consolas"/>
+                                <w:color w:val="000000"/>
+                                <w:sz w:val="19"/>
+                                <w:szCs w:val="19"/>
+                              </w:rPr>
+                              <w:t>}</w:t>
                             </w:r>
                             <w:r>
                               <w:rPr>
@@ -5277,7 +5794,27 @@
                                 <w:sz w:val="19"/>
                                 <w:szCs w:val="19"/>
                               </w:rPr>
-                              <w:t xml:space="preserve">        Debug.Log(</w:t>
+                              <w:t xml:space="preserve">        </w:t>
+                            </w:r>
+                            <w:proofErr w:type="spellStart"/>
+                            <w:r>
+                              <w:rPr>
+                                <w:rFonts w:ascii="Consolas" w:hAnsi="Consolas" w:cs="Consolas"/>
+                                <w:color w:val="000000"/>
+                                <w:sz w:val="19"/>
+                                <w:szCs w:val="19"/>
+                              </w:rPr>
+                              <w:t>Debug.Log</w:t>
+                            </w:r>
+                            <w:proofErr w:type="spellEnd"/>
+                            <w:r>
+                              <w:rPr>
+                                <w:rFonts w:ascii="Consolas" w:hAnsi="Consolas" w:cs="Consolas"/>
+                                <w:color w:val="000000"/>
+                                <w:sz w:val="19"/>
+                                <w:szCs w:val="19"/>
+                              </w:rPr>
+                              <w:t>(</w:t>
                             </w:r>
                             <w:r>
                               <w:rPr>
@@ -5313,7 +5850,27 @@
                                 <w:sz w:val="19"/>
                                 <w:szCs w:val="19"/>
                               </w:rPr>
-                              <w:t>{bottom_right_blue}</w:t>
+                              <w:t>{</w:t>
+                            </w:r>
+                            <w:proofErr w:type="spellStart"/>
+                            <w:r>
+                              <w:rPr>
+                                <w:rFonts w:ascii="Consolas" w:hAnsi="Consolas" w:cs="Consolas"/>
+                                <w:color w:val="000000"/>
+                                <w:sz w:val="19"/>
+                                <w:szCs w:val="19"/>
+                              </w:rPr>
+                              <w:t>bottom_right_blue</w:t>
+                            </w:r>
+                            <w:proofErr w:type="spellEnd"/>
+                            <w:r>
+                              <w:rPr>
+                                <w:rFonts w:ascii="Consolas" w:hAnsi="Consolas" w:cs="Consolas"/>
+                                <w:color w:val="000000"/>
+                                <w:sz w:val="19"/>
+                                <w:szCs w:val="19"/>
+                              </w:rPr>
+                              <w:t>}</w:t>
                             </w:r>
                             <w:r>
                               <w:rPr>
@@ -6137,11 +6694,16 @@
         <w:t>Compass</w:t>
       </w:r>
       <w:r>
-        <w:t xml:space="preserve"> : DeviceRegistry.</w:t>
+        <w:t xml:space="preserve"> : </w:t>
+      </w:r>
+      <w:proofErr w:type="spellStart"/>
+      <w:r>
+        <w:t>DeviceRegistry.</w:t>
       </w:r>
       <w:r>
         <w:t>compass</w:t>
       </w:r>
+      <w:proofErr w:type="spellEnd"/>
     </w:p>
     <w:p>
       <w:pPr>
@@ -6491,6 +7053,7 @@
                               </w:rPr>
                               <w:t xml:space="preserve"> </w:t>
                             </w:r>
+                            <w:proofErr w:type="spellStart"/>
                             <w:r>
                               <w:rPr>
                                 <w:rFonts w:ascii="Consolas" w:hAnsi="Consolas" w:cs="Consolas"/>
@@ -6500,15 +7063,27 @@
                               </w:rPr>
                               <w:t>Example_Task</w:t>
                             </w:r>
-                            <w:r>
-                              <w:rPr>
-                                <w:rFonts w:ascii="Consolas" w:hAnsi="Consolas" w:cs="Consolas"/>
-                                <w:color w:val="000000"/>
-                                <w:sz w:val="19"/>
-                                <w:szCs w:val="19"/>
-                              </w:rPr>
-                              <w:t xml:space="preserve"> : TaskInterface</w:t>
-                            </w:r>
+                            <w:proofErr w:type="spellEnd"/>
+                            <w:r>
+                              <w:rPr>
+                                <w:rFonts w:ascii="Consolas" w:hAnsi="Consolas" w:cs="Consolas"/>
+                                <w:color w:val="000000"/>
+                                <w:sz w:val="19"/>
+                                <w:szCs w:val="19"/>
+                              </w:rPr>
+                              <w:t xml:space="preserve"> : </w:t>
+                            </w:r>
+                            <w:proofErr w:type="spellStart"/>
+                            <w:r>
+                              <w:rPr>
+                                <w:rFonts w:ascii="Consolas" w:hAnsi="Consolas" w:cs="Consolas"/>
+                                <w:color w:val="000000"/>
+                                <w:sz w:val="19"/>
+                                <w:szCs w:val="19"/>
+                              </w:rPr>
+                              <w:t>TaskInterface</w:t>
+                            </w:r>
+                            <w:proofErr w:type="spellEnd"/>
                           </w:p>
                           <w:p>
                             <w:pPr>
@@ -6589,7 +7164,27 @@
                                 <w:sz w:val="19"/>
                                 <w:szCs w:val="19"/>
                               </w:rPr>
-                              <w:t xml:space="preserve"> Execute(DeviceRegistry devices) {</w:t>
+                              <w:t xml:space="preserve"> Execute(</w:t>
+                            </w:r>
+                            <w:proofErr w:type="spellStart"/>
+                            <w:r>
+                              <w:rPr>
+                                <w:rFonts w:ascii="Consolas" w:hAnsi="Consolas" w:cs="Consolas"/>
+                                <w:color w:val="000000"/>
+                                <w:sz w:val="19"/>
+                                <w:szCs w:val="19"/>
+                              </w:rPr>
+                              <w:t>DeviceRegistry</w:t>
+                            </w:r>
+                            <w:proofErr w:type="spellEnd"/>
+                            <w:r>
+                              <w:rPr>
+                                <w:rFonts w:ascii="Consolas" w:hAnsi="Consolas" w:cs="Consolas"/>
+                                <w:color w:val="000000"/>
+                                <w:sz w:val="19"/>
+                                <w:szCs w:val="19"/>
+                              </w:rPr>
+                              <w:t xml:space="preserve"> devices) {</w:t>
                             </w:r>
                           </w:p>
                           <w:p>
@@ -6654,7 +7249,27 @@
                                 <w:sz w:val="19"/>
                                 <w:szCs w:val="19"/>
                               </w:rPr>
-                              <w:t xml:space="preserve"> angle = devices.compass[0];</w:t>
+                              <w:t xml:space="preserve"> angle = </w:t>
+                            </w:r>
+                            <w:proofErr w:type="spellStart"/>
+                            <w:r>
+                              <w:rPr>
+                                <w:rFonts w:ascii="Consolas" w:hAnsi="Consolas" w:cs="Consolas"/>
+                                <w:color w:val="000000"/>
+                                <w:sz w:val="19"/>
+                                <w:szCs w:val="19"/>
+                              </w:rPr>
+                              <w:t>devices.compass</w:t>
+                            </w:r>
+                            <w:proofErr w:type="spellEnd"/>
+                            <w:r>
+                              <w:rPr>
+                                <w:rFonts w:ascii="Consolas" w:hAnsi="Consolas" w:cs="Consolas"/>
+                                <w:color w:val="000000"/>
+                                <w:sz w:val="19"/>
+                                <w:szCs w:val="19"/>
+                              </w:rPr>
+                              <w:t>[0];</w:t>
                             </w:r>
                           </w:p>
                           <w:p>
@@ -6715,7 +7330,27 @@
                                 <w:sz w:val="19"/>
                                 <w:szCs w:val="19"/>
                               </w:rPr>
-                              <w:t xml:space="preserve">        Debug.Log(</w:t>
+                              <w:t xml:space="preserve">        </w:t>
+                            </w:r>
+                            <w:proofErr w:type="spellStart"/>
+                            <w:r>
+                              <w:rPr>
+                                <w:rFonts w:ascii="Consolas" w:hAnsi="Consolas" w:cs="Consolas"/>
+                                <w:color w:val="000000"/>
+                                <w:sz w:val="19"/>
+                                <w:szCs w:val="19"/>
+                              </w:rPr>
+                              <w:t>Debug.Log</w:t>
+                            </w:r>
+                            <w:proofErr w:type="spellEnd"/>
+                            <w:r>
+                              <w:rPr>
+                                <w:rFonts w:ascii="Consolas" w:hAnsi="Consolas" w:cs="Consolas"/>
+                                <w:color w:val="000000"/>
+                                <w:sz w:val="19"/>
+                                <w:szCs w:val="19"/>
+                              </w:rPr>
+                              <w:t>(</w:t>
                             </w:r>
                             <w:r>
                               <w:rPr>
@@ -7254,8 +7889,13 @@
       </w:pPr>
       <w:r>
         <w:lastRenderedPageBreak/>
-        <w:t>Target Compass : DeviceRegistry.targetAlignment</w:t>
-      </w:r>
+        <w:t xml:space="preserve">Target Compass : </w:t>
+      </w:r>
+      <w:proofErr w:type="spellStart"/>
+      <w:r>
+        <w:t>DeviceRegistry.targetAlignment</w:t>
+      </w:r>
+      <w:proofErr w:type="spellEnd"/>
     </w:p>
     <w:p>
       <w:pPr>
@@ -7593,6 +8233,7 @@
                               </w:rPr>
                               <w:t xml:space="preserve"> </w:t>
                             </w:r>
+                            <w:proofErr w:type="spellStart"/>
                             <w:r>
                               <w:rPr>
                                 <w:rFonts w:ascii="Consolas" w:hAnsi="Consolas" w:cs="Consolas"/>
@@ -7602,15 +8243,27 @@
                               </w:rPr>
                               <w:t>Example_Task</w:t>
                             </w:r>
-                            <w:r>
-                              <w:rPr>
-                                <w:rFonts w:ascii="Consolas" w:hAnsi="Consolas" w:cs="Consolas"/>
-                                <w:color w:val="000000"/>
-                                <w:sz w:val="19"/>
-                                <w:szCs w:val="19"/>
-                              </w:rPr>
-                              <w:t xml:space="preserve"> : TaskInterface</w:t>
-                            </w:r>
+                            <w:proofErr w:type="spellEnd"/>
+                            <w:r>
+                              <w:rPr>
+                                <w:rFonts w:ascii="Consolas" w:hAnsi="Consolas" w:cs="Consolas"/>
+                                <w:color w:val="000000"/>
+                                <w:sz w:val="19"/>
+                                <w:szCs w:val="19"/>
+                              </w:rPr>
+                              <w:t xml:space="preserve"> : </w:t>
+                            </w:r>
+                            <w:proofErr w:type="spellStart"/>
+                            <w:r>
+                              <w:rPr>
+                                <w:rFonts w:ascii="Consolas" w:hAnsi="Consolas" w:cs="Consolas"/>
+                                <w:color w:val="000000"/>
+                                <w:sz w:val="19"/>
+                                <w:szCs w:val="19"/>
+                              </w:rPr>
+                              <w:t>TaskInterface</w:t>
+                            </w:r>
+                            <w:proofErr w:type="spellEnd"/>
                           </w:p>
                           <w:p>
                             <w:pPr>
@@ -7691,7 +8344,27 @@
                                 <w:sz w:val="19"/>
                                 <w:szCs w:val="19"/>
                               </w:rPr>
-                              <w:t xml:space="preserve"> Execute(DeviceRegistry devices) {</w:t>
+                              <w:t xml:space="preserve"> Execute(</w:t>
+                            </w:r>
+                            <w:proofErr w:type="spellStart"/>
+                            <w:r>
+                              <w:rPr>
+                                <w:rFonts w:ascii="Consolas" w:hAnsi="Consolas" w:cs="Consolas"/>
+                                <w:color w:val="000000"/>
+                                <w:sz w:val="19"/>
+                                <w:szCs w:val="19"/>
+                              </w:rPr>
+                              <w:t>DeviceRegistry</w:t>
+                            </w:r>
+                            <w:proofErr w:type="spellEnd"/>
+                            <w:r>
+                              <w:rPr>
+                                <w:rFonts w:ascii="Consolas" w:hAnsi="Consolas" w:cs="Consolas"/>
+                                <w:color w:val="000000"/>
+                                <w:sz w:val="19"/>
+                                <w:szCs w:val="19"/>
+                              </w:rPr>
+                              <w:t xml:space="preserve"> devices) {</w:t>
                             </w:r>
                           </w:p>
                           <w:p>
@@ -7756,7 +8429,17 @@
                                 <w:sz w:val="19"/>
                                 <w:szCs w:val="19"/>
                               </w:rPr>
-                              <w:t xml:space="preserve"> angle = devices.</w:t>
+                              <w:t xml:space="preserve"> angle = </w:t>
+                            </w:r>
+                            <w:proofErr w:type="spellStart"/>
+                            <w:r>
+                              <w:rPr>
+                                <w:rFonts w:ascii="Consolas" w:hAnsi="Consolas" w:cs="Consolas"/>
+                                <w:color w:val="000000"/>
+                                <w:sz w:val="19"/>
+                                <w:szCs w:val="19"/>
+                              </w:rPr>
+                              <w:t>devices.</w:t>
                             </w:r>
                             <w:r>
                               <w:rPr>
@@ -7767,6 +8450,7 @@
                               </w:rPr>
                               <w:t>targetAlignment</w:t>
                             </w:r>
+                            <w:proofErr w:type="spellEnd"/>
                             <w:r>
                               <w:rPr>
                                 <w:rFonts w:ascii="Consolas" w:hAnsi="Consolas" w:cs="Consolas"/>
@@ -7835,7 +8519,27 @@
                                 <w:sz w:val="19"/>
                                 <w:szCs w:val="19"/>
                               </w:rPr>
-                              <w:t xml:space="preserve">        Debug.Log(</w:t>
+                              <w:t xml:space="preserve">        </w:t>
+                            </w:r>
+                            <w:proofErr w:type="spellStart"/>
+                            <w:r>
+                              <w:rPr>
+                                <w:rFonts w:ascii="Consolas" w:hAnsi="Consolas" w:cs="Consolas"/>
+                                <w:color w:val="000000"/>
+                                <w:sz w:val="19"/>
+                                <w:szCs w:val="19"/>
+                              </w:rPr>
+                              <w:t>Debug.Log</w:t>
+                            </w:r>
+                            <w:proofErr w:type="spellEnd"/>
+                            <w:r>
+                              <w:rPr>
+                                <w:rFonts w:ascii="Consolas" w:hAnsi="Consolas" w:cs="Consolas"/>
+                                <w:color w:val="000000"/>
+                                <w:sz w:val="19"/>
+                                <w:szCs w:val="19"/>
+                              </w:rPr>
+                              <w:t>(</w:t>
                             </w:r>
                             <w:r>
                               <w:rPr>
@@ -8359,11 +9063,16 @@
         <w:t>Microphone</w:t>
       </w:r>
       <w:r>
-        <w:t xml:space="preserve"> : DeviceRegistry.</w:t>
+        <w:t xml:space="preserve"> : </w:t>
+      </w:r>
+      <w:proofErr w:type="spellStart"/>
+      <w:r>
+        <w:t>DeviceRegistry.</w:t>
       </w:r>
       <w:r>
         <w:t>microphone</w:t>
       </w:r>
+      <w:proofErr w:type="spellEnd"/>
     </w:p>
     <w:p>
       <w:pPr>
@@ -8693,6 +9402,7 @@
                               </w:rPr>
                               <w:t xml:space="preserve"> </w:t>
                             </w:r>
+                            <w:proofErr w:type="spellStart"/>
                             <w:r>
                               <w:rPr>
                                 <w:rFonts w:ascii="Consolas" w:hAnsi="Consolas" w:cs="Consolas"/>
@@ -8702,15 +9412,27 @@
                               </w:rPr>
                               <w:t>Example_Task</w:t>
                             </w:r>
-                            <w:r>
-                              <w:rPr>
-                                <w:rFonts w:ascii="Consolas" w:hAnsi="Consolas" w:cs="Consolas"/>
-                                <w:color w:val="000000"/>
-                                <w:sz w:val="19"/>
-                                <w:szCs w:val="19"/>
-                              </w:rPr>
-                              <w:t xml:space="preserve"> : TaskInterface</w:t>
-                            </w:r>
+                            <w:proofErr w:type="spellEnd"/>
+                            <w:r>
+                              <w:rPr>
+                                <w:rFonts w:ascii="Consolas" w:hAnsi="Consolas" w:cs="Consolas"/>
+                                <w:color w:val="000000"/>
+                                <w:sz w:val="19"/>
+                                <w:szCs w:val="19"/>
+                              </w:rPr>
+                              <w:t xml:space="preserve"> : </w:t>
+                            </w:r>
+                            <w:proofErr w:type="spellStart"/>
+                            <w:r>
+                              <w:rPr>
+                                <w:rFonts w:ascii="Consolas" w:hAnsi="Consolas" w:cs="Consolas"/>
+                                <w:color w:val="000000"/>
+                                <w:sz w:val="19"/>
+                                <w:szCs w:val="19"/>
+                              </w:rPr>
+                              <w:t>TaskInterface</w:t>
+                            </w:r>
+                            <w:proofErr w:type="spellEnd"/>
                           </w:p>
                           <w:p>
                             <w:pPr>
@@ -8791,7 +9513,27 @@
                                 <w:sz w:val="19"/>
                                 <w:szCs w:val="19"/>
                               </w:rPr>
-                              <w:t xml:space="preserve"> Execute(DeviceRegistry devices) {</w:t>
+                              <w:t xml:space="preserve"> Execute(</w:t>
+                            </w:r>
+                            <w:proofErr w:type="spellStart"/>
+                            <w:r>
+                              <w:rPr>
+                                <w:rFonts w:ascii="Consolas" w:hAnsi="Consolas" w:cs="Consolas"/>
+                                <w:color w:val="000000"/>
+                                <w:sz w:val="19"/>
+                                <w:szCs w:val="19"/>
+                              </w:rPr>
+                              <w:t>DeviceRegistry</w:t>
+                            </w:r>
+                            <w:proofErr w:type="spellEnd"/>
+                            <w:r>
+                              <w:rPr>
+                                <w:rFonts w:ascii="Consolas" w:hAnsi="Consolas" w:cs="Consolas"/>
+                                <w:color w:val="000000"/>
+                                <w:sz w:val="19"/>
+                                <w:szCs w:val="19"/>
+                              </w:rPr>
+                              <w:t xml:space="preserve"> devices) {</w:t>
                             </w:r>
                           </w:p>
                           <w:p>
@@ -8874,7 +9616,17 @@
                                 <w:sz w:val="19"/>
                                 <w:szCs w:val="19"/>
                               </w:rPr>
-                              <w:t xml:space="preserve"> = devices.</w:t>
+                              <w:t xml:space="preserve"> = </w:t>
+                            </w:r>
+                            <w:proofErr w:type="spellStart"/>
+                            <w:r>
+                              <w:rPr>
+                                <w:rFonts w:ascii="Consolas" w:hAnsi="Consolas" w:cs="Consolas"/>
+                                <w:color w:val="000000"/>
+                                <w:sz w:val="19"/>
+                                <w:szCs w:val="19"/>
+                              </w:rPr>
+                              <w:t>devices.</w:t>
                             </w:r>
                             <w:r>
                               <w:rPr>
@@ -8885,6 +9637,7 @@
                               </w:rPr>
                               <w:t>microphone</w:t>
                             </w:r>
+                            <w:proofErr w:type="spellEnd"/>
                             <w:r>
                               <w:rPr>
                                 <w:rFonts w:ascii="Consolas" w:hAnsi="Consolas" w:cs="Consolas"/>
@@ -8953,7 +9706,27 @@
                                 <w:sz w:val="19"/>
                                 <w:szCs w:val="19"/>
                               </w:rPr>
-                              <w:t xml:space="preserve">        Debug.Log(</w:t>
+                              <w:t xml:space="preserve">        </w:t>
+                            </w:r>
+                            <w:proofErr w:type="spellStart"/>
+                            <w:r>
+                              <w:rPr>
+                                <w:rFonts w:ascii="Consolas" w:hAnsi="Consolas" w:cs="Consolas"/>
+                                <w:color w:val="000000"/>
+                                <w:sz w:val="19"/>
+                                <w:szCs w:val="19"/>
+                              </w:rPr>
+                              <w:t>Debug.Log</w:t>
+                            </w:r>
+                            <w:proofErr w:type="spellEnd"/>
+                            <w:r>
+                              <w:rPr>
+                                <w:rFonts w:ascii="Consolas" w:hAnsi="Consolas" w:cs="Consolas"/>
+                                <w:color w:val="000000"/>
+                                <w:sz w:val="19"/>
+                                <w:szCs w:val="19"/>
+                              </w:rPr>
+                              <w:t>(</w:t>
                             </w:r>
                             <w:r>
                               <w:rPr>
@@ -9565,8 +10338,13 @@
         <w:pStyle w:val="Heading3"/>
       </w:pPr>
       <w:r>
-        <w:t>Speedometer : DeviceRegistry.speedometer</w:t>
-      </w:r>
+        <w:t xml:space="preserve">Speedometer : </w:t>
+      </w:r>
+      <w:proofErr w:type="spellStart"/>
+      <w:r>
+        <w:t>DeviceRegistry.speedometer</w:t>
+      </w:r>
+      <w:proofErr w:type="spellEnd"/>
     </w:p>
     <w:p>
       <w:pPr>
@@ -9895,6 +10673,7 @@
                               </w:rPr>
                               <w:t xml:space="preserve"> </w:t>
                             </w:r>
+                            <w:proofErr w:type="spellStart"/>
                             <w:r>
                               <w:rPr>
                                 <w:rFonts w:ascii="Consolas" w:hAnsi="Consolas" w:cs="Consolas"/>
@@ -9904,15 +10683,27 @@
                               </w:rPr>
                               <w:t>Example_Task</w:t>
                             </w:r>
-                            <w:r>
-                              <w:rPr>
-                                <w:rFonts w:ascii="Consolas" w:hAnsi="Consolas" w:cs="Consolas"/>
-                                <w:color w:val="000000"/>
-                                <w:sz w:val="19"/>
-                                <w:szCs w:val="19"/>
-                              </w:rPr>
-                              <w:t xml:space="preserve"> : TaskInterface</w:t>
-                            </w:r>
+                            <w:proofErr w:type="spellEnd"/>
+                            <w:r>
+                              <w:rPr>
+                                <w:rFonts w:ascii="Consolas" w:hAnsi="Consolas" w:cs="Consolas"/>
+                                <w:color w:val="000000"/>
+                                <w:sz w:val="19"/>
+                                <w:szCs w:val="19"/>
+                              </w:rPr>
+                              <w:t xml:space="preserve"> : </w:t>
+                            </w:r>
+                            <w:proofErr w:type="spellStart"/>
+                            <w:r>
+                              <w:rPr>
+                                <w:rFonts w:ascii="Consolas" w:hAnsi="Consolas" w:cs="Consolas"/>
+                                <w:color w:val="000000"/>
+                                <w:sz w:val="19"/>
+                                <w:szCs w:val="19"/>
+                              </w:rPr>
+                              <w:t>TaskInterface</w:t>
+                            </w:r>
+                            <w:proofErr w:type="spellEnd"/>
                           </w:p>
                           <w:p>
                             <w:pPr>
@@ -9993,7 +10784,27 @@
                                 <w:sz w:val="19"/>
                                 <w:szCs w:val="19"/>
                               </w:rPr>
-                              <w:t xml:space="preserve"> Execute(DeviceRegistry devices) {</w:t>
+                              <w:t xml:space="preserve"> Execute(</w:t>
+                            </w:r>
+                            <w:proofErr w:type="spellStart"/>
+                            <w:r>
+                              <w:rPr>
+                                <w:rFonts w:ascii="Consolas" w:hAnsi="Consolas" w:cs="Consolas"/>
+                                <w:color w:val="000000"/>
+                                <w:sz w:val="19"/>
+                                <w:szCs w:val="19"/>
+                              </w:rPr>
+                              <w:t>DeviceRegistry</w:t>
+                            </w:r>
+                            <w:proofErr w:type="spellEnd"/>
+                            <w:r>
+                              <w:rPr>
+                                <w:rFonts w:ascii="Consolas" w:hAnsi="Consolas" w:cs="Consolas"/>
+                                <w:color w:val="000000"/>
+                                <w:sz w:val="19"/>
+                                <w:szCs w:val="19"/>
+                              </w:rPr>
+                              <w:t xml:space="preserve"> devices) {</w:t>
                             </w:r>
                           </w:p>
                           <w:p>
@@ -10076,7 +10887,17 @@
                                 <w:sz w:val="19"/>
                                 <w:szCs w:val="19"/>
                               </w:rPr>
-                              <w:t xml:space="preserve"> = devices.</w:t>
+                              <w:t xml:space="preserve"> = </w:t>
+                            </w:r>
+                            <w:proofErr w:type="spellStart"/>
+                            <w:r>
+                              <w:rPr>
+                                <w:rFonts w:ascii="Consolas" w:hAnsi="Consolas" w:cs="Consolas"/>
+                                <w:color w:val="000000"/>
+                                <w:sz w:val="19"/>
+                                <w:szCs w:val="19"/>
+                              </w:rPr>
+                              <w:t>devices.</w:t>
                             </w:r>
                             <w:r>
                               <w:rPr>
@@ -10087,6 +10908,7 @@
                               </w:rPr>
                               <w:t>speedometer</w:t>
                             </w:r>
+                            <w:proofErr w:type="spellEnd"/>
                             <w:r>
                               <w:rPr>
                                 <w:rFonts w:ascii="Consolas" w:hAnsi="Consolas" w:cs="Consolas"/>
@@ -10155,7 +10977,27 @@
                                 <w:sz w:val="19"/>
                                 <w:szCs w:val="19"/>
                               </w:rPr>
-                              <w:t xml:space="preserve">        Debug.Log(</w:t>
+                              <w:t xml:space="preserve">        </w:t>
+                            </w:r>
+                            <w:proofErr w:type="spellStart"/>
+                            <w:r>
+                              <w:rPr>
+                                <w:rFonts w:ascii="Consolas" w:hAnsi="Consolas" w:cs="Consolas"/>
+                                <w:color w:val="000000"/>
+                                <w:sz w:val="19"/>
+                                <w:szCs w:val="19"/>
+                              </w:rPr>
+                              <w:t>Debug.Log</w:t>
+                            </w:r>
+                            <w:proofErr w:type="spellEnd"/>
+                            <w:r>
+                              <w:rPr>
+                                <w:rFonts w:ascii="Consolas" w:hAnsi="Consolas" w:cs="Consolas"/>
+                                <w:color w:val="000000"/>
+                                <w:sz w:val="19"/>
+                                <w:szCs w:val="19"/>
+                              </w:rPr>
+                              <w:t>(</w:t>
                             </w:r>
                             <w:r>
                               <w:rPr>
@@ -10809,8 +11651,13 @@
         <w:t>ler</w:t>
       </w:r>
       <w:r>
-        <w:t xml:space="preserve"> : DeviceRegistry.speedControl</w:t>
-      </w:r>
+        <w:t xml:space="preserve"> : </w:t>
+      </w:r>
+      <w:proofErr w:type="spellStart"/>
+      <w:r>
+        <w:t>DeviceRegistry.speedControl</w:t>
+      </w:r>
+      <w:proofErr w:type="spellEnd"/>
     </w:p>
     <w:p>
       <w:pPr>
@@ -11202,6 +12049,7 @@
                               </w:rPr>
                               <w:t xml:space="preserve"> </w:t>
                             </w:r>
+                            <w:proofErr w:type="spellStart"/>
                             <w:r>
                               <w:rPr>
                                 <w:rFonts w:ascii="Consolas" w:hAnsi="Consolas" w:cs="Consolas"/>
@@ -11211,15 +12059,27 @@
                               </w:rPr>
                               <w:t>Example_Task</w:t>
                             </w:r>
-                            <w:r>
-                              <w:rPr>
-                                <w:rFonts w:ascii="Consolas" w:hAnsi="Consolas" w:cs="Consolas"/>
-                                <w:color w:val="000000"/>
-                                <w:sz w:val="19"/>
-                                <w:szCs w:val="19"/>
-                              </w:rPr>
-                              <w:t xml:space="preserve"> : TaskInterface</w:t>
-                            </w:r>
+                            <w:proofErr w:type="spellEnd"/>
+                            <w:r>
+                              <w:rPr>
+                                <w:rFonts w:ascii="Consolas" w:hAnsi="Consolas" w:cs="Consolas"/>
+                                <w:color w:val="000000"/>
+                                <w:sz w:val="19"/>
+                                <w:szCs w:val="19"/>
+                              </w:rPr>
+                              <w:t xml:space="preserve"> : </w:t>
+                            </w:r>
+                            <w:proofErr w:type="spellStart"/>
+                            <w:r>
+                              <w:rPr>
+                                <w:rFonts w:ascii="Consolas" w:hAnsi="Consolas" w:cs="Consolas"/>
+                                <w:color w:val="000000"/>
+                                <w:sz w:val="19"/>
+                                <w:szCs w:val="19"/>
+                              </w:rPr>
+                              <w:t>TaskInterface</w:t>
+                            </w:r>
+                            <w:proofErr w:type="spellEnd"/>
                           </w:p>
                           <w:p>
                             <w:pPr>
@@ -11300,7 +12160,27 @@
                                 <w:sz w:val="19"/>
                                 <w:szCs w:val="19"/>
                               </w:rPr>
-                              <w:t xml:space="preserve"> Execute(DeviceRegistry devices) {</w:t>
+                              <w:t xml:space="preserve"> Execute(</w:t>
+                            </w:r>
+                            <w:proofErr w:type="spellStart"/>
+                            <w:r>
+                              <w:rPr>
+                                <w:rFonts w:ascii="Consolas" w:hAnsi="Consolas" w:cs="Consolas"/>
+                                <w:color w:val="000000"/>
+                                <w:sz w:val="19"/>
+                                <w:szCs w:val="19"/>
+                              </w:rPr>
+                              <w:t>DeviceRegistry</w:t>
+                            </w:r>
+                            <w:proofErr w:type="spellEnd"/>
+                            <w:r>
+                              <w:rPr>
+                                <w:rFonts w:ascii="Consolas" w:hAnsi="Consolas" w:cs="Consolas"/>
+                                <w:color w:val="000000"/>
+                                <w:sz w:val="19"/>
+                                <w:szCs w:val="19"/>
+                              </w:rPr>
+                              <w:t xml:space="preserve"> devices) {</w:t>
                             </w:r>
                           </w:p>
                           <w:p>
@@ -11356,7 +12236,27 @@
                                 <w:sz w:val="19"/>
                                 <w:szCs w:val="19"/>
                               </w:rPr>
-                              <w:t xml:space="preserve">        devices.speedControl[0] = 1</w:t>
+                              <w:t xml:space="preserve">        </w:t>
+                            </w:r>
+                            <w:proofErr w:type="spellStart"/>
+                            <w:r>
+                              <w:rPr>
+                                <w:rFonts w:ascii="Consolas" w:hAnsi="Consolas" w:cs="Consolas"/>
+                                <w:color w:val="000000"/>
+                                <w:sz w:val="19"/>
+                                <w:szCs w:val="19"/>
+                              </w:rPr>
+                              <w:t>devices.speedControl</w:t>
+                            </w:r>
+                            <w:proofErr w:type="spellEnd"/>
+                            <w:r>
+                              <w:rPr>
+                                <w:rFonts w:ascii="Consolas" w:hAnsi="Consolas" w:cs="Consolas"/>
+                                <w:color w:val="000000"/>
+                                <w:sz w:val="19"/>
+                                <w:szCs w:val="19"/>
+                              </w:rPr>
+                              <w:t>[0] = 1</w:t>
                             </w:r>
                             <w:r>
                               <w:rPr>
@@ -11453,7 +12353,27 @@
                                 <w:sz w:val="19"/>
                                 <w:szCs w:val="19"/>
                               </w:rPr>
-                              <w:t xml:space="preserve">        devices.speedControl[1] = 0.2f;</w:t>
+                              <w:t xml:space="preserve">        </w:t>
+                            </w:r>
+                            <w:proofErr w:type="spellStart"/>
+                            <w:r>
+                              <w:rPr>
+                                <w:rFonts w:ascii="Consolas" w:hAnsi="Consolas" w:cs="Consolas"/>
+                                <w:color w:val="000000"/>
+                                <w:sz w:val="19"/>
+                                <w:szCs w:val="19"/>
+                              </w:rPr>
+                              <w:t>devices.speedControl</w:t>
+                            </w:r>
+                            <w:proofErr w:type="spellEnd"/>
+                            <w:r>
+                              <w:rPr>
+                                <w:rFonts w:ascii="Consolas" w:hAnsi="Consolas" w:cs="Consolas"/>
+                                <w:color w:val="000000"/>
+                                <w:sz w:val="19"/>
+                                <w:szCs w:val="19"/>
+                              </w:rPr>
+                              <w:t>[1] = 0.2f;</w:t>
                             </w:r>
                           </w:p>
                           <w:p>
@@ -11911,8 +12831,13 @@
       </w:pPr>
       <w:r>
         <w:lastRenderedPageBreak/>
-        <w:t>Brake Controller : DeviceRegistry.brakeControl</w:t>
-      </w:r>
+        <w:t xml:space="preserve">Brake Controller : </w:t>
+      </w:r>
+      <w:proofErr w:type="spellStart"/>
+      <w:r>
+        <w:t>DeviceRegistry.brakeControl</w:t>
+      </w:r>
+      <w:proofErr w:type="spellEnd"/>
     </w:p>
     <w:p>
       <w:pPr>
@@ -12261,7 +13186,7 @@
         <mc:AlternateContent>
           <mc:Choice Requires="wps">
             <w:drawing>
-              <wp:anchor distT="45720" distB="45720" distL="114300" distR="114300" simplePos="0" relativeHeight="251681792" behindDoc="0" locked="0" layoutInCell="1" allowOverlap="1" wp14:anchorId="17C6EA6C" wp14:editId="47B75722">
+              <wp:anchor distT="45720" distB="45720" distL="114300" distR="114300" simplePos="0" relativeHeight="251681792" behindDoc="0" locked="0" layoutInCell="1" allowOverlap="1" wp14:anchorId="17C6EA6C" wp14:editId="4A74B657">
                 <wp:simplePos x="0" y="0"/>
                 <wp:positionH relativeFrom="margin">
                   <wp:align>right</wp:align>
@@ -12367,6 +13292,7 @@
                               </w:rPr>
                               <w:t xml:space="preserve"> </w:t>
                             </w:r>
+                            <w:proofErr w:type="spellStart"/>
                             <w:r>
                               <w:rPr>
                                 <w:rFonts w:ascii="Consolas" w:hAnsi="Consolas" w:cs="Consolas"/>
@@ -12376,15 +13302,27 @@
                               </w:rPr>
                               <w:t>Example_Task</w:t>
                             </w:r>
-                            <w:r>
-                              <w:rPr>
-                                <w:rFonts w:ascii="Consolas" w:hAnsi="Consolas" w:cs="Consolas"/>
-                                <w:color w:val="000000"/>
-                                <w:sz w:val="19"/>
-                                <w:szCs w:val="19"/>
-                              </w:rPr>
-                              <w:t xml:space="preserve"> : TaskInterface</w:t>
-                            </w:r>
+                            <w:proofErr w:type="spellEnd"/>
+                            <w:r>
+                              <w:rPr>
+                                <w:rFonts w:ascii="Consolas" w:hAnsi="Consolas" w:cs="Consolas"/>
+                                <w:color w:val="000000"/>
+                                <w:sz w:val="19"/>
+                                <w:szCs w:val="19"/>
+                              </w:rPr>
+                              <w:t xml:space="preserve"> : </w:t>
+                            </w:r>
+                            <w:proofErr w:type="spellStart"/>
+                            <w:r>
+                              <w:rPr>
+                                <w:rFonts w:ascii="Consolas" w:hAnsi="Consolas" w:cs="Consolas"/>
+                                <w:color w:val="000000"/>
+                                <w:sz w:val="19"/>
+                                <w:szCs w:val="19"/>
+                              </w:rPr>
+                              <w:t>TaskInterface</w:t>
+                            </w:r>
+                            <w:proofErr w:type="spellEnd"/>
                           </w:p>
                           <w:p>
                             <w:pPr>
@@ -12465,7 +13403,27 @@
                                 <w:sz w:val="19"/>
                                 <w:szCs w:val="19"/>
                               </w:rPr>
-                              <w:t xml:space="preserve"> Execute(DeviceRegistry devices) {</w:t>
+                              <w:t xml:space="preserve"> Execute(</w:t>
+                            </w:r>
+                            <w:proofErr w:type="spellStart"/>
+                            <w:r>
+                              <w:rPr>
+                                <w:rFonts w:ascii="Consolas" w:hAnsi="Consolas" w:cs="Consolas"/>
+                                <w:color w:val="000000"/>
+                                <w:sz w:val="19"/>
+                                <w:szCs w:val="19"/>
+                              </w:rPr>
+                              <w:t>DeviceRegistry</w:t>
+                            </w:r>
+                            <w:proofErr w:type="spellEnd"/>
+                            <w:r>
+                              <w:rPr>
+                                <w:rFonts w:ascii="Consolas" w:hAnsi="Consolas" w:cs="Consolas"/>
+                                <w:color w:val="000000"/>
+                                <w:sz w:val="19"/>
+                                <w:szCs w:val="19"/>
+                              </w:rPr>
+                              <w:t xml:space="preserve"> devices) {</w:t>
                             </w:r>
                           </w:p>
                           <w:p>
@@ -12521,7 +13479,27 @@
                                 <w:sz w:val="19"/>
                                 <w:szCs w:val="19"/>
                               </w:rPr>
-                              <w:t xml:space="preserve">        devices.speedControl[0] = 1</w:t>
+                              <w:t xml:space="preserve">        </w:t>
+                            </w:r>
+                            <w:proofErr w:type="spellStart"/>
+                            <w:r>
+                              <w:rPr>
+                                <w:rFonts w:ascii="Consolas" w:hAnsi="Consolas" w:cs="Consolas"/>
+                                <w:color w:val="000000"/>
+                                <w:sz w:val="19"/>
+                                <w:szCs w:val="19"/>
+                              </w:rPr>
+                              <w:t>devices.speedControl</w:t>
+                            </w:r>
+                            <w:proofErr w:type="spellEnd"/>
+                            <w:r>
+                              <w:rPr>
+                                <w:rFonts w:ascii="Consolas" w:hAnsi="Consolas" w:cs="Consolas"/>
+                                <w:color w:val="000000"/>
+                                <w:sz w:val="19"/>
+                                <w:szCs w:val="19"/>
+                              </w:rPr>
+                              <w:t>[0] = 1</w:t>
                             </w:r>
                             <w:r>
                               <w:rPr>
@@ -12562,7 +13540,27 @@
                                 <w:sz w:val="19"/>
                                 <w:szCs w:val="19"/>
                               </w:rPr>
-                              <w:t xml:space="preserve">        devices.speedControl[1] = 0f;</w:t>
+                              <w:t xml:space="preserve">        </w:t>
+                            </w:r>
+                            <w:proofErr w:type="spellStart"/>
+                            <w:r>
+                              <w:rPr>
+                                <w:rFonts w:ascii="Consolas" w:hAnsi="Consolas" w:cs="Consolas"/>
+                                <w:color w:val="000000"/>
+                                <w:sz w:val="19"/>
+                                <w:szCs w:val="19"/>
+                              </w:rPr>
+                              <w:t>devices.speedControl</w:t>
+                            </w:r>
+                            <w:proofErr w:type="spellEnd"/>
+                            <w:r>
+                              <w:rPr>
+                                <w:rFonts w:ascii="Consolas" w:hAnsi="Consolas" w:cs="Consolas"/>
+                                <w:color w:val="000000"/>
+                                <w:sz w:val="19"/>
+                                <w:szCs w:val="19"/>
+                              </w:rPr>
+                              <w:t>[1] = 0f;</w:t>
                             </w:r>
                           </w:p>
                           <w:p>
@@ -12646,7 +13644,27 @@
                                 <w:sz w:val="19"/>
                                 <w:szCs w:val="19"/>
                               </w:rPr>
-                              <w:t xml:space="preserve">        devices.brakeControl[0] = 1f;</w:t>
+                              <w:t xml:space="preserve">        </w:t>
+                            </w:r>
+                            <w:proofErr w:type="spellStart"/>
+                            <w:r>
+                              <w:rPr>
+                                <w:rFonts w:ascii="Consolas" w:hAnsi="Consolas" w:cs="Consolas"/>
+                                <w:color w:val="000000"/>
+                                <w:sz w:val="19"/>
+                                <w:szCs w:val="19"/>
+                              </w:rPr>
+                              <w:t>devices.brakeControl</w:t>
+                            </w:r>
+                            <w:proofErr w:type="spellEnd"/>
+                            <w:r>
+                              <w:rPr>
+                                <w:rFonts w:ascii="Consolas" w:hAnsi="Consolas" w:cs="Consolas"/>
+                                <w:color w:val="000000"/>
+                                <w:sz w:val="19"/>
+                                <w:szCs w:val="19"/>
+                              </w:rPr>
+                              <w:t>[0] = 1f;</w:t>
                             </w:r>
                           </w:p>
                           <w:p>
@@ -12669,7 +13687,17 @@
                                 <w:sz w:val="19"/>
                                 <w:szCs w:val="19"/>
                               </w:rPr>
-                              <w:t xml:space="preserve">        devices.</w:t>
+                              <w:t xml:space="preserve">        </w:t>
+                            </w:r>
+                            <w:proofErr w:type="spellStart"/>
+                            <w:r>
+                              <w:rPr>
+                                <w:rFonts w:ascii="Consolas" w:hAnsi="Consolas" w:cs="Consolas"/>
+                                <w:color w:val="000000"/>
+                                <w:sz w:val="19"/>
+                                <w:szCs w:val="19"/>
+                              </w:rPr>
+                              <w:t>devices.</w:t>
                             </w:r>
                             <w:r>
                               <w:rPr>
@@ -12687,7 +13715,17 @@
                                 <w:sz w:val="19"/>
                                 <w:szCs w:val="19"/>
                               </w:rPr>
-                              <w:t>Control[1] =</w:t>
+                              <w:t>Control</w:t>
+                            </w:r>
+                            <w:proofErr w:type="spellEnd"/>
+                            <w:r>
+                              <w:rPr>
+                                <w:rFonts w:ascii="Consolas" w:hAnsi="Consolas" w:cs="Consolas"/>
+                                <w:color w:val="000000"/>
+                                <w:sz w:val="19"/>
+                                <w:szCs w:val="19"/>
+                              </w:rPr>
+                              <w:t>[1] =</w:t>
                             </w:r>
                             <w:r>
                               <w:rPr>
@@ -12774,7 +13812,11 @@
           </mc:Choice>
           <mc:Fallback>
             <w:pict>
-              <v:shape w14:anchorId="17C6EA6C" id="_x0000_s1034" type="#_x0000_t202" style="position:absolute;left:0;text-align:left;margin-left:380.1pt;margin-top:517.15pt;width:431.3pt;height:178.6pt;z-index:251681792;visibility:visible;mso-wrap-style:square;mso-width-percent:0;mso-height-percent:0;mso-wrap-distance-left:9pt;mso-wrap-distance-top:3.6pt;mso-wrap-distance-right:9pt;mso-wrap-distance-bottom:3.6pt;mso-position-horizontal:right;mso-position-horizontal-relative:margin;mso-position-vertical:absolute;mso-position-vertical-relative:page;mso-width-percent:0;mso-height-percent:0;mso-width-relative:margin;mso-height-relative:margin;v-text-anchor:top" o:gfxdata="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">
+              <v:shapetype w14:anchorId="17C6EA6C" id="_x0000_t202" coordsize="21600,21600" o:spt="202" path="m,l,21600r21600,l21600,xe">
+                <v:stroke joinstyle="miter"/>
+                <v:path gradientshapeok="t" o:connecttype="rect"/>
+              </v:shapetype>
+              <v:shape id="_x0000_s1034" type="#_x0000_t202" style="position:absolute;left:0;text-align:left;margin-left:380.1pt;margin-top:517.15pt;width:431.3pt;height:178.6pt;z-index:251681792;visibility:visible;mso-wrap-style:square;mso-width-percent:0;mso-height-percent:0;mso-wrap-distance-left:9pt;mso-wrap-distance-top:3.6pt;mso-wrap-distance-right:9pt;mso-wrap-distance-bottom:3.6pt;mso-position-horizontal:right;mso-position-horizontal-relative:margin;mso-position-vertical:absolute;mso-position-vertical-relative:page;mso-width-percent:0;mso-height-percent:0;mso-width-relative:margin;mso-height-relative:margin;v-text-anchor:top" o:gfxdata="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">
                 <v:textbox>
                   <w:txbxContent>
                     <w:p>
@@ -12840,6 +13882,7 @@
                         </w:rPr>
                         <w:t xml:space="preserve"> </w:t>
                       </w:r>
+                      <w:proofErr w:type="spellStart"/>
                       <w:r>
                         <w:rPr>
                           <w:rFonts w:ascii="Consolas" w:hAnsi="Consolas" w:cs="Consolas"/>
@@ -12849,15 +13892,27 @@
                         </w:rPr>
                         <w:t>Example_Task</w:t>
                       </w:r>
-                      <w:r>
-                        <w:rPr>
-                          <w:rFonts w:ascii="Consolas" w:hAnsi="Consolas" w:cs="Consolas"/>
-                          <w:color w:val="000000"/>
-                          <w:sz w:val="19"/>
-                          <w:szCs w:val="19"/>
-                        </w:rPr>
-                        <w:t xml:space="preserve"> : TaskInterface</w:t>
-                      </w:r>
+                      <w:proofErr w:type="spellEnd"/>
+                      <w:r>
+                        <w:rPr>
+                          <w:rFonts w:ascii="Consolas" w:hAnsi="Consolas" w:cs="Consolas"/>
+                          <w:color w:val="000000"/>
+                          <w:sz w:val="19"/>
+                          <w:szCs w:val="19"/>
+                        </w:rPr>
+                        <w:t xml:space="preserve"> : </w:t>
+                      </w:r>
+                      <w:proofErr w:type="spellStart"/>
+                      <w:r>
+                        <w:rPr>
+                          <w:rFonts w:ascii="Consolas" w:hAnsi="Consolas" w:cs="Consolas"/>
+                          <w:color w:val="000000"/>
+                          <w:sz w:val="19"/>
+                          <w:szCs w:val="19"/>
+                        </w:rPr>
+                        <w:t>TaskInterface</w:t>
+                      </w:r>
+                      <w:proofErr w:type="spellEnd"/>
                     </w:p>
                     <w:p>
                       <w:pPr>
@@ -12938,7 +13993,27 @@
                           <w:sz w:val="19"/>
                           <w:szCs w:val="19"/>
                         </w:rPr>
-                        <w:t xml:space="preserve"> Execute(DeviceRegistry devices) {</w:t>
+                        <w:t xml:space="preserve"> Execute(</w:t>
+                      </w:r>
+                      <w:proofErr w:type="spellStart"/>
+                      <w:r>
+                        <w:rPr>
+                          <w:rFonts w:ascii="Consolas" w:hAnsi="Consolas" w:cs="Consolas"/>
+                          <w:color w:val="000000"/>
+                          <w:sz w:val="19"/>
+                          <w:szCs w:val="19"/>
+                        </w:rPr>
+                        <w:t>DeviceRegistry</w:t>
+                      </w:r>
+                      <w:proofErr w:type="spellEnd"/>
+                      <w:r>
+                        <w:rPr>
+                          <w:rFonts w:ascii="Consolas" w:hAnsi="Consolas" w:cs="Consolas"/>
+                          <w:color w:val="000000"/>
+                          <w:sz w:val="19"/>
+                          <w:szCs w:val="19"/>
+                        </w:rPr>
+                        <w:t xml:space="preserve"> devices) {</w:t>
                       </w:r>
                     </w:p>
                     <w:p>
@@ -12994,7 +14069,27 @@
                           <w:sz w:val="19"/>
                           <w:szCs w:val="19"/>
                         </w:rPr>
-                        <w:t xml:space="preserve">        devices.speedControl[0] = 1</w:t>
+                        <w:t xml:space="preserve">        </w:t>
+                      </w:r>
+                      <w:proofErr w:type="spellStart"/>
+                      <w:r>
+                        <w:rPr>
+                          <w:rFonts w:ascii="Consolas" w:hAnsi="Consolas" w:cs="Consolas"/>
+                          <w:color w:val="000000"/>
+                          <w:sz w:val="19"/>
+                          <w:szCs w:val="19"/>
+                        </w:rPr>
+                        <w:t>devices.speedControl</w:t>
+                      </w:r>
+                      <w:proofErr w:type="spellEnd"/>
+                      <w:r>
+                        <w:rPr>
+                          <w:rFonts w:ascii="Consolas" w:hAnsi="Consolas" w:cs="Consolas"/>
+                          <w:color w:val="000000"/>
+                          <w:sz w:val="19"/>
+                          <w:szCs w:val="19"/>
+                        </w:rPr>
+                        <w:t>[0] = 1</w:t>
                       </w:r>
                       <w:r>
                         <w:rPr>
@@ -13035,7 +14130,27 @@
                           <w:sz w:val="19"/>
                           <w:szCs w:val="19"/>
                         </w:rPr>
-                        <w:t xml:space="preserve">        devices.speedControl[1] = 0f;</w:t>
+                        <w:t xml:space="preserve">        </w:t>
+                      </w:r>
+                      <w:proofErr w:type="spellStart"/>
+                      <w:r>
+                        <w:rPr>
+                          <w:rFonts w:ascii="Consolas" w:hAnsi="Consolas" w:cs="Consolas"/>
+                          <w:color w:val="000000"/>
+                          <w:sz w:val="19"/>
+                          <w:szCs w:val="19"/>
+                        </w:rPr>
+                        <w:t>devices.speedControl</w:t>
+                      </w:r>
+                      <w:proofErr w:type="spellEnd"/>
+                      <w:r>
+                        <w:rPr>
+                          <w:rFonts w:ascii="Consolas" w:hAnsi="Consolas" w:cs="Consolas"/>
+                          <w:color w:val="000000"/>
+                          <w:sz w:val="19"/>
+                          <w:szCs w:val="19"/>
+                        </w:rPr>
+                        <w:t>[1] = 0f;</w:t>
                       </w:r>
                     </w:p>
                     <w:p>
@@ -13119,7 +14234,27 @@
                           <w:sz w:val="19"/>
                           <w:szCs w:val="19"/>
                         </w:rPr>
-                        <w:t xml:space="preserve">        devices.brakeControl[0] = 1f;</w:t>
+                        <w:t xml:space="preserve">        </w:t>
+                      </w:r>
+                      <w:proofErr w:type="spellStart"/>
+                      <w:r>
+                        <w:rPr>
+                          <w:rFonts w:ascii="Consolas" w:hAnsi="Consolas" w:cs="Consolas"/>
+                          <w:color w:val="000000"/>
+                          <w:sz w:val="19"/>
+                          <w:szCs w:val="19"/>
+                        </w:rPr>
+                        <w:t>devices.brakeControl</w:t>
+                      </w:r>
+                      <w:proofErr w:type="spellEnd"/>
+                      <w:r>
+                        <w:rPr>
+                          <w:rFonts w:ascii="Consolas" w:hAnsi="Consolas" w:cs="Consolas"/>
+                          <w:color w:val="000000"/>
+                          <w:sz w:val="19"/>
+                          <w:szCs w:val="19"/>
+                        </w:rPr>
+                        <w:t>[0] = 1f;</w:t>
                       </w:r>
                     </w:p>
                     <w:p>
@@ -13142,7 +14277,17 @@
                           <w:sz w:val="19"/>
                           <w:szCs w:val="19"/>
                         </w:rPr>
-                        <w:t xml:space="preserve">        devices.</w:t>
+                        <w:t xml:space="preserve">        </w:t>
+                      </w:r>
+                      <w:proofErr w:type="spellStart"/>
+                      <w:r>
+                        <w:rPr>
+                          <w:rFonts w:ascii="Consolas" w:hAnsi="Consolas" w:cs="Consolas"/>
+                          <w:color w:val="000000"/>
+                          <w:sz w:val="19"/>
+                          <w:szCs w:val="19"/>
+                        </w:rPr>
+                        <w:t>devices.</w:t>
                       </w:r>
                       <w:r>
                         <w:rPr>
@@ -13160,7 +14305,17 @@
                           <w:sz w:val="19"/>
                           <w:szCs w:val="19"/>
                         </w:rPr>
-                        <w:t>Control[1] =</w:t>
+                        <w:t>Control</w:t>
+                      </w:r>
+                      <w:proofErr w:type="spellEnd"/>
+                      <w:r>
+                        <w:rPr>
+                          <w:rFonts w:ascii="Consolas" w:hAnsi="Consolas" w:cs="Consolas"/>
+                          <w:color w:val="000000"/>
+                          <w:sz w:val="19"/>
+                          <w:szCs w:val="19"/>
+                        </w:rPr>
+                        <w:t>[1] =</w:t>
                       </w:r>
                       <w:r>
                         <w:rPr>
@@ -13257,7 +14412,11 @@
         <w:t>e</w:t>
       </w:r>
       <w:r>
-        <w:t>ring Controller : DeviceRegistry.</w:t>
+        <w:t xml:space="preserve">ring Controller : </w:t>
+      </w:r>
+      <w:proofErr w:type="spellStart"/>
+      <w:r>
+        <w:t>DeviceRegistry.</w:t>
       </w:r>
       <w:r>
         <w:t>steering</w:t>
@@ -13265,6 +14424,7 @@
       <w:r>
         <w:t>Control</w:t>
       </w:r>
+      <w:proofErr w:type="spellEnd"/>
     </w:p>
     <w:p>
       <w:pPr>
@@ -13667,6 +14827,7 @@
                               </w:rPr>
                               <w:t xml:space="preserve"> </w:t>
                             </w:r>
+                            <w:proofErr w:type="spellStart"/>
                             <w:r>
                               <w:rPr>
                                 <w:rFonts w:ascii="Consolas" w:hAnsi="Consolas" w:cs="Consolas"/>
@@ -13676,15 +14837,27 @@
                               </w:rPr>
                               <w:t>Example_Task</w:t>
                             </w:r>
-                            <w:r>
-                              <w:rPr>
-                                <w:rFonts w:ascii="Consolas" w:hAnsi="Consolas" w:cs="Consolas"/>
-                                <w:color w:val="000000"/>
-                                <w:sz w:val="19"/>
-                                <w:szCs w:val="19"/>
-                              </w:rPr>
-                              <w:t xml:space="preserve"> : TaskInterface</w:t>
-                            </w:r>
+                            <w:proofErr w:type="spellEnd"/>
+                            <w:r>
+                              <w:rPr>
+                                <w:rFonts w:ascii="Consolas" w:hAnsi="Consolas" w:cs="Consolas"/>
+                                <w:color w:val="000000"/>
+                                <w:sz w:val="19"/>
+                                <w:szCs w:val="19"/>
+                              </w:rPr>
+                              <w:t xml:space="preserve"> : </w:t>
+                            </w:r>
+                            <w:proofErr w:type="spellStart"/>
+                            <w:r>
+                              <w:rPr>
+                                <w:rFonts w:ascii="Consolas" w:hAnsi="Consolas" w:cs="Consolas"/>
+                                <w:color w:val="000000"/>
+                                <w:sz w:val="19"/>
+                                <w:szCs w:val="19"/>
+                              </w:rPr>
+                              <w:t>TaskInterface</w:t>
+                            </w:r>
+                            <w:proofErr w:type="spellEnd"/>
                           </w:p>
                           <w:p>
                             <w:pPr>
@@ -13765,7 +14938,27 @@
                                 <w:sz w:val="19"/>
                                 <w:szCs w:val="19"/>
                               </w:rPr>
-                              <w:t xml:space="preserve"> Execute(DeviceRegistry devices) {</w:t>
+                              <w:t xml:space="preserve"> Execute(</w:t>
+                            </w:r>
+                            <w:proofErr w:type="spellStart"/>
+                            <w:r>
+                              <w:rPr>
+                                <w:rFonts w:ascii="Consolas" w:hAnsi="Consolas" w:cs="Consolas"/>
+                                <w:color w:val="000000"/>
+                                <w:sz w:val="19"/>
+                                <w:szCs w:val="19"/>
+                              </w:rPr>
+                              <w:t>DeviceRegistry</w:t>
+                            </w:r>
+                            <w:proofErr w:type="spellEnd"/>
+                            <w:r>
+                              <w:rPr>
+                                <w:rFonts w:ascii="Consolas" w:hAnsi="Consolas" w:cs="Consolas"/>
+                                <w:color w:val="000000"/>
+                                <w:sz w:val="19"/>
+                                <w:szCs w:val="19"/>
+                              </w:rPr>
+                              <w:t xml:space="preserve"> devices) {</w:t>
                             </w:r>
                           </w:p>
                           <w:p>
@@ -13821,7 +15014,36 @@
                                 <w:sz w:val="19"/>
                                 <w:szCs w:val="19"/>
                               </w:rPr>
-                              <w:t xml:space="preserve">        devices.speedControl[0] = 1f;</w:t>
+                              <w:t xml:space="preserve">        </w:t>
+                            </w:r>
+                            <w:proofErr w:type="spellStart"/>
+                            <w:r>
+                              <w:rPr>
+                                <w:rFonts w:ascii="Consolas" w:hAnsi="Consolas" w:cs="Consolas"/>
+                                <w:color w:val="000000"/>
+                                <w:sz w:val="19"/>
+                                <w:szCs w:val="19"/>
+                              </w:rPr>
+                              <w:t>devices.</w:t>
+                            </w:r>
+                            <w:r>
+                              <w:rPr>
+                                <w:rFonts w:ascii="Consolas" w:hAnsi="Consolas" w:cs="Consolas"/>
+                                <w:color w:val="000000"/>
+                                <w:sz w:val="19"/>
+                                <w:szCs w:val="19"/>
+                              </w:rPr>
+                              <w:t>steeringControl</w:t>
+                            </w:r>
+                            <w:proofErr w:type="spellEnd"/>
+                            <w:r>
+                              <w:rPr>
+                                <w:rFonts w:ascii="Consolas" w:hAnsi="Consolas" w:cs="Consolas"/>
+                                <w:color w:val="000000"/>
+                                <w:sz w:val="19"/>
+                                <w:szCs w:val="19"/>
+                              </w:rPr>
+                              <w:t>[0] = 1f;</w:t>
                             </w:r>
                           </w:p>
                           <w:p>
@@ -13882,7 +15104,45 @@
                                 <w:sz w:val="19"/>
                                 <w:szCs w:val="19"/>
                               </w:rPr>
-                              <w:t xml:space="preserve">        devices.speedControl[1] = </w:t>
+                              <w:t xml:space="preserve">        </w:t>
+                            </w:r>
+                            <w:proofErr w:type="spellStart"/>
+                            <w:r>
+                              <w:rPr>
+                                <w:rFonts w:ascii="Consolas" w:hAnsi="Consolas" w:cs="Consolas"/>
+                                <w:color w:val="000000"/>
+                                <w:sz w:val="19"/>
+                                <w:szCs w:val="19"/>
+                              </w:rPr>
+                              <w:t>devices.</w:t>
+                            </w:r>
+                            <w:r>
+                              <w:rPr>
+                                <w:rFonts w:ascii="Consolas" w:hAnsi="Consolas" w:cs="Consolas"/>
+                                <w:color w:val="000000"/>
+                                <w:sz w:val="19"/>
+                                <w:szCs w:val="19"/>
+                              </w:rPr>
+                              <w:t>steeringControl</w:t>
+                            </w:r>
+                            <w:proofErr w:type="spellEnd"/>
+                            <w:r>
+                              <w:rPr>
+                                <w:rFonts w:ascii="Consolas" w:hAnsi="Consolas" w:cs="Consolas"/>
+                                <w:color w:val="000000"/>
+                                <w:sz w:val="19"/>
+                                <w:szCs w:val="19"/>
+                              </w:rPr>
+                              <w:t xml:space="preserve"> </w:t>
+                            </w:r>
+                            <w:r>
+                              <w:rPr>
+                                <w:rFonts w:ascii="Consolas" w:hAnsi="Consolas" w:cs="Consolas"/>
+                                <w:color w:val="000000"/>
+                                <w:sz w:val="19"/>
+                                <w:szCs w:val="19"/>
+                              </w:rPr>
+                              <w:t xml:space="preserve">[1] = </w:t>
                             </w:r>
                             <w:r>
                               <w:rPr>
@@ -14035,6 +15295,7 @@
                         </w:rPr>
                         <w:t xml:space="preserve"> </w:t>
                       </w:r>
+                      <w:proofErr w:type="spellStart"/>
                       <w:r>
                         <w:rPr>
                           <w:rFonts w:ascii="Consolas" w:hAnsi="Consolas" w:cs="Consolas"/>
@@ -14044,15 +15305,27 @@
                         </w:rPr>
                         <w:t>Example_Task</w:t>
                       </w:r>
-                      <w:r>
-                        <w:rPr>
-                          <w:rFonts w:ascii="Consolas" w:hAnsi="Consolas" w:cs="Consolas"/>
-                          <w:color w:val="000000"/>
-                          <w:sz w:val="19"/>
-                          <w:szCs w:val="19"/>
-                        </w:rPr>
-                        <w:t xml:space="preserve"> : TaskInterface</w:t>
-                      </w:r>
+                      <w:proofErr w:type="spellEnd"/>
+                      <w:r>
+                        <w:rPr>
+                          <w:rFonts w:ascii="Consolas" w:hAnsi="Consolas" w:cs="Consolas"/>
+                          <w:color w:val="000000"/>
+                          <w:sz w:val="19"/>
+                          <w:szCs w:val="19"/>
+                        </w:rPr>
+                        <w:t xml:space="preserve"> : </w:t>
+                      </w:r>
+                      <w:proofErr w:type="spellStart"/>
+                      <w:r>
+                        <w:rPr>
+                          <w:rFonts w:ascii="Consolas" w:hAnsi="Consolas" w:cs="Consolas"/>
+                          <w:color w:val="000000"/>
+                          <w:sz w:val="19"/>
+                          <w:szCs w:val="19"/>
+                        </w:rPr>
+                        <w:t>TaskInterface</w:t>
+                      </w:r>
+                      <w:proofErr w:type="spellEnd"/>
                     </w:p>
                     <w:p>
                       <w:pPr>
@@ -14133,7 +15406,27 @@
                           <w:sz w:val="19"/>
                           <w:szCs w:val="19"/>
                         </w:rPr>
-                        <w:t xml:space="preserve"> Execute(DeviceRegistry devices) {</w:t>
+                        <w:t xml:space="preserve"> Execute(</w:t>
+                      </w:r>
+                      <w:proofErr w:type="spellStart"/>
+                      <w:r>
+                        <w:rPr>
+                          <w:rFonts w:ascii="Consolas" w:hAnsi="Consolas" w:cs="Consolas"/>
+                          <w:color w:val="000000"/>
+                          <w:sz w:val="19"/>
+                          <w:szCs w:val="19"/>
+                        </w:rPr>
+                        <w:t>DeviceRegistry</w:t>
+                      </w:r>
+                      <w:proofErr w:type="spellEnd"/>
+                      <w:r>
+                        <w:rPr>
+                          <w:rFonts w:ascii="Consolas" w:hAnsi="Consolas" w:cs="Consolas"/>
+                          <w:color w:val="000000"/>
+                          <w:sz w:val="19"/>
+                          <w:szCs w:val="19"/>
+                        </w:rPr>
+                        <w:t xml:space="preserve"> devices) {</w:t>
                       </w:r>
                     </w:p>
                     <w:p>
@@ -14189,7 +15482,36 @@
                           <w:sz w:val="19"/>
                           <w:szCs w:val="19"/>
                         </w:rPr>
-                        <w:t xml:space="preserve">        devices.speedControl[0] = 1f;</w:t>
+                        <w:t xml:space="preserve">        </w:t>
+                      </w:r>
+                      <w:proofErr w:type="spellStart"/>
+                      <w:r>
+                        <w:rPr>
+                          <w:rFonts w:ascii="Consolas" w:hAnsi="Consolas" w:cs="Consolas"/>
+                          <w:color w:val="000000"/>
+                          <w:sz w:val="19"/>
+                          <w:szCs w:val="19"/>
+                        </w:rPr>
+                        <w:t>devices.</w:t>
+                      </w:r>
+                      <w:r>
+                        <w:rPr>
+                          <w:rFonts w:ascii="Consolas" w:hAnsi="Consolas" w:cs="Consolas"/>
+                          <w:color w:val="000000"/>
+                          <w:sz w:val="19"/>
+                          <w:szCs w:val="19"/>
+                        </w:rPr>
+                        <w:t>steeringControl</w:t>
+                      </w:r>
+                      <w:proofErr w:type="spellEnd"/>
+                      <w:r>
+                        <w:rPr>
+                          <w:rFonts w:ascii="Consolas" w:hAnsi="Consolas" w:cs="Consolas"/>
+                          <w:color w:val="000000"/>
+                          <w:sz w:val="19"/>
+                          <w:szCs w:val="19"/>
+                        </w:rPr>
+                        <w:t>[0] = 1f;</w:t>
                       </w:r>
                     </w:p>
                     <w:p>
@@ -14250,7 +15572,45 @@
                           <w:sz w:val="19"/>
                           <w:szCs w:val="19"/>
                         </w:rPr>
-                        <w:t xml:space="preserve">        devices.speedControl[1] = </w:t>
+                        <w:t xml:space="preserve">        </w:t>
+                      </w:r>
+                      <w:proofErr w:type="spellStart"/>
+                      <w:r>
+                        <w:rPr>
+                          <w:rFonts w:ascii="Consolas" w:hAnsi="Consolas" w:cs="Consolas"/>
+                          <w:color w:val="000000"/>
+                          <w:sz w:val="19"/>
+                          <w:szCs w:val="19"/>
+                        </w:rPr>
+                        <w:t>devices.</w:t>
+                      </w:r>
+                      <w:r>
+                        <w:rPr>
+                          <w:rFonts w:ascii="Consolas" w:hAnsi="Consolas" w:cs="Consolas"/>
+                          <w:color w:val="000000"/>
+                          <w:sz w:val="19"/>
+                          <w:szCs w:val="19"/>
+                        </w:rPr>
+                        <w:t>steeringControl</w:t>
+                      </w:r>
+                      <w:proofErr w:type="spellEnd"/>
+                      <w:r>
+                        <w:rPr>
+                          <w:rFonts w:ascii="Consolas" w:hAnsi="Consolas" w:cs="Consolas"/>
+                          <w:color w:val="000000"/>
+                          <w:sz w:val="19"/>
+                          <w:szCs w:val="19"/>
+                        </w:rPr>
+                        <w:t xml:space="preserve"> </w:t>
+                      </w:r>
+                      <w:r>
+                        <w:rPr>
+                          <w:rFonts w:ascii="Consolas" w:hAnsi="Consolas" w:cs="Consolas"/>
+                          <w:color w:val="000000"/>
+                          <w:sz w:val="19"/>
+                          <w:szCs w:val="19"/>
+                        </w:rPr>
+                        <w:t xml:space="preserve">[1] = </w:t>
                       </w:r>
                       <w:r>
                         <w:rPr>
@@ -14344,7 +15704,11 @@
       </w:pPr>
       <w:r>
         <w:lastRenderedPageBreak/>
-        <w:t>Transmitter : DeviceRegistry.</w:t>
+        <w:t xml:space="preserve">Transmitter : </w:t>
+      </w:r>
+      <w:proofErr w:type="spellStart"/>
+      <w:r>
+        <w:t>DeviceRegistry.</w:t>
       </w:r>
       <w:r>
         <w:t>transmitter</w:t>
@@ -14352,6 +15716,7 @@
       <w:r>
         <w:t>Control</w:t>
       </w:r>
+      <w:proofErr w:type="spellEnd"/>
     </w:p>
     <w:p>
       <w:pPr>
@@ -14743,6 +16108,7 @@
                               </w:rPr>
                               <w:t xml:space="preserve"> </w:t>
                             </w:r>
+                            <w:proofErr w:type="spellStart"/>
                             <w:r>
                               <w:rPr>
                                 <w:rFonts w:ascii="Consolas" w:hAnsi="Consolas" w:cs="Consolas"/>
@@ -14752,15 +16118,27 @@
                               </w:rPr>
                               <w:t>Example_Task</w:t>
                             </w:r>
-                            <w:r>
-                              <w:rPr>
-                                <w:rFonts w:ascii="Consolas" w:hAnsi="Consolas" w:cs="Consolas"/>
-                                <w:color w:val="000000"/>
-                                <w:sz w:val="19"/>
-                                <w:szCs w:val="19"/>
-                              </w:rPr>
-                              <w:t xml:space="preserve"> : TaskInterface</w:t>
-                            </w:r>
+                            <w:proofErr w:type="spellEnd"/>
+                            <w:r>
+                              <w:rPr>
+                                <w:rFonts w:ascii="Consolas" w:hAnsi="Consolas" w:cs="Consolas"/>
+                                <w:color w:val="000000"/>
+                                <w:sz w:val="19"/>
+                                <w:szCs w:val="19"/>
+                              </w:rPr>
+                              <w:t xml:space="preserve"> : </w:t>
+                            </w:r>
+                            <w:proofErr w:type="spellStart"/>
+                            <w:r>
+                              <w:rPr>
+                                <w:rFonts w:ascii="Consolas" w:hAnsi="Consolas" w:cs="Consolas"/>
+                                <w:color w:val="000000"/>
+                                <w:sz w:val="19"/>
+                                <w:szCs w:val="19"/>
+                              </w:rPr>
+                              <w:t>TaskInterface</w:t>
+                            </w:r>
+                            <w:proofErr w:type="spellEnd"/>
                           </w:p>
                           <w:p>
                             <w:pPr>
@@ -14841,7 +16219,27 @@
                                 <w:sz w:val="19"/>
                                 <w:szCs w:val="19"/>
                               </w:rPr>
-                              <w:t xml:space="preserve"> Execute(DeviceRegistry devices) {</w:t>
+                              <w:t xml:space="preserve"> Execute(</w:t>
+                            </w:r>
+                            <w:proofErr w:type="spellStart"/>
+                            <w:r>
+                              <w:rPr>
+                                <w:rFonts w:ascii="Consolas" w:hAnsi="Consolas" w:cs="Consolas"/>
+                                <w:color w:val="000000"/>
+                                <w:sz w:val="19"/>
+                                <w:szCs w:val="19"/>
+                              </w:rPr>
+                              <w:t>DeviceRegistry</w:t>
+                            </w:r>
+                            <w:proofErr w:type="spellEnd"/>
+                            <w:r>
+                              <w:rPr>
+                                <w:rFonts w:ascii="Consolas" w:hAnsi="Consolas" w:cs="Consolas"/>
+                                <w:color w:val="000000"/>
+                                <w:sz w:val="19"/>
+                                <w:szCs w:val="19"/>
+                              </w:rPr>
+                              <w:t xml:space="preserve"> devices) {</w:t>
                             </w:r>
                           </w:p>
                           <w:p>
@@ -14888,7 +16286,17 @@
                                 <w:sz w:val="19"/>
                                 <w:szCs w:val="19"/>
                               </w:rPr>
-                              <w:t xml:space="preserve">        devices.</w:t>
+                              <w:t xml:space="preserve">        </w:t>
+                            </w:r>
+                            <w:proofErr w:type="spellStart"/>
+                            <w:r>
+                              <w:rPr>
+                                <w:rFonts w:ascii="Consolas" w:hAnsi="Consolas" w:cs="Consolas"/>
+                                <w:color w:val="000000"/>
+                                <w:sz w:val="19"/>
+                                <w:szCs w:val="19"/>
+                              </w:rPr>
+                              <w:t>devices.</w:t>
                             </w:r>
                             <w:r>
                               <w:rPr>
@@ -14908,6 +16316,7 @@
                               </w:rPr>
                               <w:t>Control</w:t>
                             </w:r>
+                            <w:proofErr w:type="spellEnd"/>
                             <w:r>
                               <w:rPr>
                                 <w:rFonts w:ascii="Consolas" w:hAnsi="Consolas" w:cs="Consolas"/>
@@ -15003,16 +16412,36 @@
                                 <w:sz w:val="19"/>
                                 <w:szCs w:val="19"/>
                               </w:rPr>
-                              <w:t xml:space="preserve">        devices.</w:t>
-                            </w:r>
-                            <w:r>
-                              <w:rPr>
-                                <w:rFonts w:ascii="Consolas" w:hAnsi="Consolas" w:cs="Consolas"/>
-                                <w:color w:val="000000"/>
-                                <w:sz w:val="19"/>
-                                <w:szCs w:val="19"/>
-                              </w:rPr>
-                              <w:t xml:space="preserve">transmitterControl </w:t>
+                              <w:t xml:space="preserve">        </w:t>
+                            </w:r>
+                            <w:proofErr w:type="spellStart"/>
+                            <w:r>
+                              <w:rPr>
+                                <w:rFonts w:ascii="Consolas" w:hAnsi="Consolas" w:cs="Consolas"/>
+                                <w:color w:val="000000"/>
+                                <w:sz w:val="19"/>
+                                <w:szCs w:val="19"/>
+                              </w:rPr>
+                              <w:t>devices.</w:t>
+                            </w:r>
+                            <w:r>
+                              <w:rPr>
+                                <w:rFonts w:ascii="Consolas" w:hAnsi="Consolas" w:cs="Consolas"/>
+                                <w:color w:val="000000"/>
+                                <w:sz w:val="19"/>
+                                <w:szCs w:val="19"/>
+                              </w:rPr>
+                              <w:t>transmitterControl</w:t>
+                            </w:r>
+                            <w:proofErr w:type="spellEnd"/>
+                            <w:r>
+                              <w:rPr>
+                                <w:rFonts w:ascii="Consolas" w:hAnsi="Consolas" w:cs="Consolas"/>
+                                <w:color w:val="000000"/>
+                                <w:sz w:val="19"/>
+                                <w:szCs w:val="19"/>
+                              </w:rPr>
+                              <w:t xml:space="preserve"> </w:t>
                             </w:r>
                             <w:r>
                               <w:rPr>
@@ -15579,11 +17008,16 @@
         <w:t>Memory</w:t>
       </w:r>
       <w:r>
-        <w:t xml:space="preserve"> : DeviceRegistry.</w:t>
+        <w:t xml:space="preserve"> : </w:t>
+      </w:r>
+      <w:proofErr w:type="spellStart"/>
+      <w:r>
+        <w:t>DeviceRegistry.</w:t>
       </w:r>
       <w:r>
         <w:t>memory</w:t>
       </w:r>
+      <w:proofErr w:type="spellEnd"/>
     </w:p>
     <w:p>
       <w:pPr>
@@ -15961,6 +17395,7 @@
                               </w:rPr>
                               <w:t xml:space="preserve"> </w:t>
                             </w:r>
+                            <w:proofErr w:type="spellStart"/>
                             <w:r>
                               <w:rPr>
                                 <w:rFonts w:ascii="Consolas" w:hAnsi="Consolas" w:cs="Consolas"/>
@@ -15970,15 +17405,27 @@
                               </w:rPr>
                               <w:t>Example_Task</w:t>
                             </w:r>
-                            <w:r>
-                              <w:rPr>
-                                <w:rFonts w:ascii="Consolas" w:hAnsi="Consolas" w:cs="Consolas"/>
-                                <w:color w:val="000000"/>
-                                <w:sz w:val="19"/>
-                                <w:szCs w:val="19"/>
-                              </w:rPr>
-                              <w:t xml:space="preserve"> : TaskInterface</w:t>
-                            </w:r>
+                            <w:proofErr w:type="spellEnd"/>
+                            <w:r>
+                              <w:rPr>
+                                <w:rFonts w:ascii="Consolas" w:hAnsi="Consolas" w:cs="Consolas"/>
+                                <w:color w:val="000000"/>
+                                <w:sz w:val="19"/>
+                                <w:szCs w:val="19"/>
+                              </w:rPr>
+                              <w:t xml:space="preserve"> : </w:t>
+                            </w:r>
+                            <w:proofErr w:type="spellStart"/>
+                            <w:r>
+                              <w:rPr>
+                                <w:rFonts w:ascii="Consolas" w:hAnsi="Consolas" w:cs="Consolas"/>
+                                <w:color w:val="000000"/>
+                                <w:sz w:val="19"/>
+                                <w:szCs w:val="19"/>
+                              </w:rPr>
+                              <w:t>TaskInterface</w:t>
+                            </w:r>
+                            <w:proofErr w:type="spellEnd"/>
                           </w:p>
                           <w:p>
                             <w:pPr>
@@ -16059,7 +17506,27 @@
                                 <w:sz w:val="19"/>
                                 <w:szCs w:val="19"/>
                               </w:rPr>
-                              <w:t xml:space="preserve"> Execute(DeviceRegistry devices) {</w:t>
+                              <w:t xml:space="preserve"> Execute(</w:t>
+                            </w:r>
+                            <w:proofErr w:type="spellStart"/>
+                            <w:r>
+                              <w:rPr>
+                                <w:rFonts w:ascii="Consolas" w:hAnsi="Consolas" w:cs="Consolas"/>
+                                <w:color w:val="000000"/>
+                                <w:sz w:val="19"/>
+                                <w:szCs w:val="19"/>
+                              </w:rPr>
+                              <w:t>DeviceRegistry</w:t>
+                            </w:r>
+                            <w:proofErr w:type="spellEnd"/>
+                            <w:r>
+                              <w:rPr>
+                                <w:rFonts w:ascii="Consolas" w:hAnsi="Consolas" w:cs="Consolas"/>
+                                <w:color w:val="000000"/>
+                                <w:sz w:val="19"/>
+                                <w:szCs w:val="19"/>
+                              </w:rPr>
+                              <w:t xml:space="preserve"> devices) {</w:t>
                             </w:r>
                           </w:p>
                           <w:p>
@@ -16124,7 +17591,27 @@
                                 <w:sz w:val="19"/>
                                 <w:szCs w:val="19"/>
                               </w:rPr>
-                              <w:t xml:space="preserve">        devices.memory[23] = </w:t>
+                              <w:t xml:space="preserve">        </w:t>
+                            </w:r>
+                            <w:proofErr w:type="spellStart"/>
+                            <w:r>
+                              <w:rPr>
+                                <w:rFonts w:ascii="Consolas" w:hAnsi="Consolas" w:cs="Consolas"/>
+                                <w:color w:val="000000"/>
+                                <w:sz w:val="19"/>
+                                <w:szCs w:val="19"/>
+                              </w:rPr>
+                              <w:t>devices.memory</w:t>
+                            </w:r>
+                            <w:proofErr w:type="spellEnd"/>
+                            <w:r>
+                              <w:rPr>
+                                <w:rFonts w:ascii="Consolas" w:hAnsi="Consolas" w:cs="Consolas"/>
+                                <w:color w:val="000000"/>
+                                <w:sz w:val="19"/>
+                                <w:szCs w:val="19"/>
+                              </w:rPr>
+                              <w:t xml:space="preserve">[23] = </w:t>
                             </w:r>
                             <w:r>
                               <w:rPr>
@@ -16249,7 +17736,17 @@
                                 <w:sz w:val="19"/>
                                 <w:szCs w:val="19"/>
                               </w:rPr>
-                              <w:t xml:space="preserve"> = devices.</w:t>
+                              <w:t xml:space="preserve"> = </w:t>
+                            </w:r>
+                            <w:proofErr w:type="spellStart"/>
+                            <w:r>
+                              <w:rPr>
+                                <w:rFonts w:ascii="Consolas" w:hAnsi="Consolas" w:cs="Consolas"/>
+                                <w:color w:val="000000"/>
+                                <w:sz w:val="19"/>
+                                <w:szCs w:val="19"/>
+                              </w:rPr>
+                              <w:t>devices.</w:t>
                             </w:r>
                             <w:r>
                               <w:rPr>
@@ -16260,6 +17757,7 @@
                               </w:rPr>
                               <w:t>memory</w:t>
                             </w:r>
+                            <w:proofErr w:type="spellEnd"/>
                             <w:r>
                               <w:rPr>
                                 <w:rFonts w:ascii="Consolas" w:hAnsi="Consolas" w:cs="Consolas"/>

</xml_diff>

<commit_message>
[AVL-70] Camera angle can now be controlled via a device
</commit_message>
<xml_diff>
--- a/UTD-RTOS/Documentation/src/Device Registry.docx
+++ b/UTD-RTOS/Documentation/src/Device Registry.docx
@@ -1604,6 +1604,7 @@
                         </w:rPr>
                         <w:t xml:space="preserve"> </w:t>
                       </w:r>
+                      <w:proofErr w:type="spellStart"/>
                       <w:r>
                         <w:rPr>
                           <w:rFonts w:ascii="Consolas" w:hAnsi="Consolas" w:cs="Consolas"/>
@@ -1622,15 +1623,27 @@
                         </w:rPr>
                         <w:t>ask</w:t>
                       </w:r>
-                      <w:r>
-                        <w:rPr>
-                          <w:rFonts w:ascii="Consolas" w:hAnsi="Consolas" w:cs="Consolas"/>
-                          <w:color w:val="000000"/>
-                          <w:sz w:val="19"/>
-                          <w:szCs w:val="19"/>
-                        </w:rPr>
-                        <w:t xml:space="preserve"> : TaskInterface</w:t>
-                      </w:r>
+                      <w:proofErr w:type="spellEnd"/>
+                      <w:r>
+                        <w:rPr>
+                          <w:rFonts w:ascii="Consolas" w:hAnsi="Consolas" w:cs="Consolas"/>
+                          <w:color w:val="000000"/>
+                          <w:sz w:val="19"/>
+                          <w:szCs w:val="19"/>
+                        </w:rPr>
+                        <w:t xml:space="preserve"> : </w:t>
+                      </w:r>
+                      <w:proofErr w:type="spellStart"/>
+                      <w:r>
+                        <w:rPr>
+                          <w:rFonts w:ascii="Consolas" w:hAnsi="Consolas" w:cs="Consolas"/>
+                          <w:color w:val="000000"/>
+                          <w:sz w:val="19"/>
+                          <w:szCs w:val="19"/>
+                        </w:rPr>
+                        <w:t>TaskInterface</w:t>
+                      </w:r>
+                      <w:proofErr w:type="spellEnd"/>
                     </w:p>
                     <w:p>
                       <w:pPr>
@@ -1711,7 +1724,27 @@
                           <w:sz w:val="19"/>
                           <w:szCs w:val="19"/>
                         </w:rPr>
-                        <w:t xml:space="preserve"> Execute(DeviceRegistry devices) {</w:t>
+                        <w:t xml:space="preserve"> Execute(</w:t>
+                      </w:r>
+                      <w:proofErr w:type="spellStart"/>
+                      <w:r>
+                        <w:rPr>
+                          <w:rFonts w:ascii="Consolas" w:hAnsi="Consolas" w:cs="Consolas"/>
+                          <w:color w:val="000000"/>
+                          <w:sz w:val="19"/>
+                          <w:szCs w:val="19"/>
+                        </w:rPr>
+                        <w:t>DeviceRegistry</w:t>
+                      </w:r>
+                      <w:proofErr w:type="spellEnd"/>
+                      <w:r>
+                        <w:rPr>
+                          <w:rFonts w:ascii="Consolas" w:hAnsi="Consolas" w:cs="Consolas"/>
+                          <w:color w:val="000000"/>
+                          <w:sz w:val="19"/>
+                          <w:szCs w:val="19"/>
+                        </w:rPr>
+                        <w:t xml:space="preserve"> devices) {</w:t>
                       </w:r>
                     </w:p>
                     <w:p>
@@ -1794,7 +1827,27 @@
                           <w:sz w:val="19"/>
                           <w:szCs w:val="19"/>
                         </w:rPr>
-                        <w:t>= devices.gps[0];</w:t>
+                        <w:t xml:space="preserve">= </w:t>
+                      </w:r>
+                      <w:proofErr w:type="spellStart"/>
+                      <w:r>
+                        <w:rPr>
+                          <w:rFonts w:ascii="Consolas" w:hAnsi="Consolas" w:cs="Consolas"/>
+                          <w:color w:val="000000"/>
+                          <w:sz w:val="19"/>
+                          <w:szCs w:val="19"/>
+                        </w:rPr>
+                        <w:t>devices.gps</w:t>
+                      </w:r>
+                      <w:proofErr w:type="spellEnd"/>
+                      <w:r>
+                        <w:rPr>
+                          <w:rFonts w:ascii="Consolas" w:hAnsi="Consolas" w:cs="Consolas"/>
+                          <w:color w:val="000000"/>
+                          <w:sz w:val="19"/>
+                          <w:szCs w:val="19"/>
+                        </w:rPr>
+                        <w:t>[0];</w:t>
                       </w:r>
                     </w:p>
                     <w:p>
@@ -1853,7 +1906,27 @@
                           <w:sz w:val="19"/>
                           <w:szCs w:val="19"/>
                         </w:rPr>
-                        <w:t xml:space="preserve"> = devices.gps[1];</w:t>
+                        <w:t xml:space="preserve"> = </w:t>
+                      </w:r>
+                      <w:proofErr w:type="spellStart"/>
+                      <w:r>
+                        <w:rPr>
+                          <w:rFonts w:ascii="Consolas" w:hAnsi="Consolas" w:cs="Consolas"/>
+                          <w:color w:val="000000"/>
+                          <w:sz w:val="19"/>
+                          <w:szCs w:val="19"/>
+                        </w:rPr>
+                        <w:t>devices.gps</w:t>
+                      </w:r>
+                      <w:proofErr w:type="spellEnd"/>
+                      <w:r>
+                        <w:rPr>
+                          <w:rFonts w:ascii="Consolas" w:hAnsi="Consolas" w:cs="Consolas"/>
+                          <w:color w:val="000000"/>
+                          <w:sz w:val="19"/>
+                          <w:szCs w:val="19"/>
+                        </w:rPr>
+                        <w:t>[1];</w:t>
                       </w:r>
                     </w:p>
                     <w:p>
@@ -1923,7 +1996,27 @@
                           <w:sz w:val="19"/>
                           <w:szCs w:val="19"/>
                         </w:rPr>
-                        <w:t xml:space="preserve">        Debug.Log(</w:t>
+                        <w:t xml:space="preserve">        </w:t>
+                      </w:r>
+                      <w:proofErr w:type="spellStart"/>
+                      <w:r>
+                        <w:rPr>
+                          <w:rFonts w:ascii="Consolas" w:hAnsi="Consolas" w:cs="Consolas"/>
+                          <w:color w:val="000000"/>
+                          <w:sz w:val="19"/>
+                          <w:szCs w:val="19"/>
+                        </w:rPr>
+                        <w:t>Debug.Log</w:t>
+                      </w:r>
+                      <w:proofErr w:type="spellEnd"/>
+                      <w:r>
+                        <w:rPr>
+                          <w:rFonts w:ascii="Consolas" w:hAnsi="Consolas" w:cs="Consolas"/>
+                          <w:color w:val="000000"/>
+                          <w:sz w:val="19"/>
+                          <w:szCs w:val="19"/>
+                        </w:rPr>
+                        <w:t>(</w:t>
                       </w:r>
                       <w:r>
                         <w:rPr>
@@ -2018,7 +2111,27 @@
                           <w:sz w:val="19"/>
                           <w:szCs w:val="19"/>
                         </w:rPr>
-                        <w:t xml:space="preserve">        Debug.Log(</w:t>
+                        <w:t xml:space="preserve">        </w:t>
+                      </w:r>
+                      <w:proofErr w:type="spellStart"/>
+                      <w:r>
+                        <w:rPr>
+                          <w:rFonts w:ascii="Consolas" w:hAnsi="Consolas" w:cs="Consolas"/>
+                          <w:color w:val="000000"/>
+                          <w:sz w:val="19"/>
+                          <w:szCs w:val="19"/>
+                        </w:rPr>
+                        <w:t>Debug.Log</w:t>
+                      </w:r>
+                      <w:proofErr w:type="spellEnd"/>
+                      <w:r>
+                        <w:rPr>
+                          <w:rFonts w:ascii="Consolas" w:hAnsi="Consolas" w:cs="Consolas"/>
+                          <w:color w:val="000000"/>
+                          <w:sz w:val="19"/>
+                          <w:szCs w:val="19"/>
+                        </w:rPr>
+                        <w:t>(</w:t>
                       </w:r>
                       <w:r>
                         <w:rPr>
@@ -3558,6 +3671,7 @@
                         </w:rPr>
                         <w:t xml:space="preserve"> </w:t>
                       </w:r>
+                      <w:proofErr w:type="spellStart"/>
                       <w:r>
                         <w:rPr>
                           <w:rFonts w:ascii="Consolas" w:hAnsi="Consolas" w:cs="Consolas"/>
@@ -3567,15 +3681,27 @@
                         </w:rPr>
                         <w:t>Example_Task</w:t>
                       </w:r>
-                      <w:r>
-                        <w:rPr>
-                          <w:rFonts w:ascii="Consolas" w:hAnsi="Consolas" w:cs="Consolas"/>
-                          <w:color w:val="000000"/>
-                          <w:sz w:val="19"/>
-                          <w:szCs w:val="19"/>
-                        </w:rPr>
-                        <w:t xml:space="preserve"> : TaskInterface</w:t>
-                      </w:r>
+                      <w:proofErr w:type="spellEnd"/>
+                      <w:r>
+                        <w:rPr>
+                          <w:rFonts w:ascii="Consolas" w:hAnsi="Consolas" w:cs="Consolas"/>
+                          <w:color w:val="000000"/>
+                          <w:sz w:val="19"/>
+                          <w:szCs w:val="19"/>
+                        </w:rPr>
+                        <w:t xml:space="preserve"> : </w:t>
+                      </w:r>
+                      <w:proofErr w:type="spellStart"/>
+                      <w:r>
+                        <w:rPr>
+                          <w:rFonts w:ascii="Consolas" w:hAnsi="Consolas" w:cs="Consolas"/>
+                          <w:color w:val="000000"/>
+                          <w:sz w:val="19"/>
+                          <w:szCs w:val="19"/>
+                        </w:rPr>
+                        <w:t>TaskInterface</w:t>
+                      </w:r>
+                      <w:proofErr w:type="spellEnd"/>
                     </w:p>
                     <w:p>
                       <w:pPr>
@@ -3656,7 +3782,27 @@
                           <w:sz w:val="19"/>
                           <w:szCs w:val="19"/>
                         </w:rPr>
-                        <w:t xml:space="preserve"> Execute(DeviceRegistry devices) {</w:t>
+                        <w:t xml:space="preserve"> Execute(</w:t>
+                      </w:r>
+                      <w:proofErr w:type="spellStart"/>
+                      <w:r>
+                        <w:rPr>
+                          <w:rFonts w:ascii="Consolas" w:hAnsi="Consolas" w:cs="Consolas"/>
+                          <w:color w:val="000000"/>
+                          <w:sz w:val="19"/>
+                          <w:szCs w:val="19"/>
+                        </w:rPr>
+                        <w:t>DeviceRegistry</w:t>
+                      </w:r>
+                      <w:proofErr w:type="spellEnd"/>
+                      <w:r>
+                        <w:rPr>
+                          <w:rFonts w:ascii="Consolas" w:hAnsi="Consolas" w:cs="Consolas"/>
+                          <w:color w:val="000000"/>
+                          <w:sz w:val="19"/>
+                          <w:szCs w:val="19"/>
+                        </w:rPr>
+                        <w:t xml:space="preserve"> devices) {</w:t>
                       </w:r>
                     </w:p>
                     <w:p>
@@ -3723,6 +3869,7 @@
                         </w:rPr>
                         <w:t xml:space="preserve"> </w:t>
                       </w:r>
+                      <w:proofErr w:type="spellStart"/>
                       <w:r>
                         <w:rPr>
                           <w:rFonts w:ascii="Consolas" w:hAnsi="Consolas" w:cs="Consolas"/>
@@ -3732,14 +3879,25 @@
                         </w:rPr>
                         <w:t>forward_lidar</w:t>
                       </w:r>
-                      <w:r>
-                        <w:rPr>
-                          <w:rFonts w:ascii="Consolas" w:hAnsi="Consolas" w:cs="Consolas"/>
-                          <w:color w:val="000000"/>
-                          <w:sz w:val="19"/>
-                          <w:szCs w:val="19"/>
-                        </w:rPr>
-                        <w:t xml:space="preserve"> = devices.</w:t>
+                      <w:proofErr w:type="spellEnd"/>
+                      <w:r>
+                        <w:rPr>
+                          <w:rFonts w:ascii="Consolas" w:hAnsi="Consolas" w:cs="Consolas"/>
+                          <w:color w:val="000000"/>
+                          <w:sz w:val="19"/>
+                          <w:szCs w:val="19"/>
+                        </w:rPr>
+                        <w:t xml:space="preserve"> = </w:t>
+                      </w:r>
+                      <w:proofErr w:type="spellStart"/>
+                      <w:r>
+                        <w:rPr>
+                          <w:rFonts w:ascii="Consolas" w:hAnsi="Consolas" w:cs="Consolas"/>
+                          <w:color w:val="000000"/>
+                          <w:sz w:val="19"/>
+                          <w:szCs w:val="19"/>
+                        </w:rPr>
+                        <w:t>devices.</w:t>
                       </w:r>
                       <w:r>
                         <w:rPr>
@@ -3750,6 +3908,7 @@
                         </w:rPr>
                         <w:t>lidar</w:t>
                       </w:r>
+                      <w:proofErr w:type="spellEnd"/>
                       <w:r>
                         <w:rPr>
                           <w:rFonts w:ascii="Consolas" w:hAnsi="Consolas" w:cs="Consolas"/>
@@ -3800,6 +3959,7 @@
                         </w:rPr>
                         <w:t xml:space="preserve"> </w:t>
                       </w:r>
+                      <w:proofErr w:type="spellStart"/>
                       <w:r>
                         <w:rPr>
                           <w:rFonts w:ascii="Consolas" w:hAnsi="Consolas" w:cs="Consolas"/>
@@ -3809,14 +3969,25 @@
                         </w:rPr>
                         <w:t>right_lidar</w:t>
                       </w:r>
-                      <w:r>
-                        <w:rPr>
-                          <w:rFonts w:ascii="Consolas" w:hAnsi="Consolas" w:cs="Consolas"/>
-                          <w:color w:val="000000"/>
-                          <w:sz w:val="19"/>
-                          <w:szCs w:val="19"/>
-                        </w:rPr>
-                        <w:t xml:space="preserve"> = devices.</w:t>
+                      <w:proofErr w:type="spellEnd"/>
+                      <w:r>
+                        <w:rPr>
+                          <w:rFonts w:ascii="Consolas" w:hAnsi="Consolas" w:cs="Consolas"/>
+                          <w:color w:val="000000"/>
+                          <w:sz w:val="19"/>
+                          <w:szCs w:val="19"/>
+                        </w:rPr>
+                        <w:t xml:space="preserve"> = </w:t>
+                      </w:r>
+                      <w:proofErr w:type="spellStart"/>
+                      <w:r>
+                        <w:rPr>
+                          <w:rFonts w:ascii="Consolas" w:hAnsi="Consolas" w:cs="Consolas"/>
+                          <w:color w:val="000000"/>
+                          <w:sz w:val="19"/>
+                          <w:szCs w:val="19"/>
+                        </w:rPr>
+                        <w:t>devices.</w:t>
                       </w:r>
                       <w:r>
                         <w:rPr>
@@ -3827,6 +3998,7 @@
                         </w:rPr>
                         <w:t>lidar</w:t>
                       </w:r>
+                      <w:proofErr w:type="spellEnd"/>
                       <w:r>
                         <w:rPr>
                           <w:rFonts w:ascii="Consolas" w:hAnsi="Consolas" w:cs="Consolas"/>
@@ -3893,7 +4065,37 @@
                           <w:sz w:val="19"/>
                           <w:szCs w:val="19"/>
                         </w:rPr>
-                        <w:t xml:space="preserve"> back_lidar = devices.</w:t>
+                        <w:t xml:space="preserve"> </w:t>
+                      </w:r>
+                      <w:proofErr w:type="spellStart"/>
+                      <w:r>
+                        <w:rPr>
+                          <w:rFonts w:ascii="Consolas" w:hAnsi="Consolas" w:cs="Consolas"/>
+                          <w:color w:val="000000"/>
+                          <w:sz w:val="19"/>
+                          <w:szCs w:val="19"/>
+                        </w:rPr>
+                        <w:t>back_lidar</w:t>
+                      </w:r>
+                      <w:proofErr w:type="spellEnd"/>
+                      <w:r>
+                        <w:rPr>
+                          <w:rFonts w:ascii="Consolas" w:hAnsi="Consolas" w:cs="Consolas"/>
+                          <w:color w:val="000000"/>
+                          <w:sz w:val="19"/>
+                          <w:szCs w:val="19"/>
+                        </w:rPr>
+                        <w:t xml:space="preserve"> = </w:t>
+                      </w:r>
+                      <w:proofErr w:type="spellStart"/>
+                      <w:r>
+                        <w:rPr>
+                          <w:rFonts w:ascii="Consolas" w:hAnsi="Consolas" w:cs="Consolas"/>
+                          <w:color w:val="000000"/>
+                          <w:sz w:val="19"/>
+                          <w:szCs w:val="19"/>
+                        </w:rPr>
+                        <w:t>devices.</w:t>
                       </w:r>
                       <w:r>
                         <w:rPr>
@@ -3904,6 +4106,7 @@
                         </w:rPr>
                         <w:t>lidar</w:t>
                       </w:r>
+                      <w:proofErr w:type="spellEnd"/>
                       <w:r>
                         <w:rPr>
                           <w:rFonts w:ascii="Consolas" w:hAnsi="Consolas" w:cs="Consolas"/>
@@ -3972,7 +4175,27 @@
                           <w:sz w:val="19"/>
                           <w:szCs w:val="19"/>
                         </w:rPr>
-                        <w:t xml:space="preserve">        Debug.Log(</w:t>
+                        <w:t xml:space="preserve">        </w:t>
+                      </w:r>
+                      <w:proofErr w:type="spellStart"/>
+                      <w:r>
+                        <w:rPr>
+                          <w:rFonts w:ascii="Consolas" w:hAnsi="Consolas" w:cs="Consolas"/>
+                          <w:color w:val="000000"/>
+                          <w:sz w:val="19"/>
+                          <w:szCs w:val="19"/>
+                        </w:rPr>
+                        <w:t>Debug.Log</w:t>
+                      </w:r>
+                      <w:proofErr w:type="spellEnd"/>
+                      <w:r>
+                        <w:rPr>
+                          <w:rFonts w:ascii="Consolas" w:hAnsi="Consolas" w:cs="Consolas"/>
+                          <w:color w:val="000000"/>
+                          <w:sz w:val="19"/>
+                          <w:szCs w:val="19"/>
+                        </w:rPr>
+                        <w:t>(</w:t>
                       </w:r>
                       <w:r>
                         <w:rPr>
@@ -4010,6 +4233,7 @@
                         </w:rPr>
                         <w:t>{</w:t>
                       </w:r>
+                      <w:proofErr w:type="spellStart"/>
                       <w:r>
                         <w:rPr>
                           <w:rFonts w:ascii="Consolas" w:hAnsi="Consolas" w:cs="Consolas"/>
@@ -4019,6 +4243,7 @@
                         </w:rPr>
                         <w:t>forward_lidar</w:t>
                       </w:r>
+                      <w:proofErr w:type="spellEnd"/>
                       <w:r>
                         <w:rPr>
                           <w:rFonts w:ascii="Consolas" w:hAnsi="Consolas" w:cs="Consolas"/>
@@ -4067,7 +4292,27 @@
                           <w:sz w:val="19"/>
                           <w:szCs w:val="19"/>
                         </w:rPr>
-                        <w:t xml:space="preserve">        Debug.Log(</w:t>
+                        <w:t xml:space="preserve">        </w:t>
+                      </w:r>
+                      <w:proofErr w:type="spellStart"/>
+                      <w:r>
+                        <w:rPr>
+                          <w:rFonts w:ascii="Consolas" w:hAnsi="Consolas" w:cs="Consolas"/>
+                          <w:color w:val="000000"/>
+                          <w:sz w:val="19"/>
+                          <w:szCs w:val="19"/>
+                        </w:rPr>
+                        <w:t>Debug.Log</w:t>
+                      </w:r>
+                      <w:proofErr w:type="spellEnd"/>
+                      <w:r>
+                        <w:rPr>
+                          <w:rFonts w:ascii="Consolas" w:hAnsi="Consolas" w:cs="Consolas"/>
+                          <w:color w:val="000000"/>
+                          <w:sz w:val="19"/>
+                          <w:szCs w:val="19"/>
+                        </w:rPr>
+                        <w:t>(</w:t>
                       </w:r>
                       <w:r>
                         <w:rPr>
@@ -4105,6 +4350,7 @@
                         </w:rPr>
                         <w:t>{</w:t>
                       </w:r>
+                      <w:proofErr w:type="spellStart"/>
                       <w:r>
                         <w:rPr>
                           <w:rFonts w:ascii="Consolas" w:hAnsi="Consolas" w:cs="Consolas"/>
@@ -4114,6 +4360,7 @@
                         </w:rPr>
                         <w:t>right_lidar</w:t>
                       </w:r>
+                      <w:proofErr w:type="spellEnd"/>
                       <w:r>
                         <w:rPr>
                           <w:rFonts w:ascii="Consolas" w:hAnsi="Consolas" w:cs="Consolas"/>
@@ -4162,7 +4409,27 @@
                           <w:sz w:val="19"/>
                           <w:szCs w:val="19"/>
                         </w:rPr>
-                        <w:t xml:space="preserve">        Debug.Log(</w:t>
+                        <w:t xml:space="preserve">        </w:t>
+                      </w:r>
+                      <w:proofErr w:type="spellStart"/>
+                      <w:r>
+                        <w:rPr>
+                          <w:rFonts w:ascii="Consolas" w:hAnsi="Consolas" w:cs="Consolas"/>
+                          <w:color w:val="000000"/>
+                          <w:sz w:val="19"/>
+                          <w:szCs w:val="19"/>
+                        </w:rPr>
+                        <w:t>Debug.Log</w:t>
+                      </w:r>
+                      <w:proofErr w:type="spellEnd"/>
+                      <w:r>
+                        <w:rPr>
+                          <w:rFonts w:ascii="Consolas" w:hAnsi="Consolas" w:cs="Consolas"/>
+                          <w:color w:val="000000"/>
+                          <w:sz w:val="19"/>
+                          <w:szCs w:val="19"/>
+                        </w:rPr>
+                        <w:t>(</w:t>
                       </w:r>
                       <w:r>
                         <w:rPr>
@@ -4200,6 +4467,7 @@
                         </w:rPr>
                         <w:t>{</w:t>
                       </w:r>
+                      <w:proofErr w:type="spellStart"/>
                       <w:r>
                         <w:rPr>
                           <w:rFonts w:ascii="Consolas" w:hAnsi="Consolas" w:cs="Consolas"/>
@@ -4209,6 +4477,7 @@
                         </w:rPr>
                         <w:t>back_lidar</w:t>
                       </w:r>
+                      <w:proofErr w:type="spellEnd"/>
                       <w:r>
                         <w:rPr>
                           <w:rFonts w:ascii="Consolas" w:hAnsi="Consolas" w:cs="Consolas"/>
@@ -6037,6 +6306,7 @@
                         </w:rPr>
                         <w:t xml:space="preserve"> </w:t>
                       </w:r>
+                      <w:proofErr w:type="spellStart"/>
                       <w:r>
                         <w:rPr>
                           <w:rFonts w:ascii="Consolas" w:hAnsi="Consolas" w:cs="Consolas"/>
@@ -6046,15 +6316,27 @@
                         </w:rPr>
                         <w:t>Example_Task</w:t>
                       </w:r>
-                      <w:r>
-                        <w:rPr>
-                          <w:rFonts w:ascii="Consolas" w:hAnsi="Consolas" w:cs="Consolas"/>
-                          <w:color w:val="000000"/>
-                          <w:sz w:val="19"/>
-                          <w:szCs w:val="19"/>
-                        </w:rPr>
-                        <w:t xml:space="preserve"> : TaskInterface</w:t>
-                      </w:r>
+                      <w:proofErr w:type="spellEnd"/>
+                      <w:r>
+                        <w:rPr>
+                          <w:rFonts w:ascii="Consolas" w:hAnsi="Consolas" w:cs="Consolas"/>
+                          <w:color w:val="000000"/>
+                          <w:sz w:val="19"/>
+                          <w:szCs w:val="19"/>
+                        </w:rPr>
+                        <w:t xml:space="preserve"> : </w:t>
+                      </w:r>
+                      <w:proofErr w:type="spellStart"/>
+                      <w:r>
+                        <w:rPr>
+                          <w:rFonts w:ascii="Consolas" w:hAnsi="Consolas" w:cs="Consolas"/>
+                          <w:color w:val="000000"/>
+                          <w:sz w:val="19"/>
+                          <w:szCs w:val="19"/>
+                        </w:rPr>
+                        <w:t>TaskInterface</w:t>
+                      </w:r>
+                      <w:proofErr w:type="spellEnd"/>
                     </w:p>
                     <w:p>
                       <w:pPr>
@@ -6135,7 +6417,27 @@
                           <w:sz w:val="19"/>
                           <w:szCs w:val="19"/>
                         </w:rPr>
-                        <w:t xml:space="preserve"> Execute(DeviceRegistry devices) {</w:t>
+                        <w:t xml:space="preserve"> Execute(</w:t>
+                      </w:r>
+                      <w:proofErr w:type="spellStart"/>
+                      <w:r>
+                        <w:rPr>
+                          <w:rFonts w:ascii="Consolas" w:hAnsi="Consolas" w:cs="Consolas"/>
+                          <w:color w:val="000000"/>
+                          <w:sz w:val="19"/>
+                          <w:szCs w:val="19"/>
+                        </w:rPr>
+                        <w:t>DeviceRegistry</w:t>
+                      </w:r>
+                      <w:proofErr w:type="spellEnd"/>
+                      <w:r>
+                        <w:rPr>
+                          <w:rFonts w:ascii="Consolas" w:hAnsi="Consolas" w:cs="Consolas"/>
+                          <w:color w:val="000000"/>
+                          <w:sz w:val="19"/>
+                          <w:szCs w:val="19"/>
+                        </w:rPr>
+                        <w:t xml:space="preserve"> devices) {</w:t>
                       </w:r>
                     </w:p>
                     <w:p>
@@ -6200,7 +6502,47 @@
                           <w:sz w:val="19"/>
                           <w:szCs w:val="19"/>
                         </w:rPr>
-                        <w:t xml:space="preserve"> top_left_red = devices.pixels[0, 0, 0];</w:t>
+                        <w:t xml:space="preserve"> </w:t>
+                      </w:r>
+                      <w:proofErr w:type="spellStart"/>
+                      <w:r>
+                        <w:rPr>
+                          <w:rFonts w:ascii="Consolas" w:hAnsi="Consolas" w:cs="Consolas"/>
+                          <w:color w:val="000000"/>
+                          <w:sz w:val="19"/>
+                          <w:szCs w:val="19"/>
+                        </w:rPr>
+                        <w:t>top_left_red</w:t>
+                      </w:r>
+                      <w:proofErr w:type="spellEnd"/>
+                      <w:r>
+                        <w:rPr>
+                          <w:rFonts w:ascii="Consolas" w:hAnsi="Consolas" w:cs="Consolas"/>
+                          <w:color w:val="000000"/>
+                          <w:sz w:val="19"/>
+                          <w:szCs w:val="19"/>
+                        </w:rPr>
+                        <w:t xml:space="preserve"> = </w:t>
+                      </w:r>
+                      <w:proofErr w:type="spellStart"/>
+                      <w:r>
+                        <w:rPr>
+                          <w:rFonts w:ascii="Consolas" w:hAnsi="Consolas" w:cs="Consolas"/>
+                          <w:color w:val="000000"/>
+                          <w:sz w:val="19"/>
+                          <w:szCs w:val="19"/>
+                        </w:rPr>
+                        <w:t>devices.pixels</w:t>
+                      </w:r>
+                      <w:proofErr w:type="spellEnd"/>
+                      <w:r>
+                        <w:rPr>
+                          <w:rFonts w:ascii="Consolas" w:hAnsi="Consolas" w:cs="Consolas"/>
+                          <w:color w:val="000000"/>
+                          <w:sz w:val="19"/>
+                          <w:szCs w:val="19"/>
+                        </w:rPr>
+                        <w:t>[0, 0, 0];</w:t>
                       </w:r>
                     </w:p>
                     <w:p>
@@ -6241,7 +6583,47 @@
                           <w:sz w:val="19"/>
                           <w:szCs w:val="19"/>
                         </w:rPr>
-                        <w:t xml:space="preserve"> middle_left_green = devices.pixels[</w:t>
+                        <w:t xml:space="preserve"> </w:t>
+                      </w:r>
+                      <w:proofErr w:type="spellStart"/>
+                      <w:r>
+                        <w:rPr>
+                          <w:rFonts w:ascii="Consolas" w:hAnsi="Consolas" w:cs="Consolas"/>
+                          <w:color w:val="000000"/>
+                          <w:sz w:val="19"/>
+                          <w:szCs w:val="19"/>
+                        </w:rPr>
+                        <w:t>middle_left_green</w:t>
+                      </w:r>
+                      <w:proofErr w:type="spellEnd"/>
+                      <w:r>
+                        <w:rPr>
+                          <w:rFonts w:ascii="Consolas" w:hAnsi="Consolas" w:cs="Consolas"/>
+                          <w:color w:val="000000"/>
+                          <w:sz w:val="19"/>
+                          <w:szCs w:val="19"/>
+                        </w:rPr>
+                        <w:t xml:space="preserve"> = </w:t>
+                      </w:r>
+                      <w:proofErr w:type="spellStart"/>
+                      <w:r>
+                        <w:rPr>
+                          <w:rFonts w:ascii="Consolas" w:hAnsi="Consolas" w:cs="Consolas"/>
+                          <w:color w:val="000000"/>
+                          <w:sz w:val="19"/>
+                          <w:szCs w:val="19"/>
+                        </w:rPr>
+                        <w:t>devices.pixels</w:t>
+                      </w:r>
+                      <w:proofErr w:type="spellEnd"/>
+                      <w:r>
+                        <w:rPr>
+                          <w:rFonts w:ascii="Consolas" w:hAnsi="Consolas" w:cs="Consolas"/>
+                          <w:color w:val="000000"/>
+                          <w:sz w:val="19"/>
+                          <w:szCs w:val="19"/>
+                        </w:rPr>
+                        <w:t>[</w:t>
                       </w:r>
                       <w:r>
                         <w:rPr>
@@ -6300,7 +6682,47 @@
                           <w:sz w:val="19"/>
                           <w:szCs w:val="19"/>
                         </w:rPr>
-                        <w:t xml:space="preserve"> bottom_right_blue = devices.pixels[</w:t>
+                        <w:t xml:space="preserve"> </w:t>
+                      </w:r>
+                      <w:proofErr w:type="spellStart"/>
+                      <w:r>
+                        <w:rPr>
+                          <w:rFonts w:ascii="Consolas" w:hAnsi="Consolas" w:cs="Consolas"/>
+                          <w:color w:val="000000"/>
+                          <w:sz w:val="19"/>
+                          <w:szCs w:val="19"/>
+                        </w:rPr>
+                        <w:t>bottom_right_blue</w:t>
+                      </w:r>
+                      <w:proofErr w:type="spellEnd"/>
+                      <w:r>
+                        <w:rPr>
+                          <w:rFonts w:ascii="Consolas" w:hAnsi="Consolas" w:cs="Consolas"/>
+                          <w:color w:val="000000"/>
+                          <w:sz w:val="19"/>
+                          <w:szCs w:val="19"/>
+                        </w:rPr>
+                        <w:t xml:space="preserve"> = </w:t>
+                      </w:r>
+                      <w:proofErr w:type="spellStart"/>
+                      <w:r>
+                        <w:rPr>
+                          <w:rFonts w:ascii="Consolas" w:hAnsi="Consolas" w:cs="Consolas"/>
+                          <w:color w:val="000000"/>
+                          <w:sz w:val="19"/>
+                          <w:szCs w:val="19"/>
+                        </w:rPr>
+                        <w:t>devices.pixels</w:t>
+                      </w:r>
+                      <w:proofErr w:type="spellEnd"/>
+                      <w:r>
+                        <w:rPr>
+                          <w:rFonts w:ascii="Consolas" w:hAnsi="Consolas" w:cs="Consolas"/>
+                          <w:color w:val="000000"/>
+                          <w:sz w:val="19"/>
+                          <w:szCs w:val="19"/>
+                        </w:rPr>
+                        <w:t>[</w:t>
                       </w:r>
                       <w:r>
                         <w:rPr>
@@ -6397,7 +6819,27 @@
                           <w:sz w:val="19"/>
                           <w:szCs w:val="19"/>
                         </w:rPr>
-                        <w:t xml:space="preserve">        Debug.Log(</w:t>
+                        <w:t xml:space="preserve">        </w:t>
+                      </w:r>
+                      <w:proofErr w:type="spellStart"/>
+                      <w:r>
+                        <w:rPr>
+                          <w:rFonts w:ascii="Consolas" w:hAnsi="Consolas" w:cs="Consolas"/>
+                          <w:color w:val="000000"/>
+                          <w:sz w:val="19"/>
+                          <w:szCs w:val="19"/>
+                        </w:rPr>
+                        <w:t>Debug.Log</w:t>
+                      </w:r>
+                      <w:proofErr w:type="spellEnd"/>
+                      <w:r>
+                        <w:rPr>
+                          <w:rFonts w:ascii="Consolas" w:hAnsi="Consolas" w:cs="Consolas"/>
+                          <w:color w:val="000000"/>
+                          <w:sz w:val="19"/>
+                          <w:szCs w:val="19"/>
+                        </w:rPr>
+                        <w:t>(</w:t>
                       </w:r>
                       <w:r>
                         <w:rPr>
@@ -6433,7 +6875,27 @@
                           <w:sz w:val="19"/>
                           <w:szCs w:val="19"/>
                         </w:rPr>
-                        <w:t>{top_left_red}</w:t>
+                        <w:t>{</w:t>
+                      </w:r>
+                      <w:proofErr w:type="spellStart"/>
+                      <w:r>
+                        <w:rPr>
+                          <w:rFonts w:ascii="Consolas" w:hAnsi="Consolas" w:cs="Consolas"/>
+                          <w:color w:val="000000"/>
+                          <w:sz w:val="19"/>
+                          <w:szCs w:val="19"/>
+                        </w:rPr>
+                        <w:t>top_left_red</w:t>
+                      </w:r>
+                      <w:proofErr w:type="spellEnd"/>
+                      <w:r>
+                        <w:rPr>
+                          <w:rFonts w:ascii="Consolas" w:hAnsi="Consolas" w:cs="Consolas"/>
+                          <w:color w:val="000000"/>
+                          <w:sz w:val="19"/>
+                          <w:szCs w:val="19"/>
+                        </w:rPr>
+                        <w:t>}</w:t>
                       </w:r>
                       <w:r>
                         <w:rPr>
@@ -6474,7 +6936,27 @@
                           <w:sz w:val="19"/>
                           <w:szCs w:val="19"/>
                         </w:rPr>
-                        <w:t xml:space="preserve">        Debug.Log(</w:t>
+                        <w:t xml:space="preserve">        </w:t>
+                      </w:r>
+                      <w:proofErr w:type="spellStart"/>
+                      <w:r>
+                        <w:rPr>
+                          <w:rFonts w:ascii="Consolas" w:hAnsi="Consolas" w:cs="Consolas"/>
+                          <w:color w:val="000000"/>
+                          <w:sz w:val="19"/>
+                          <w:szCs w:val="19"/>
+                        </w:rPr>
+                        <w:t>Debug.Log</w:t>
+                      </w:r>
+                      <w:proofErr w:type="spellEnd"/>
+                      <w:r>
+                        <w:rPr>
+                          <w:rFonts w:ascii="Consolas" w:hAnsi="Consolas" w:cs="Consolas"/>
+                          <w:color w:val="000000"/>
+                          <w:sz w:val="19"/>
+                          <w:szCs w:val="19"/>
+                        </w:rPr>
+                        <w:t>(</w:t>
                       </w:r>
                       <w:r>
                         <w:rPr>
@@ -6510,7 +6992,27 @@
                           <w:sz w:val="19"/>
                           <w:szCs w:val="19"/>
                         </w:rPr>
-                        <w:t>{middle_left_green}</w:t>
+                        <w:t>{</w:t>
+                      </w:r>
+                      <w:proofErr w:type="spellStart"/>
+                      <w:r>
+                        <w:rPr>
+                          <w:rFonts w:ascii="Consolas" w:hAnsi="Consolas" w:cs="Consolas"/>
+                          <w:color w:val="000000"/>
+                          <w:sz w:val="19"/>
+                          <w:szCs w:val="19"/>
+                        </w:rPr>
+                        <w:t>middle_left_green</w:t>
+                      </w:r>
+                      <w:proofErr w:type="spellEnd"/>
+                      <w:r>
+                        <w:rPr>
+                          <w:rFonts w:ascii="Consolas" w:hAnsi="Consolas" w:cs="Consolas"/>
+                          <w:color w:val="000000"/>
+                          <w:sz w:val="19"/>
+                          <w:szCs w:val="19"/>
+                        </w:rPr>
+                        <w:t>}</w:t>
                       </w:r>
                       <w:r>
                         <w:rPr>
@@ -6551,7 +7053,27 @@
                           <w:sz w:val="19"/>
                           <w:szCs w:val="19"/>
                         </w:rPr>
-                        <w:t xml:space="preserve">        Debug.Log(</w:t>
+                        <w:t xml:space="preserve">        </w:t>
+                      </w:r>
+                      <w:proofErr w:type="spellStart"/>
+                      <w:r>
+                        <w:rPr>
+                          <w:rFonts w:ascii="Consolas" w:hAnsi="Consolas" w:cs="Consolas"/>
+                          <w:color w:val="000000"/>
+                          <w:sz w:val="19"/>
+                          <w:szCs w:val="19"/>
+                        </w:rPr>
+                        <w:t>Debug.Log</w:t>
+                      </w:r>
+                      <w:proofErr w:type="spellEnd"/>
+                      <w:r>
+                        <w:rPr>
+                          <w:rFonts w:ascii="Consolas" w:hAnsi="Consolas" w:cs="Consolas"/>
+                          <w:color w:val="000000"/>
+                          <w:sz w:val="19"/>
+                          <w:szCs w:val="19"/>
+                        </w:rPr>
+                        <w:t>(</w:t>
                       </w:r>
                       <w:r>
                         <w:rPr>
@@ -6587,7 +7109,27 @@
                           <w:sz w:val="19"/>
                           <w:szCs w:val="19"/>
                         </w:rPr>
-                        <w:t>{bottom_right_blue}</w:t>
+                        <w:t>{</w:t>
+                      </w:r>
+                      <w:proofErr w:type="spellStart"/>
+                      <w:r>
+                        <w:rPr>
+                          <w:rFonts w:ascii="Consolas" w:hAnsi="Consolas" w:cs="Consolas"/>
+                          <w:color w:val="000000"/>
+                          <w:sz w:val="19"/>
+                          <w:szCs w:val="19"/>
+                        </w:rPr>
+                        <w:t>bottom_right_blue</w:t>
+                      </w:r>
+                      <w:proofErr w:type="spellEnd"/>
+                      <w:r>
+                        <w:rPr>
+                          <w:rFonts w:ascii="Consolas" w:hAnsi="Consolas" w:cs="Consolas"/>
+                          <w:color w:val="000000"/>
+                          <w:sz w:val="19"/>
+                          <w:szCs w:val="19"/>
+                        </w:rPr>
+                        <w:t>}</w:t>
                       </w:r>
                       <w:r>
                         <w:rPr>
@@ -7539,6 +8081,7 @@
                         </w:rPr>
                         <w:t xml:space="preserve"> </w:t>
                       </w:r>
+                      <w:proofErr w:type="spellStart"/>
                       <w:r>
                         <w:rPr>
                           <w:rFonts w:ascii="Consolas" w:hAnsi="Consolas" w:cs="Consolas"/>
@@ -7548,15 +8091,27 @@
                         </w:rPr>
                         <w:t>Example_Task</w:t>
                       </w:r>
-                      <w:r>
-                        <w:rPr>
-                          <w:rFonts w:ascii="Consolas" w:hAnsi="Consolas" w:cs="Consolas"/>
-                          <w:color w:val="000000"/>
-                          <w:sz w:val="19"/>
-                          <w:szCs w:val="19"/>
-                        </w:rPr>
-                        <w:t xml:space="preserve"> : TaskInterface</w:t>
-                      </w:r>
+                      <w:proofErr w:type="spellEnd"/>
+                      <w:r>
+                        <w:rPr>
+                          <w:rFonts w:ascii="Consolas" w:hAnsi="Consolas" w:cs="Consolas"/>
+                          <w:color w:val="000000"/>
+                          <w:sz w:val="19"/>
+                          <w:szCs w:val="19"/>
+                        </w:rPr>
+                        <w:t xml:space="preserve"> : </w:t>
+                      </w:r>
+                      <w:proofErr w:type="spellStart"/>
+                      <w:r>
+                        <w:rPr>
+                          <w:rFonts w:ascii="Consolas" w:hAnsi="Consolas" w:cs="Consolas"/>
+                          <w:color w:val="000000"/>
+                          <w:sz w:val="19"/>
+                          <w:szCs w:val="19"/>
+                        </w:rPr>
+                        <w:t>TaskInterface</w:t>
+                      </w:r>
+                      <w:proofErr w:type="spellEnd"/>
                     </w:p>
                     <w:p>
                       <w:pPr>
@@ -7637,7 +8192,27 @@
                           <w:sz w:val="19"/>
                           <w:szCs w:val="19"/>
                         </w:rPr>
-                        <w:t xml:space="preserve"> Execute(DeviceRegistry devices) {</w:t>
+                        <w:t xml:space="preserve"> Execute(</w:t>
+                      </w:r>
+                      <w:proofErr w:type="spellStart"/>
+                      <w:r>
+                        <w:rPr>
+                          <w:rFonts w:ascii="Consolas" w:hAnsi="Consolas" w:cs="Consolas"/>
+                          <w:color w:val="000000"/>
+                          <w:sz w:val="19"/>
+                          <w:szCs w:val="19"/>
+                        </w:rPr>
+                        <w:t>DeviceRegistry</w:t>
+                      </w:r>
+                      <w:proofErr w:type="spellEnd"/>
+                      <w:r>
+                        <w:rPr>
+                          <w:rFonts w:ascii="Consolas" w:hAnsi="Consolas" w:cs="Consolas"/>
+                          <w:color w:val="000000"/>
+                          <w:sz w:val="19"/>
+                          <w:szCs w:val="19"/>
+                        </w:rPr>
+                        <w:t xml:space="preserve"> devices) {</w:t>
                       </w:r>
                     </w:p>
                     <w:p>
@@ -7702,7 +8277,27 @@
                           <w:sz w:val="19"/>
                           <w:szCs w:val="19"/>
                         </w:rPr>
-                        <w:t xml:space="preserve"> angle = devices.compass[0];</w:t>
+                        <w:t xml:space="preserve"> angle = </w:t>
+                      </w:r>
+                      <w:proofErr w:type="spellStart"/>
+                      <w:r>
+                        <w:rPr>
+                          <w:rFonts w:ascii="Consolas" w:hAnsi="Consolas" w:cs="Consolas"/>
+                          <w:color w:val="000000"/>
+                          <w:sz w:val="19"/>
+                          <w:szCs w:val="19"/>
+                        </w:rPr>
+                        <w:t>devices.compass</w:t>
+                      </w:r>
+                      <w:proofErr w:type="spellEnd"/>
+                      <w:r>
+                        <w:rPr>
+                          <w:rFonts w:ascii="Consolas" w:hAnsi="Consolas" w:cs="Consolas"/>
+                          <w:color w:val="000000"/>
+                          <w:sz w:val="19"/>
+                          <w:szCs w:val="19"/>
+                        </w:rPr>
+                        <w:t>[0];</w:t>
                       </w:r>
                     </w:p>
                     <w:p>
@@ -7763,7 +8358,27 @@
                           <w:sz w:val="19"/>
                           <w:szCs w:val="19"/>
                         </w:rPr>
-                        <w:t xml:space="preserve">        Debug.Log(</w:t>
+                        <w:t xml:space="preserve">        </w:t>
+                      </w:r>
+                      <w:proofErr w:type="spellStart"/>
+                      <w:r>
+                        <w:rPr>
+                          <w:rFonts w:ascii="Consolas" w:hAnsi="Consolas" w:cs="Consolas"/>
+                          <w:color w:val="000000"/>
+                          <w:sz w:val="19"/>
+                          <w:szCs w:val="19"/>
+                        </w:rPr>
+                        <w:t>Debug.Log</w:t>
+                      </w:r>
+                      <w:proofErr w:type="spellEnd"/>
+                      <w:r>
+                        <w:rPr>
+                          <w:rFonts w:ascii="Consolas" w:hAnsi="Consolas" w:cs="Consolas"/>
+                          <w:color w:val="000000"/>
+                          <w:sz w:val="19"/>
+                          <w:szCs w:val="19"/>
+                        </w:rPr>
+                        <w:t>(</w:t>
                       </w:r>
                       <w:r>
                         <w:rPr>
@@ -8710,6 +9325,7 @@
                         </w:rPr>
                         <w:t xml:space="preserve"> </w:t>
                       </w:r>
+                      <w:proofErr w:type="spellStart"/>
                       <w:r>
                         <w:rPr>
                           <w:rFonts w:ascii="Consolas" w:hAnsi="Consolas" w:cs="Consolas"/>
@@ -8719,15 +9335,27 @@
                         </w:rPr>
                         <w:t>Example_Task</w:t>
                       </w:r>
-                      <w:r>
-                        <w:rPr>
-                          <w:rFonts w:ascii="Consolas" w:hAnsi="Consolas" w:cs="Consolas"/>
-                          <w:color w:val="000000"/>
-                          <w:sz w:val="19"/>
-                          <w:szCs w:val="19"/>
-                        </w:rPr>
-                        <w:t xml:space="preserve"> : TaskInterface</w:t>
-                      </w:r>
+                      <w:proofErr w:type="spellEnd"/>
+                      <w:r>
+                        <w:rPr>
+                          <w:rFonts w:ascii="Consolas" w:hAnsi="Consolas" w:cs="Consolas"/>
+                          <w:color w:val="000000"/>
+                          <w:sz w:val="19"/>
+                          <w:szCs w:val="19"/>
+                        </w:rPr>
+                        <w:t xml:space="preserve"> : </w:t>
+                      </w:r>
+                      <w:proofErr w:type="spellStart"/>
+                      <w:r>
+                        <w:rPr>
+                          <w:rFonts w:ascii="Consolas" w:hAnsi="Consolas" w:cs="Consolas"/>
+                          <w:color w:val="000000"/>
+                          <w:sz w:val="19"/>
+                          <w:szCs w:val="19"/>
+                        </w:rPr>
+                        <w:t>TaskInterface</w:t>
+                      </w:r>
+                      <w:proofErr w:type="spellEnd"/>
                     </w:p>
                     <w:p>
                       <w:pPr>
@@ -8808,7 +9436,27 @@
                           <w:sz w:val="19"/>
                           <w:szCs w:val="19"/>
                         </w:rPr>
-                        <w:t xml:space="preserve"> Execute(DeviceRegistry devices) {</w:t>
+                        <w:t xml:space="preserve"> Execute(</w:t>
+                      </w:r>
+                      <w:proofErr w:type="spellStart"/>
+                      <w:r>
+                        <w:rPr>
+                          <w:rFonts w:ascii="Consolas" w:hAnsi="Consolas" w:cs="Consolas"/>
+                          <w:color w:val="000000"/>
+                          <w:sz w:val="19"/>
+                          <w:szCs w:val="19"/>
+                        </w:rPr>
+                        <w:t>DeviceRegistry</w:t>
+                      </w:r>
+                      <w:proofErr w:type="spellEnd"/>
+                      <w:r>
+                        <w:rPr>
+                          <w:rFonts w:ascii="Consolas" w:hAnsi="Consolas" w:cs="Consolas"/>
+                          <w:color w:val="000000"/>
+                          <w:sz w:val="19"/>
+                          <w:szCs w:val="19"/>
+                        </w:rPr>
+                        <w:t xml:space="preserve"> devices) {</w:t>
                       </w:r>
                     </w:p>
                     <w:p>
@@ -8873,7 +9521,17 @@
                           <w:sz w:val="19"/>
                           <w:szCs w:val="19"/>
                         </w:rPr>
-                        <w:t xml:space="preserve"> angle = devices.</w:t>
+                        <w:t xml:space="preserve"> angle = </w:t>
+                      </w:r>
+                      <w:proofErr w:type="spellStart"/>
+                      <w:r>
+                        <w:rPr>
+                          <w:rFonts w:ascii="Consolas" w:hAnsi="Consolas" w:cs="Consolas"/>
+                          <w:color w:val="000000"/>
+                          <w:sz w:val="19"/>
+                          <w:szCs w:val="19"/>
+                        </w:rPr>
+                        <w:t>devices.</w:t>
                       </w:r>
                       <w:r>
                         <w:rPr>
@@ -8884,6 +9542,7 @@
                         </w:rPr>
                         <w:t>targetAlignment</w:t>
                       </w:r>
+                      <w:proofErr w:type="spellEnd"/>
                       <w:r>
                         <w:rPr>
                           <w:rFonts w:ascii="Consolas" w:hAnsi="Consolas" w:cs="Consolas"/>
@@ -8952,7 +9611,27 @@
                           <w:sz w:val="19"/>
                           <w:szCs w:val="19"/>
                         </w:rPr>
-                        <w:t xml:space="preserve">        Debug.Log(</w:t>
+                        <w:t xml:space="preserve">        </w:t>
+                      </w:r>
+                      <w:proofErr w:type="spellStart"/>
+                      <w:r>
+                        <w:rPr>
+                          <w:rFonts w:ascii="Consolas" w:hAnsi="Consolas" w:cs="Consolas"/>
+                          <w:color w:val="000000"/>
+                          <w:sz w:val="19"/>
+                          <w:szCs w:val="19"/>
+                        </w:rPr>
+                        <w:t>Debug.Log</w:t>
+                      </w:r>
+                      <w:proofErr w:type="spellEnd"/>
+                      <w:r>
+                        <w:rPr>
+                          <w:rFonts w:ascii="Consolas" w:hAnsi="Consolas" w:cs="Consolas"/>
+                          <w:color w:val="000000"/>
+                          <w:sz w:val="19"/>
+                          <w:szCs w:val="19"/>
+                        </w:rPr>
+                        <w:t>(</w:t>
                       </w:r>
                       <w:r>
                         <w:rPr>
@@ -9933,6 +10612,7 @@
                         </w:rPr>
                         <w:t xml:space="preserve"> </w:t>
                       </w:r>
+                      <w:proofErr w:type="spellStart"/>
                       <w:r>
                         <w:rPr>
                           <w:rFonts w:ascii="Consolas" w:hAnsi="Consolas" w:cs="Consolas"/>
@@ -9942,15 +10622,27 @@
                         </w:rPr>
                         <w:t>Example_Task</w:t>
                       </w:r>
-                      <w:r>
-                        <w:rPr>
-                          <w:rFonts w:ascii="Consolas" w:hAnsi="Consolas" w:cs="Consolas"/>
-                          <w:color w:val="000000"/>
-                          <w:sz w:val="19"/>
-                          <w:szCs w:val="19"/>
-                        </w:rPr>
-                        <w:t xml:space="preserve"> : TaskInterface</w:t>
-                      </w:r>
+                      <w:proofErr w:type="spellEnd"/>
+                      <w:r>
+                        <w:rPr>
+                          <w:rFonts w:ascii="Consolas" w:hAnsi="Consolas" w:cs="Consolas"/>
+                          <w:color w:val="000000"/>
+                          <w:sz w:val="19"/>
+                          <w:szCs w:val="19"/>
+                        </w:rPr>
+                        <w:t xml:space="preserve"> : </w:t>
+                      </w:r>
+                      <w:proofErr w:type="spellStart"/>
+                      <w:r>
+                        <w:rPr>
+                          <w:rFonts w:ascii="Consolas" w:hAnsi="Consolas" w:cs="Consolas"/>
+                          <w:color w:val="000000"/>
+                          <w:sz w:val="19"/>
+                          <w:szCs w:val="19"/>
+                        </w:rPr>
+                        <w:t>TaskInterface</w:t>
+                      </w:r>
+                      <w:proofErr w:type="spellEnd"/>
                     </w:p>
                     <w:p>
                       <w:pPr>
@@ -10031,7 +10723,27 @@
                           <w:sz w:val="19"/>
                           <w:szCs w:val="19"/>
                         </w:rPr>
-                        <w:t xml:space="preserve"> Execute(DeviceRegistry devices) {</w:t>
+                        <w:t xml:space="preserve"> Execute(</w:t>
+                      </w:r>
+                      <w:proofErr w:type="spellStart"/>
+                      <w:r>
+                        <w:rPr>
+                          <w:rFonts w:ascii="Consolas" w:hAnsi="Consolas" w:cs="Consolas"/>
+                          <w:color w:val="000000"/>
+                          <w:sz w:val="19"/>
+                          <w:szCs w:val="19"/>
+                        </w:rPr>
+                        <w:t>DeviceRegistry</w:t>
+                      </w:r>
+                      <w:proofErr w:type="spellEnd"/>
+                      <w:r>
+                        <w:rPr>
+                          <w:rFonts w:ascii="Consolas" w:hAnsi="Consolas" w:cs="Consolas"/>
+                          <w:color w:val="000000"/>
+                          <w:sz w:val="19"/>
+                          <w:szCs w:val="19"/>
+                        </w:rPr>
+                        <w:t xml:space="preserve"> devices) {</w:t>
                       </w:r>
                     </w:p>
                     <w:p>
@@ -10114,7 +10826,17 @@
                           <w:sz w:val="19"/>
                           <w:szCs w:val="19"/>
                         </w:rPr>
-                        <w:t xml:space="preserve"> = devices.</w:t>
+                        <w:t xml:space="preserve"> = </w:t>
+                      </w:r>
+                      <w:proofErr w:type="spellStart"/>
+                      <w:r>
+                        <w:rPr>
+                          <w:rFonts w:ascii="Consolas" w:hAnsi="Consolas" w:cs="Consolas"/>
+                          <w:color w:val="000000"/>
+                          <w:sz w:val="19"/>
+                          <w:szCs w:val="19"/>
+                        </w:rPr>
+                        <w:t>devices.</w:t>
                       </w:r>
                       <w:r>
                         <w:rPr>
@@ -10125,6 +10847,7 @@
                         </w:rPr>
                         <w:t>microphone</w:t>
                       </w:r>
+                      <w:proofErr w:type="spellEnd"/>
                       <w:r>
                         <w:rPr>
                           <w:rFonts w:ascii="Consolas" w:hAnsi="Consolas" w:cs="Consolas"/>
@@ -10193,7 +10916,27 @@
                           <w:sz w:val="19"/>
                           <w:szCs w:val="19"/>
                         </w:rPr>
-                        <w:t xml:space="preserve">        Debug.Log(</w:t>
+                        <w:t xml:space="preserve">        </w:t>
+                      </w:r>
+                      <w:proofErr w:type="spellStart"/>
+                      <w:r>
+                        <w:rPr>
+                          <w:rFonts w:ascii="Consolas" w:hAnsi="Consolas" w:cs="Consolas"/>
+                          <w:color w:val="000000"/>
+                          <w:sz w:val="19"/>
+                          <w:szCs w:val="19"/>
+                        </w:rPr>
+                        <w:t>Debug.Log</w:t>
+                      </w:r>
+                      <w:proofErr w:type="spellEnd"/>
+                      <w:r>
+                        <w:rPr>
+                          <w:rFonts w:ascii="Consolas" w:hAnsi="Consolas" w:cs="Consolas"/>
+                          <w:color w:val="000000"/>
+                          <w:sz w:val="19"/>
+                          <w:szCs w:val="19"/>
+                        </w:rPr>
+                        <w:t>(</w:t>
                       </w:r>
                       <w:r>
                         <w:rPr>
@@ -11204,6 +11947,7 @@
                         </w:rPr>
                         <w:t xml:space="preserve"> </w:t>
                       </w:r>
+                      <w:proofErr w:type="spellStart"/>
                       <w:r>
                         <w:rPr>
                           <w:rFonts w:ascii="Consolas" w:hAnsi="Consolas" w:cs="Consolas"/>
@@ -11213,15 +11957,27 @@
                         </w:rPr>
                         <w:t>Example_Task</w:t>
                       </w:r>
-                      <w:r>
-                        <w:rPr>
-                          <w:rFonts w:ascii="Consolas" w:hAnsi="Consolas" w:cs="Consolas"/>
-                          <w:color w:val="000000"/>
-                          <w:sz w:val="19"/>
-                          <w:szCs w:val="19"/>
-                        </w:rPr>
-                        <w:t xml:space="preserve"> : TaskInterface</w:t>
-                      </w:r>
+                      <w:proofErr w:type="spellEnd"/>
+                      <w:r>
+                        <w:rPr>
+                          <w:rFonts w:ascii="Consolas" w:hAnsi="Consolas" w:cs="Consolas"/>
+                          <w:color w:val="000000"/>
+                          <w:sz w:val="19"/>
+                          <w:szCs w:val="19"/>
+                        </w:rPr>
+                        <w:t xml:space="preserve"> : </w:t>
+                      </w:r>
+                      <w:proofErr w:type="spellStart"/>
+                      <w:r>
+                        <w:rPr>
+                          <w:rFonts w:ascii="Consolas" w:hAnsi="Consolas" w:cs="Consolas"/>
+                          <w:color w:val="000000"/>
+                          <w:sz w:val="19"/>
+                          <w:szCs w:val="19"/>
+                        </w:rPr>
+                        <w:t>TaskInterface</w:t>
+                      </w:r>
+                      <w:proofErr w:type="spellEnd"/>
                     </w:p>
                     <w:p>
                       <w:pPr>
@@ -11302,7 +12058,27 @@
                           <w:sz w:val="19"/>
                           <w:szCs w:val="19"/>
                         </w:rPr>
-                        <w:t xml:space="preserve"> Execute(DeviceRegistry devices) {</w:t>
+                        <w:t xml:space="preserve"> Execute(</w:t>
+                      </w:r>
+                      <w:proofErr w:type="spellStart"/>
+                      <w:r>
+                        <w:rPr>
+                          <w:rFonts w:ascii="Consolas" w:hAnsi="Consolas" w:cs="Consolas"/>
+                          <w:color w:val="000000"/>
+                          <w:sz w:val="19"/>
+                          <w:szCs w:val="19"/>
+                        </w:rPr>
+                        <w:t>DeviceRegistry</w:t>
+                      </w:r>
+                      <w:proofErr w:type="spellEnd"/>
+                      <w:r>
+                        <w:rPr>
+                          <w:rFonts w:ascii="Consolas" w:hAnsi="Consolas" w:cs="Consolas"/>
+                          <w:color w:val="000000"/>
+                          <w:sz w:val="19"/>
+                          <w:szCs w:val="19"/>
+                        </w:rPr>
+                        <w:t xml:space="preserve"> devices) {</w:t>
                       </w:r>
                     </w:p>
                     <w:p>
@@ -11385,7 +12161,17 @@
                           <w:sz w:val="19"/>
                           <w:szCs w:val="19"/>
                         </w:rPr>
-                        <w:t xml:space="preserve"> = devices.</w:t>
+                        <w:t xml:space="preserve"> = </w:t>
+                      </w:r>
+                      <w:proofErr w:type="spellStart"/>
+                      <w:r>
+                        <w:rPr>
+                          <w:rFonts w:ascii="Consolas" w:hAnsi="Consolas" w:cs="Consolas"/>
+                          <w:color w:val="000000"/>
+                          <w:sz w:val="19"/>
+                          <w:szCs w:val="19"/>
+                        </w:rPr>
+                        <w:t>devices.</w:t>
                       </w:r>
                       <w:r>
                         <w:rPr>
@@ -11396,6 +12182,7 @@
                         </w:rPr>
                         <w:t>speedometer</w:t>
                       </w:r>
+                      <w:proofErr w:type="spellEnd"/>
                       <w:r>
                         <w:rPr>
                           <w:rFonts w:ascii="Consolas" w:hAnsi="Consolas" w:cs="Consolas"/>
@@ -11464,7 +12251,27 @@
                           <w:sz w:val="19"/>
                           <w:szCs w:val="19"/>
                         </w:rPr>
-                        <w:t xml:space="preserve">        Debug.Log(</w:t>
+                        <w:t xml:space="preserve">        </w:t>
+                      </w:r>
+                      <w:proofErr w:type="spellStart"/>
+                      <w:r>
+                        <w:rPr>
+                          <w:rFonts w:ascii="Consolas" w:hAnsi="Consolas" w:cs="Consolas"/>
+                          <w:color w:val="000000"/>
+                          <w:sz w:val="19"/>
+                          <w:szCs w:val="19"/>
+                        </w:rPr>
+                        <w:t>Debug.Log</w:t>
+                      </w:r>
+                      <w:proofErr w:type="spellEnd"/>
+                      <w:r>
+                        <w:rPr>
+                          <w:rFonts w:ascii="Consolas" w:hAnsi="Consolas" w:cs="Consolas"/>
+                          <w:color w:val="000000"/>
+                          <w:sz w:val="19"/>
+                          <w:szCs w:val="19"/>
+                        </w:rPr>
+                        <w:t>(</w:t>
                       </w:r>
                       <w:r>
                         <w:rPr>
@@ -12508,6 +13315,7 @@
                         </w:rPr>
                         <w:t xml:space="preserve"> </w:t>
                       </w:r>
+                      <w:proofErr w:type="spellStart"/>
                       <w:r>
                         <w:rPr>
                           <w:rFonts w:ascii="Consolas" w:hAnsi="Consolas" w:cs="Consolas"/>
@@ -12517,15 +13325,27 @@
                         </w:rPr>
                         <w:t>Example_Task</w:t>
                       </w:r>
-                      <w:r>
-                        <w:rPr>
-                          <w:rFonts w:ascii="Consolas" w:hAnsi="Consolas" w:cs="Consolas"/>
-                          <w:color w:val="000000"/>
-                          <w:sz w:val="19"/>
-                          <w:szCs w:val="19"/>
-                        </w:rPr>
-                        <w:t xml:space="preserve"> : TaskInterface</w:t>
-                      </w:r>
+                      <w:proofErr w:type="spellEnd"/>
+                      <w:r>
+                        <w:rPr>
+                          <w:rFonts w:ascii="Consolas" w:hAnsi="Consolas" w:cs="Consolas"/>
+                          <w:color w:val="000000"/>
+                          <w:sz w:val="19"/>
+                          <w:szCs w:val="19"/>
+                        </w:rPr>
+                        <w:t xml:space="preserve"> : </w:t>
+                      </w:r>
+                      <w:proofErr w:type="spellStart"/>
+                      <w:r>
+                        <w:rPr>
+                          <w:rFonts w:ascii="Consolas" w:hAnsi="Consolas" w:cs="Consolas"/>
+                          <w:color w:val="000000"/>
+                          <w:sz w:val="19"/>
+                          <w:szCs w:val="19"/>
+                        </w:rPr>
+                        <w:t>TaskInterface</w:t>
+                      </w:r>
+                      <w:proofErr w:type="spellEnd"/>
                     </w:p>
                     <w:p>
                       <w:pPr>
@@ -12606,7 +13426,27 @@
                           <w:sz w:val="19"/>
                           <w:szCs w:val="19"/>
                         </w:rPr>
-                        <w:t xml:space="preserve"> Execute(DeviceRegistry devices) {</w:t>
+                        <w:t xml:space="preserve"> Execute(</w:t>
+                      </w:r>
+                      <w:proofErr w:type="spellStart"/>
+                      <w:r>
+                        <w:rPr>
+                          <w:rFonts w:ascii="Consolas" w:hAnsi="Consolas" w:cs="Consolas"/>
+                          <w:color w:val="000000"/>
+                          <w:sz w:val="19"/>
+                          <w:szCs w:val="19"/>
+                        </w:rPr>
+                        <w:t>DeviceRegistry</w:t>
+                      </w:r>
+                      <w:proofErr w:type="spellEnd"/>
+                      <w:r>
+                        <w:rPr>
+                          <w:rFonts w:ascii="Consolas" w:hAnsi="Consolas" w:cs="Consolas"/>
+                          <w:color w:val="000000"/>
+                          <w:sz w:val="19"/>
+                          <w:szCs w:val="19"/>
+                        </w:rPr>
+                        <w:t xml:space="preserve"> devices) {</w:t>
                       </w:r>
                     </w:p>
                     <w:p>
@@ -12662,7 +13502,27 @@
                           <w:sz w:val="19"/>
                           <w:szCs w:val="19"/>
                         </w:rPr>
-                        <w:t xml:space="preserve">        devices.speedControl[0] = 1</w:t>
+                        <w:t xml:space="preserve">        </w:t>
+                      </w:r>
+                      <w:proofErr w:type="spellStart"/>
+                      <w:r>
+                        <w:rPr>
+                          <w:rFonts w:ascii="Consolas" w:hAnsi="Consolas" w:cs="Consolas"/>
+                          <w:color w:val="000000"/>
+                          <w:sz w:val="19"/>
+                          <w:szCs w:val="19"/>
+                        </w:rPr>
+                        <w:t>devices.speedControl</w:t>
+                      </w:r>
+                      <w:proofErr w:type="spellEnd"/>
+                      <w:r>
+                        <w:rPr>
+                          <w:rFonts w:ascii="Consolas" w:hAnsi="Consolas" w:cs="Consolas"/>
+                          <w:color w:val="000000"/>
+                          <w:sz w:val="19"/>
+                          <w:szCs w:val="19"/>
+                        </w:rPr>
+                        <w:t>[0] = 1</w:t>
                       </w:r>
                       <w:r>
                         <w:rPr>
@@ -12759,7 +13619,27 @@
                           <w:sz w:val="19"/>
                           <w:szCs w:val="19"/>
                         </w:rPr>
-                        <w:t xml:space="preserve">        devices.speedControl[1] = 0.2f;</w:t>
+                        <w:t xml:space="preserve">        </w:t>
+                      </w:r>
+                      <w:proofErr w:type="spellStart"/>
+                      <w:r>
+                        <w:rPr>
+                          <w:rFonts w:ascii="Consolas" w:hAnsi="Consolas" w:cs="Consolas"/>
+                          <w:color w:val="000000"/>
+                          <w:sz w:val="19"/>
+                          <w:szCs w:val="19"/>
+                        </w:rPr>
+                        <w:t>devices.speedControl</w:t>
+                      </w:r>
+                      <w:proofErr w:type="spellEnd"/>
+                      <w:r>
+                        <w:rPr>
+                          <w:rFonts w:ascii="Consolas" w:hAnsi="Consolas" w:cs="Consolas"/>
+                          <w:color w:val="000000"/>
+                          <w:sz w:val="19"/>
+                          <w:szCs w:val="19"/>
+                        </w:rPr>
+                        <w:t>[1] = 0.2f;</w:t>
                       </w:r>
                     </w:p>
                     <w:p>
@@ -13812,11 +14692,7 @@
           </mc:Choice>
           <mc:Fallback>
             <w:pict>
-              <v:shapetype w14:anchorId="17C6EA6C" id="_x0000_t202" coordsize="21600,21600" o:spt="202" path="m,l,21600r21600,l21600,xe">
-                <v:stroke joinstyle="miter"/>
-                <v:path gradientshapeok="t" o:connecttype="rect"/>
-              </v:shapetype>
-              <v:shape id="_x0000_s1034" type="#_x0000_t202" style="position:absolute;left:0;text-align:left;margin-left:380.1pt;margin-top:517.15pt;width:431.3pt;height:178.6pt;z-index:251681792;visibility:visible;mso-wrap-style:square;mso-width-percent:0;mso-height-percent:0;mso-wrap-distance-left:9pt;mso-wrap-distance-top:3.6pt;mso-wrap-distance-right:9pt;mso-wrap-distance-bottom:3.6pt;mso-position-horizontal:right;mso-position-horizontal-relative:margin;mso-position-vertical:absolute;mso-position-vertical-relative:page;mso-width-percent:0;mso-height-percent:0;mso-width-relative:margin;mso-height-relative:margin;v-text-anchor:top" o:gfxdata="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">
+              <v:shape w14:anchorId="17C6EA6C" id="_x0000_s1034" type="#_x0000_t202" style="position:absolute;left:0;text-align:left;margin-left:380.1pt;margin-top:517.15pt;width:431.3pt;height:178.6pt;z-index:251681792;visibility:visible;mso-wrap-style:square;mso-width-percent:0;mso-height-percent:0;mso-wrap-distance-left:9pt;mso-wrap-distance-top:3.6pt;mso-wrap-distance-right:9pt;mso-wrap-distance-bottom:3.6pt;mso-position-horizontal:right;mso-position-horizontal-relative:margin;mso-position-vertical:absolute;mso-position-vertical-relative:page;mso-width-percent:0;mso-height-percent:0;mso-width-relative:margin;mso-height-relative:margin;v-text-anchor:top" o:gfxdata="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">
                 <v:textbox>
                   <w:txbxContent>
                     <w:p>
@@ -15982,33 +16858,18 @@
       </w:pPr>
       <w:r>
         <w:rPr>
-          <w:b/>
-          <w:bCs/>
-        </w:rPr>
-        <w:t>Example:</w:t>
-      </w:r>
-    </w:p>
-    <w:p/>
-    <w:p/>
-    <w:p/>
-    <w:p/>
-    <w:p/>
-    <w:p/>
-    <w:p>
-      <w:r>
-        <w:rPr>
           <w:noProof/>
         </w:rPr>
         <mc:AlternateContent>
           <mc:Choice Requires="wps">
             <w:drawing>
-              <wp:anchor distT="45720" distB="45720" distL="114300" distR="114300" simplePos="0" relativeHeight="251685888" behindDoc="0" locked="0" layoutInCell="1" allowOverlap="1" wp14:anchorId="13D02EF9" wp14:editId="53796B05">
+              <wp:anchor distT="45720" distB="45720" distL="114300" distR="114300" simplePos="0" relativeHeight="251685888" behindDoc="0" locked="0" layoutInCell="1" allowOverlap="1" wp14:anchorId="13D02EF9" wp14:editId="71758AA5">
                 <wp:simplePos x="0" y="0"/>
                 <wp:positionH relativeFrom="margin">
-                  <wp:align>right</wp:align>
+                  <wp:posOffset>468686</wp:posOffset>
                 </wp:positionH>
                 <wp:positionV relativeFrom="page">
-                  <wp:posOffset>4884816</wp:posOffset>
+                  <wp:posOffset>4875502</wp:posOffset>
                 </wp:positionV>
                 <wp:extent cx="5477510" cy="1889125"/>
                 <wp:effectExtent l="0" t="0" r="27940" b="15875"/>
@@ -16546,7 +17407,7 @@
           </mc:Choice>
           <mc:Fallback>
             <w:pict>
-              <v:shape w14:anchorId="13D02EF9" id="_x0000_s1036" type="#_x0000_t202" style="position:absolute;margin-left:380.1pt;margin-top:384.65pt;width:431.3pt;height:148.75pt;z-index:251685888;visibility:visible;mso-wrap-style:square;mso-width-percent:0;mso-height-percent:0;mso-wrap-distance-left:9pt;mso-wrap-distance-top:3.6pt;mso-wrap-distance-right:9pt;mso-wrap-distance-bottom:3.6pt;mso-position-horizontal:right;mso-position-horizontal-relative:margin;mso-position-vertical:absolute;mso-position-vertical-relative:page;mso-width-percent:0;mso-height-percent:0;mso-width-relative:margin;mso-height-relative:margin;v-text-anchor:top" o:gfxdata="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">
+              <v:shape w14:anchorId="13D02EF9" id="_x0000_s1036" type="#_x0000_t202" style="position:absolute;left:0;text-align:left;margin-left:36.9pt;margin-top:383.9pt;width:431.3pt;height:148.75pt;z-index:251685888;visibility:visible;mso-wrap-style:square;mso-width-percent:0;mso-height-percent:0;mso-wrap-distance-left:9pt;mso-wrap-distance-top:3.6pt;mso-wrap-distance-right:9pt;mso-wrap-distance-bottom:3.6pt;mso-position-horizontal:absolute;mso-position-horizontal-relative:margin;mso-position-vertical:absolute;mso-position-vertical-relative:page;mso-width-percent:0;mso-height-percent:0;mso-width-relative:margin;mso-height-relative:margin;v-text-anchor:top" o:gfxdata="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">
                 <v:textbox>
                   <w:txbxContent>
                     <w:p>
@@ -16612,6 +17473,7 @@
                         </w:rPr>
                         <w:t xml:space="preserve"> </w:t>
                       </w:r>
+                      <w:proofErr w:type="spellStart"/>
                       <w:r>
                         <w:rPr>
                           <w:rFonts w:ascii="Consolas" w:hAnsi="Consolas" w:cs="Consolas"/>
@@ -16621,15 +17483,27 @@
                         </w:rPr>
                         <w:t>Example_Task</w:t>
                       </w:r>
-                      <w:r>
-                        <w:rPr>
-                          <w:rFonts w:ascii="Consolas" w:hAnsi="Consolas" w:cs="Consolas"/>
-                          <w:color w:val="000000"/>
-                          <w:sz w:val="19"/>
-                          <w:szCs w:val="19"/>
-                        </w:rPr>
-                        <w:t xml:space="preserve"> : TaskInterface</w:t>
-                      </w:r>
+                      <w:proofErr w:type="spellEnd"/>
+                      <w:r>
+                        <w:rPr>
+                          <w:rFonts w:ascii="Consolas" w:hAnsi="Consolas" w:cs="Consolas"/>
+                          <w:color w:val="000000"/>
+                          <w:sz w:val="19"/>
+                          <w:szCs w:val="19"/>
+                        </w:rPr>
+                        <w:t xml:space="preserve"> : </w:t>
+                      </w:r>
+                      <w:proofErr w:type="spellStart"/>
+                      <w:r>
+                        <w:rPr>
+                          <w:rFonts w:ascii="Consolas" w:hAnsi="Consolas" w:cs="Consolas"/>
+                          <w:color w:val="000000"/>
+                          <w:sz w:val="19"/>
+                          <w:szCs w:val="19"/>
+                        </w:rPr>
+                        <w:t>TaskInterface</w:t>
+                      </w:r>
+                      <w:proofErr w:type="spellEnd"/>
                     </w:p>
                     <w:p>
                       <w:pPr>
@@ -16710,7 +17584,27 @@
                           <w:sz w:val="19"/>
                           <w:szCs w:val="19"/>
                         </w:rPr>
-                        <w:t xml:space="preserve"> Execute(DeviceRegistry devices) {</w:t>
+                        <w:t xml:space="preserve"> Execute(</w:t>
+                      </w:r>
+                      <w:proofErr w:type="spellStart"/>
+                      <w:r>
+                        <w:rPr>
+                          <w:rFonts w:ascii="Consolas" w:hAnsi="Consolas" w:cs="Consolas"/>
+                          <w:color w:val="000000"/>
+                          <w:sz w:val="19"/>
+                          <w:szCs w:val="19"/>
+                        </w:rPr>
+                        <w:t>DeviceRegistry</w:t>
+                      </w:r>
+                      <w:proofErr w:type="spellEnd"/>
+                      <w:r>
+                        <w:rPr>
+                          <w:rFonts w:ascii="Consolas" w:hAnsi="Consolas" w:cs="Consolas"/>
+                          <w:color w:val="000000"/>
+                          <w:sz w:val="19"/>
+                          <w:szCs w:val="19"/>
+                        </w:rPr>
+                        <w:t xml:space="preserve"> devices) {</w:t>
                       </w:r>
                     </w:p>
                     <w:p>
@@ -16757,7 +17651,17 @@
                           <w:sz w:val="19"/>
                           <w:szCs w:val="19"/>
                         </w:rPr>
-                        <w:t xml:space="preserve">        devices.</w:t>
+                        <w:t xml:space="preserve">        </w:t>
+                      </w:r>
+                      <w:proofErr w:type="spellStart"/>
+                      <w:r>
+                        <w:rPr>
+                          <w:rFonts w:ascii="Consolas" w:hAnsi="Consolas" w:cs="Consolas"/>
+                          <w:color w:val="000000"/>
+                          <w:sz w:val="19"/>
+                          <w:szCs w:val="19"/>
+                        </w:rPr>
+                        <w:t>devices.</w:t>
                       </w:r>
                       <w:r>
                         <w:rPr>
@@ -16777,6 +17681,7 @@
                         </w:rPr>
                         <w:t>Control</w:t>
                       </w:r>
+                      <w:proofErr w:type="spellEnd"/>
                       <w:r>
                         <w:rPr>
                           <w:rFonts w:ascii="Consolas" w:hAnsi="Consolas" w:cs="Consolas"/>
@@ -16872,16 +17777,36 @@
                           <w:sz w:val="19"/>
                           <w:szCs w:val="19"/>
                         </w:rPr>
-                        <w:t xml:space="preserve">        devices.</w:t>
-                      </w:r>
-                      <w:r>
-                        <w:rPr>
-                          <w:rFonts w:ascii="Consolas" w:hAnsi="Consolas" w:cs="Consolas"/>
-                          <w:color w:val="000000"/>
-                          <w:sz w:val="19"/>
-                          <w:szCs w:val="19"/>
-                        </w:rPr>
-                        <w:t xml:space="preserve">transmitterControl </w:t>
+                        <w:t xml:space="preserve">        </w:t>
+                      </w:r>
+                      <w:proofErr w:type="spellStart"/>
+                      <w:r>
+                        <w:rPr>
+                          <w:rFonts w:ascii="Consolas" w:hAnsi="Consolas" w:cs="Consolas"/>
+                          <w:color w:val="000000"/>
+                          <w:sz w:val="19"/>
+                          <w:szCs w:val="19"/>
+                        </w:rPr>
+                        <w:t>devices.</w:t>
+                      </w:r>
+                      <w:r>
+                        <w:rPr>
+                          <w:rFonts w:ascii="Consolas" w:hAnsi="Consolas" w:cs="Consolas"/>
+                          <w:color w:val="000000"/>
+                          <w:sz w:val="19"/>
+                          <w:szCs w:val="19"/>
+                        </w:rPr>
+                        <w:t>transmitterControl</w:t>
+                      </w:r>
+                      <w:proofErr w:type="spellEnd"/>
+                      <w:r>
+                        <w:rPr>
+                          <w:rFonts w:ascii="Consolas" w:hAnsi="Consolas" w:cs="Consolas"/>
+                          <w:color w:val="000000"/>
+                          <w:sz w:val="19"/>
+                          <w:szCs w:val="19"/>
+                        </w:rPr>
+                        <w:t xml:space="preserve"> </w:t>
                       </w:r>
                       <w:r>
                         <w:rPr>
@@ -16975,13 +17900,1286 @@
           </mc:Fallback>
         </mc:AlternateContent>
       </w:r>
+      <w:r>
+        <w:rPr>
+          <w:b/>
+          <w:bCs/>
+        </w:rPr>
+        <w:t>Example:</w:t>
+      </w:r>
     </w:p>
+    <w:p/>
+    <w:p>
+      <w:pPr>
+        <w:pStyle w:val="Heading3"/>
+      </w:pPr>
+      <w:r>
+        <w:t xml:space="preserve">Transmitter : </w:t>
+      </w:r>
+      <w:proofErr w:type="spellStart"/>
+      <w:r>
+        <w:t>DeviceRegistry.</w:t>
+      </w:r>
+      <w:r>
+        <w:t>camera</w:t>
+      </w:r>
+      <w:r>
+        <w:t>Control</w:t>
+      </w:r>
+      <w:proofErr w:type="spellEnd"/>
+    </w:p>
+    <w:p>
+      <w:pPr>
+        <w:pStyle w:val="ListParagraph"/>
+        <w:numPr>
+          <w:ilvl w:val="0"/>
+          <w:numId w:val="1"/>
+        </w:numPr>
+      </w:pPr>
+      <w:r>
+        <w:rPr>
+          <w:b/>
+          <w:bCs/>
+        </w:rPr>
+        <w:t>Description:</w:t>
+      </w:r>
+      <w:r>
+        <w:t xml:space="preserve"> </w:t>
+      </w:r>
+      <w:r>
+        <w:t>Rotates the arm of the camera up and down. Useful for setting up the camera to a desired orientation at the start of the simulation. If you pass an angle outside the possible values, then the camera will move as close to that angle as possible without going o</w:t>
+      </w:r>
+      <w:r>
+        <w:t>utside the allowed range.</w:t>
+      </w:r>
+      <w:r>
+        <w:t xml:space="preserve"> Positive values make the camera look up, and negative values look down.</w:t>
+      </w:r>
+      <w:r>
+        <w:t xml:space="preserve"> A value of 0 causes the camera to look straight ahead</w:t>
+      </w:r>
+      <w:r>
+        <w:t xml:space="preserve"> such that the vertically-center</w:t>
+      </w:r>
+      <w:r>
+        <w:t>ed</w:t>
+      </w:r>
+      <w:r>
+        <w:t xml:space="preserve"> pixels are parallel to the ground</w:t>
+      </w:r>
+      <w:r>
+        <w:t>.</w:t>
+      </w:r>
+      <w:r>
+        <w:br/>
+      </w:r>
+    </w:p>
+    <w:p>
+      <w:pPr>
+        <w:pStyle w:val="ListParagraph"/>
+        <w:numPr>
+          <w:ilvl w:val="0"/>
+          <w:numId w:val="1"/>
+        </w:numPr>
+      </w:pPr>
+      <w:r>
+        <w:rPr>
+          <w:b/>
+          <w:bCs/>
+        </w:rPr>
+        <w:t xml:space="preserve">Shape: </w:t>
+      </w:r>
+      <w:r>
+        <w:t>[ 2 ]</w:t>
+      </w:r>
+    </w:p>
+    <w:p>
+      <w:pPr>
+        <w:pStyle w:val="ListParagraph"/>
+        <w:numPr>
+          <w:ilvl w:val="0"/>
+          <w:numId w:val="1"/>
+        </w:numPr>
+      </w:pPr>
+      <w:r>
+        <w:rPr>
+          <w:b/>
+          <w:bCs/>
+        </w:rPr>
+        <w:t>Possible values:</w:t>
+      </w:r>
+      <w:r>
+        <w:t xml:space="preserve"> (-</w:t>
+      </w:r>
+      <w:r>
+        <w:t>20</w:t>
+      </w:r>
+      <w:r>
+        <w:t xml:space="preserve">, </w:t>
+      </w:r>
+      <w:r>
+        <w:t>20</w:t>
+      </w:r>
+      <w:r>
+        <w:t xml:space="preserve"> ) Exclusive</w:t>
+      </w:r>
+    </w:p>
+    <w:tbl>
+      <w:tblPr>
+        <w:tblStyle w:val="TableGrid"/>
+        <w:tblpPr w:leftFromText="180" w:rightFromText="180" w:vertAnchor="text" w:horzAnchor="page" w:tblpX="2147" w:tblpY="515"/>
+        <w:tblW w:w="0" w:type="auto"/>
+        <w:tblLook w:val="04A0" w:firstRow="1" w:lastRow="0" w:firstColumn="1" w:lastColumn="0" w:noHBand="0" w:noVBand="1"/>
+      </w:tblPr>
+      <w:tblGrid>
+        <w:gridCol w:w="1133"/>
+        <w:gridCol w:w="2160"/>
+        <w:gridCol w:w="2163"/>
+      </w:tblGrid>
+      <w:tr>
+        <w:tc>
+          <w:tcPr>
+            <w:tcW w:w="1133" w:type="dxa"/>
+            <w:vAlign w:val="center"/>
+          </w:tcPr>
+          <w:p>
+            <w:pPr>
+              <w:jc w:val="center"/>
+            </w:pPr>
+            <w:r>
+              <w:lastRenderedPageBreak/>
+              <w:t>Index</w:t>
+            </w:r>
+          </w:p>
+        </w:tc>
+        <w:tc>
+          <w:tcPr>
+            <w:tcW w:w="2160" w:type="dxa"/>
+            <w:vAlign w:val="center"/>
+          </w:tcPr>
+          <w:p>
+            <w:pPr>
+              <w:jc w:val="center"/>
+            </w:pPr>
+            <w:r>
+              <w:t>0</w:t>
+            </w:r>
+          </w:p>
+        </w:tc>
+        <w:tc>
+          <w:tcPr>
+            <w:tcW w:w="2163" w:type="dxa"/>
+          </w:tcPr>
+          <w:p>
+            <w:pPr>
+              <w:jc w:val="center"/>
+            </w:pPr>
+            <w:r>
+              <w:t>1</w:t>
+            </w:r>
+          </w:p>
+        </w:tc>
+      </w:tr>
+      <w:tr>
+        <w:tc>
+          <w:tcPr>
+            <w:tcW w:w="1133" w:type="dxa"/>
+            <w:vAlign w:val="center"/>
+          </w:tcPr>
+          <w:p>
+            <w:pPr>
+              <w:jc w:val="center"/>
+            </w:pPr>
+            <w:r>
+              <w:t>Contents</w:t>
+            </w:r>
+          </w:p>
+        </w:tc>
+        <w:tc>
+          <w:tcPr>
+            <w:tcW w:w="2160" w:type="dxa"/>
+            <w:vAlign w:val="center"/>
+          </w:tcPr>
+          <w:p>
+            <w:pPr>
+              <w:jc w:val="center"/>
+            </w:pPr>
+            <w:r>
+              <w:t>Command Indicator</w:t>
+            </w:r>
+          </w:p>
+        </w:tc>
+        <w:tc>
+          <w:tcPr>
+            <w:tcW w:w="2163" w:type="dxa"/>
+          </w:tcPr>
+          <w:p>
+            <w:pPr>
+              <w:jc w:val="center"/>
+            </w:pPr>
+            <w:r>
+              <w:t>Look Angle</w:t>
+            </w:r>
+          </w:p>
+        </w:tc>
+      </w:tr>
+    </w:tbl>
+    <w:p>
+      <w:pPr>
+        <w:pStyle w:val="ListParagraph"/>
+        <w:numPr>
+          <w:ilvl w:val="0"/>
+          <w:numId w:val="1"/>
+        </w:numPr>
+      </w:pPr>
+      <w:r>
+        <w:rPr>
+          <w:b/>
+          <w:bCs/>
+        </w:rPr>
+        <w:t>Contents of Float Array:</w:t>
+      </w:r>
+      <w:r>
+        <w:rPr>
+          <w:b/>
+          <w:bCs/>
+        </w:rPr>
+        <w:br/>
+      </w:r>
+      <w:r>
+        <w:rPr>
+          <w:b/>
+          <w:bCs/>
+        </w:rPr>
+        <w:br/>
+      </w:r>
+      <w:r>
+        <w:rPr>
+          <w:b/>
+          <w:bCs/>
+        </w:rPr>
+        <w:br/>
+      </w:r>
+      <w:r>
+        <w:rPr>
+          <w:b/>
+          <w:bCs/>
+        </w:rPr>
+        <w:br/>
+      </w:r>
+    </w:p>
+    <w:p>
+      <w:pPr>
+        <w:pStyle w:val="ListParagraph"/>
+        <w:numPr>
+          <w:ilvl w:val="0"/>
+          <w:numId w:val="1"/>
+        </w:numPr>
+      </w:pPr>
+      <w:r>
+        <w:rPr>
+          <w:noProof/>
+        </w:rPr>
+        <mc:AlternateContent>
+          <mc:Choice Requires="wps">
+            <w:drawing>
+              <wp:anchor distT="45720" distB="45720" distL="114300" distR="114300" simplePos="0" relativeHeight="251689984" behindDoc="0" locked="0" layoutInCell="1" allowOverlap="1" wp14:anchorId="086B2CFA" wp14:editId="51CC68B3">
+                <wp:simplePos x="0" y="0"/>
+                <wp:positionH relativeFrom="margin">
+                  <wp:align>right</wp:align>
+                </wp:positionH>
+                <wp:positionV relativeFrom="page">
+                  <wp:posOffset>2172280</wp:posOffset>
+                </wp:positionV>
+                <wp:extent cx="5477510" cy="1889125"/>
+                <wp:effectExtent l="0" t="0" r="27940" b="15875"/>
+                <wp:wrapTopAndBottom/>
+                <wp:docPr id="3" name="Text Box 2"/>
+                <wp:cNvGraphicFramePr>
+                  <a:graphicFrameLocks xmlns:a="http://schemas.openxmlformats.org/drawingml/2006/main"/>
+                </wp:cNvGraphicFramePr>
+                <a:graphic xmlns:a="http://schemas.openxmlformats.org/drawingml/2006/main">
+                  <a:graphicData uri="http://schemas.microsoft.com/office/word/2010/wordprocessingShape">
+                    <wps:wsp>
+                      <wps:cNvSpPr txBox="1">
+                        <a:spLocks noChangeArrowheads="1"/>
+                      </wps:cNvSpPr>
+                      <wps:spPr bwMode="auto">
+                        <a:xfrm>
+                          <a:off x="0" y="0"/>
+                          <a:ext cx="5477510" cy="1889125"/>
+                        </a:xfrm>
+                        <a:prstGeom prst="rect">
+                          <a:avLst/>
+                        </a:prstGeom>
+                        <a:solidFill>
+                          <a:srgbClr val="FFFFFF"/>
+                        </a:solidFill>
+                        <a:ln w="9525">
+                          <a:solidFill>
+                            <a:srgbClr val="000000"/>
+                          </a:solidFill>
+                          <a:miter lim="800000"/>
+                          <a:headEnd/>
+                          <a:tailEnd/>
+                        </a:ln>
+                      </wps:spPr>
+                      <wps:txbx>
+                        <w:txbxContent>
+                          <w:p>
+                            <w:pPr>
+                              <w:autoSpaceDE w:val="0"/>
+                              <w:autoSpaceDN w:val="0"/>
+                              <w:adjustRightInd w:val="0"/>
+                              <w:spacing w:after="0" w:line="240" w:lineRule="auto"/>
+                              <w:rPr>
+                                <w:rFonts w:ascii="Consolas" w:hAnsi="Consolas" w:cs="Consolas"/>
+                                <w:color w:val="000000"/>
+                                <w:sz w:val="19"/>
+                                <w:szCs w:val="19"/>
+                              </w:rPr>
+                            </w:pPr>
+                          </w:p>
+                          <w:p>
+                            <w:pPr>
+                              <w:autoSpaceDE w:val="0"/>
+                              <w:autoSpaceDN w:val="0"/>
+                              <w:adjustRightInd w:val="0"/>
+                              <w:spacing w:after="0" w:line="240" w:lineRule="auto"/>
+                              <w:rPr>
+                                <w:rFonts w:ascii="Consolas" w:hAnsi="Consolas" w:cs="Consolas"/>
+                                <w:color w:val="000000"/>
+                                <w:sz w:val="19"/>
+                                <w:szCs w:val="19"/>
+                              </w:rPr>
+                            </w:pPr>
+                            <w:r>
+                              <w:rPr>
+                                <w:rFonts w:ascii="Consolas" w:hAnsi="Consolas" w:cs="Consolas"/>
+                                <w:color w:val="0000FF"/>
+                                <w:sz w:val="19"/>
+                                <w:szCs w:val="19"/>
+                              </w:rPr>
+                              <w:t>public</w:t>
+                            </w:r>
+                            <w:r>
+                              <w:rPr>
+                                <w:rFonts w:ascii="Consolas" w:hAnsi="Consolas" w:cs="Consolas"/>
+                                <w:color w:val="000000"/>
+                                <w:sz w:val="19"/>
+                                <w:szCs w:val="19"/>
+                              </w:rPr>
+                              <w:t xml:space="preserve"> </w:t>
+                            </w:r>
+                            <w:r>
+                              <w:rPr>
+                                <w:rFonts w:ascii="Consolas" w:hAnsi="Consolas" w:cs="Consolas"/>
+                                <w:color w:val="0000FF"/>
+                                <w:sz w:val="19"/>
+                                <w:szCs w:val="19"/>
+                              </w:rPr>
+                              <w:t>class</w:t>
+                            </w:r>
+                            <w:r>
+                              <w:rPr>
+                                <w:rFonts w:ascii="Consolas" w:hAnsi="Consolas" w:cs="Consolas"/>
+                                <w:color w:val="000000"/>
+                                <w:sz w:val="19"/>
+                                <w:szCs w:val="19"/>
+                              </w:rPr>
+                              <w:t xml:space="preserve"> </w:t>
+                            </w:r>
+                            <w:proofErr w:type="spellStart"/>
+                            <w:r>
+                              <w:rPr>
+                                <w:rFonts w:ascii="Consolas" w:hAnsi="Consolas" w:cs="Consolas"/>
+                                <w:color w:val="2B91AF"/>
+                                <w:sz w:val="19"/>
+                                <w:szCs w:val="19"/>
+                              </w:rPr>
+                              <w:t>Example_Task</w:t>
+                            </w:r>
+                            <w:proofErr w:type="spellEnd"/>
+                            <w:r>
+                              <w:rPr>
+                                <w:rFonts w:ascii="Consolas" w:hAnsi="Consolas" w:cs="Consolas"/>
+                                <w:color w:val="000000"/>
+                                <w:sz w:val="19"/>
+                                <w:szCs w:val="19"/>
+                              </w:rPr>
+                              <w:t xml:space="preserve"> : </w:t>
+                            </w:r>
+                            <w:proofErr w:type="spellStart"/>
+                            <w:r>
+                              <w:rPr>
+                                <w:rFonts w:ascii="Consolas" w:hAnsi="Consolas" w:cs="Consolas"/>
+                                <w:color w:val="000000"/>
+                                <w:sz w:val="19"/>
+                                <w:szCs w:val="19"/>
+                              </w:rPr>
+                              <w:t>TaskInterface</w:t>
+                            </w:r>
+                            <w:proofErr w:type="spellEnd"/>
+                          </w:p>
+                          <w:p>
+                            <w:pPr>
+                              <w:autoSpaceDE w:val="0"/>
+                              <w:autoSpaceDN w:val="0"/>
+                              <w:adjustRightInd w:val="0"/>
+                              <w:spacing w:after="0" w:line="240" w:lineRule="auto"/>
+                              <w:rPr>
+                                <w:rFonts w:ascii="Consolas" w:hAnsi="Consolas" w:cs="Consolas"/>
+                                <w:color w:val="000000"/>
+                                <w:sz w:val="19"/>
+                                <w:szCs w:val="19"/>
+                              </w:rPr>
+                            </w:pPr>
+                            <w:r>
+                              <w:rPr>
+                                <w:rFonts w:ascii="Consolas" w:hAnsi="Consolas" w:cs="Consolas"/>
+                                <w:color w:val="000000"/>
+                                <w:sz w:val="19"/>
+                                <w:szCs w:val="19"/>
+                              </w:rPr>
+                              <w:t>{</w:t>
+                            </w:r>
+                          </w:p>
+                          <w:p>
+                            <w:pPr>
+                              <w:autoSpaceDE w:val="0"/>
+                              <w:autoSpaceDN w:val="0"/>
+                              <w:adjustRightInd w:val="0"/>
+                              <w:spacing w:after="0" w:line="240" w:lineRule="auto"/>
+                              <w:rPr>
+                                <w:rFonts w:ascii="Consolas" w:hAnsi="Consolas" w:cs="Consolas"/>
+                                <w:color w:val="000000"/>
+                                <w:sz w:val="19"/>
+                                <w:szCs w:val="19"/>
+                              </w:rPr>
+                            </w:pPr>
+                            <w:r>
+                              <w:rPr>
+                                <w:rFonts w:ascii="Consolas" w:hAnsi="Consolas" w:cs="Consolas"/>
+                                <w:color w:val="000000"/>
+                                <w:sz w:val="19"/>
+                                <w:szCs w:val="19"/>
+                              </w:rPr>
+                              <w:t xml:space="preserve">    </w:t>
+                            </w:r>
+                            <w:r>
+                              <w:rPr>
+                                <w:rFonts w:ascii="Consolas" w:hAnsi="Consolas" w:cs="Consolas"/>
+                                <w:color w:val="0000FF"/>
+                                <w:sz w:val="19"/>
+                                <w:szCs w:val="19"/>
+                              </w:rPr>
+                              <w:t>public</w:t>
+                            </w:r>
+                            <w:r>
+                              <w:rPr>
+                                <w:rFonts w:ascii="Consolas" w:hAnsi="Consolas" w:cs="Consolas"/>
+                                <w:color w:val="000000"/>
+                                <w:sz w:val="19"/>
+                                <w:szCs w:val="19"/>
+                              </w:rPr>
+                              <w:t xml:space="preserve"> </w:t>
+                            </w:r>
+                            <w:r>
+                              <w:rPr>
+                                <w:rFonts w:ascii="Consolas" w:hAnsi="Consolas" w:cs="Consolas"/>
+                                <w:color w:val="0000FF"/>
+                                <w:sz w:val="19"/>
+                                <w:szCs w:val="19"/>
+                              </w:rPr>
+                              <w:t>void</w:t>
+                            </w:r>
+                            <w:r>
+                              <w:rPr>
+                                <w:rFonts w:ascii="Consolas" w:hAnsi="Consolas" w:cs="Consolas"/>
+                                <w:color w:val="000000"/>
+                                <w:sz w:val="19"/>
+                                <w:szCs w:val="19"/>
+                              </w:rPr>
+                              <w:t xml:space="preserve"> Execute(</w:t>
+                            </w:r>
+                            <w:proofErr w:type="spellStart"/>
+                            <w:r>
+                              <w:rPr>
+                                <w:rFonts w:ascii="Consolas" w:hAnsi="Consolas" w:cs="Consolas"/>
+                                <w:color w:val="000000"/>
+                                <w:sz w:val="19"/>
+                                <w:szCs w:val="19"/>
+                              </w:rPr>
+                              <w:t>DeviceRegistry</w:t>
+                            </w:r>
+                            <w:proofErr w:type="spellEnd"/>
+                            <w:r>
+                              <w:rPr>
+                                <w:rFonts w:ascii="Consolas" w:hAnsi="Consolas" w:cs="Consolas"/>
+                                <w:color w:val="000000"/>
+                                <w:sz w:val="19"/>
+                                <w:szCs w:val="19"/>
+                              </w:rPr>
+                              <w:t xml:space="preserve"> devices) {</w:t>
+                            </w:r>
+                          </w:p>
+                          <w:p>
+                            <w:pPr>
+                              <w:autoSpaceDE w:val="0"/>
+                              <w:autoSpaceDN w:val="0"/>
+                              <w:adjustRightInd w:val="0"/>
+                              <w:spacing w:after="0" w:line="240" w:lineRule="auto"/>
+                              <w:ind w:firstLine="720"/>
+                              <w:rPr>
+                                <w:rFonts w:ascii="Consolas" w:hAnsi="Consolas" w:cs="Consolas"/>
+                                <w:color w:val="008000"/>
+                                <w:sz w:val="19"/>
+                                <w:szCs w:val="19"/>
+                              </w:rPr>
+                            </w:pPr>
+                            <w:r>
+                              <w:rPr>
+                                <w:rFonts w:ascii="Consolas" w:hAnsi="Consolas" w:cs="Consolas"/>
+                                <w:color w:val="008000"/>
+                                <w:sz w:val="19"/>
+                                <w:szCs w:val="19"/>
+                              </w:rPr>
+                              <w:t xml:space="preserve"> // Set the command indicator</w:t>
+                            </w:r>
+                          </w:p>
+                          <w:p>
+                            <w:pPr>
+                              <w:autoSpaceDE w:val="0"/>
+                              <w:autoSpaceDN w:val="0"/>
+                              <w:adjustRightInd w:val="0"/>
+                              <w:spacing w:after="0" w:line="240" w:lineRule="auto"/>
+                              <w:rPr>
+                                <w:rFonts w:ascii="Consolas" w:hAnsi="Consolas" w:cs="Consolas"/>
+                                <w:color w:val="000000"/>
+                                <w:sz w:val="19"/>
+                                <w:szCs w:val="19"/>
+                              </w:rPr>
+                            </w:pPr>
+                            <w:r>
+                              <w:rPr>
+                                <w:rFonts w:ascii="Consolas" w:hAnsi="Consolas" w:cs="Consolas"/>
+                                <w:color w:val="000000"/>
+                                <w:sz w:val="19"/>
+                                <w:szCs w:val="19"/>
+                              </w:rPr>
+                              <w:t xml:space="preserve">        </w:t>
+                            </w:r>
+                            <w:proofErr w:type="spellStart"/>
+                            <w:r>
+                              <w:rPr>
+                                <w:rFonts w:ascii="Consolas" w:hAnsi="Consolas" w:cs="Consolas"/>
+                                <w:color w:val="000000"/>
+                                <w:sz w:val="19"/>
+                                <w:szCs w:val="19"/>
+                              </w:rPr>
+                              <w:t>devices.</w:t>
+                            </w:r>
+                            <w:r>
+                              <w:rPr>
+                                <w:rFonts w:ascii="Consolas" w:hAnsi="Consolas" w:cs="Consolas"/>
+                                <w:color w:val="000000"/>
+                                <w:sz w:val="19"/>
+                                <w:szCs w:val="19"/>
+                              </w:rPr>
+                              <w:t>camera</w:t>
+                            </w:r>
+                            <w:r>
+                              <w:rPr>
+                                <w:rFonts w:ascii="Consolas" w:hAnsi="Consolas" w:cs="Consolas"/>
+                                <w:color w:val="000000"/>
+                                <w:sz w:val="19"/>
+                                <w:szCs w:val="19"/>
+                              </w:rPr>
+                              <w:t>Control</w:t>
+                            </w:r>
+                            <w:proofErr w:type="spellEnd"/>
+                            <w:r>
+                              <w:rPr>
+                                <w:rFonts w:ascii="Consolas" w:hAnsi="Consolas" w:cs="Consolas"/>
+                                <w:color w:val="000000"/>
+                                <w:sz w:val="19"/>
+                                <w:szCs w:val="19"/>
+                              </w:rPr>
+                              <w:t>[0] = 1f;</w:t>
+                            </w:r>
+                          </w:p>
+                          <w:p>
+                            <w:pPr>
+                              <w:autoSpaceDE w:val="0"/>
+                              <w:autoSpaceDN w:val="0"/>
+                              <w:adjustRightInd w:val="0"/>
+                              <w:spacing w:after="0" w:line="240" w:lineRule="auto"/>
+                              <w:rPr>
+                                <w:rFonts w:ascii="Consolas" w:hAnsi="Consolas" w:cs="Consolas"/>
+                                <w:color w:val="000000"/>
+                                <w:sz w:val="19"/>
+                                <w:szCs w:val="19"/>
+                              </w:rPr>
+                            </w:pPr>
+                          </w:p>
+                          <w:p>
+                            <w:pPr>
+                              <w:autoSpaceDE w:val="0"/>
+                              <w:autoSpaceDN w:val="0"/>
+                              <w:adjustRightInd w:val="0"/>
+                              <w:spacing w:after="0" w:line="240" w:lineRule="auto"/>
+                              <w:ind w:firstLine="720"/>
+                              <w:rPr>
+                                <w:rFonts w:ascii="Consolas" w:hAnsi="Consolas" w:cs="Consolas"/>
+                                <w:color w:val="008000"/>
+                                <w:sz w:val="19"/>
+                                <w:szCs w:val="19"/>
+                              </w:rPr>
+                            </w:pPr>
+                            <w:r>
+                              <w:rPr>
+                                <w:rFonts w:ascii="Consolas" w:hAnsi="Consolas" w:cs="Consolas"/>
+                                <w:color w:val="008000"/>
+                                <w:sz w:val="19"/>
+                                <w:szCs w:val="19"/>
+                              </w:rPr>
+                              <w:t xml:space="preserve">// Set the </w:t>
+                            </w:r>
+                            <w:r>
+                              <w:rPr>
+                                <w:rFonts w:ascii="Consolas" w:hAnsi="Consolas" w:cs="Consolas"/>
+                                <w:color w:val="008000"/>
+                                <w:sz w:val="19"/>
+                                <w:szCs w:val="19"/>
+                              </w:rPr>
+                              <w:t>camera to look 10 degrees down</w:t>
+                            </w:r>
+                          </w:p>
+                          <w:p>
+                            <w:pPr>
+                              <w:autoSpaceDE w:val="0"/>
+                              <w:autoSpaceDN w:val="0"/>
+                              <w:adjustRightInd w:val="0"/>
+                              <w:spacing w:after="0" w:line="240" w:lineRule="auto"/>
+                              <w:rPr>
+                                <w:rFonts w:ascii="Consolas" w:hAnsi="Consolas" w:cs="Consolas"/>
+                                <w:color w:val="000000"/>
+                                <w:sz w:val="19"/>
+                                <w:szCs w:val="19"/>
+                              </w:rPr>
+                            </w:pPr>
+                            <w:r>
+                              <w:rPr>
+                                <w:rFonts w:ascii="Consolas" w:hAnsi="Consolas" w:cs="Consolas"/>
+                                <w:color w:val="000000"/>
+                                <w:sz w:val="19"/>
+                                <w:szCs w:val="19"/>
+                              </w:rPr>
+                              <w:t xml:space="preserve">        </w:t>
+                            </w:r>
+                            <w:proofErr w:type="spellStart"/>
+                            <w:r>
+                              <w:rPr>
+                                <w:rFonts w:ascii="Consolas" w:hAnsi="Consolas" w:cs="Consolas"/>
+                                <w:color w:val="000000"/>
+                                <w:sz w:val="19"/>
+                                <w:szCs w:val="19"/>
+                              </w:rPr>
+                              <w:t>devices.</w:t>
+                            </w:r>
+                            <w:r>
+                              <w:rPr>
+                                <w:rFonts w:ascii="Consolas" w:hAnsi="Consolas" w:cs="Consolas"/>
+                                <w:color w:val="000000"/>
+                                <w:sz w:val="19"/>
+                                <w:szCs w:val="19"/>
+                              </w:rPr>
+                              <w:t>camera</w:t>
+                            </w:r>
+                            <w:r>
+                              <w:rPr>
+                                <w:rFonts w:ascii="Consolas" w:hAnsi="Consolas" w:cs="Consolas"/>
+                                <w:color w:val="000000"/>
+                                <w:sz w:val="19"/>
+                                <w:szCs w:val="19"/>
+                              </w:rPr>
+                              <w:t>Control</w:t>
+                            </w:r>
+                            <w:proofErr w:type="spellEnd"/>
+                            <w:r>
+                              <w:rPr>
+                                <w:rFonts w:ascii="Consolas" w:hAnsi="Consolas" w:cs="Consolas"/>
+                                <w:color w:val="000000"/>
+                                <w:sz w:val="19"/>
+                                <w:szCs w:val="19"/>
+                              </w:rPr>
+                              <w:t xml:space="preserve">[1] = </w:t>
+                            </w:r>
+                            <w:r>
+                              <w:rPr>
+                                <w:rFonts w:ascii="Consolas" w:hAnsi="Consolas" w:cs="Consolas"/>
+                                <w:color w:val="000000"/>
+                                <w:sz w:val="19"/>
+                                <w:szCs w:val="19"/>
+                              </w:rPr>
+                              <w:t>-10</w:t>
+                            </w:r>
+                            <w:r>
+                              <w:rPr>
+                                <w:rFonts w:ascii="Consolas" w:hAnsi="Consolas" w:cs="Consolas"/>
+                                <w:color w:val="000000"/>
+                                <w:sz w:val="19"/>
+                                <w:szCs w:val="19"/>
+                              </w:rPr>
+                              <w:t>f;</w:t>
+                            </w:r>
+                          </w:p>
+                          <w:p>
+                            <w:pPr>
+                              <w:autoSpaceDE w:val="0"/>
+                              <w:autoSpaceDN w:val="0"/>
+                              <w:adjustRightInd w:val="0"/>
+                              <w:spacing w:after="0" w:line="240" w:lineRule="auto"/>
+                              <w:rPr>
+                                <w:rFonts w:ascii="Consolas" w:hAnsi="Consolas" w:cs="Consolas"/>
+                                <w:color w:val="000000"/>
+                                <w:sz w:val="19"/>
+                                <w:szCs w:val="19"/>
+                              </w:rPr>
+                            </w:pPr>
+                            <w:r>
+                              <w:rPr>
+                                <w:rFonts w:ascii="Consolas" w:hAnsi="Consolas" w:cs="Consolas"/>
+                                <w:color w:val="000000"/>
+                                <w:sz w:val="19"/>
+                                <w:szCs w:val="19"/>
+                              </w:rPr>
+                              <w:t xml:space="preserve">    }</w:t>
+                            </w:r>
+                          </w:p>
+                          <w:p>
+                            <w:pPr>
+                              <w:autoSpaceDE w:val="0"/>
+                              <w:autoSpaceDN w:val="0"/>
+                              <w:adjustRightInd w:val="0"/>
+                              <w:spacing w:after="0" w:line="240" w:lineRule="auto"/>
+                              <w:rPr>
+                                <w:rFonts w:ascii="Consolas" w:hAnsi="Consolas" w:cs="Consolas"/>
+                                <w:color w:val="000000"/>
+                                <w:sz w:val="19"/>
+                                <w:szCs w:val="19"/>
+                              </w:rPr>
+                            </w:pPr>
+                            <w:r>
+                              <w:rPr>
+                                <w:rFonts w:ascii="Consolas" w:hAnsi="Consolas" w:cs="Consolas"/>
+                                <w:color w:val="000000"/>
+                                <w:sz w:val="19"/>
+                                <w:szCs w:val="19"/>
+                              </w:rPr>
+                              <w:t>}</w:t>
+                            </w:r>
+                          </w:p>
+                          <w:p/>
+                        </w:txbxContent>
+                      </wps:txbx>
+                      <wps:bodyPr rot="0" vert="horz" wrap="square" lIns="91440" tIns="45720" rIns="91440" bIns="45720" anchor="t" anchorCtr="0">
+                        <a:noAutofit/>
+                      </wps:bodyPr>
+                    </wps:wsp>
+                  </a:graphicData>
+                </a:graphic>
+                <wp14:sizeRelH relativeFrom="margin">
+                  <wp14:pctWidth>0</wp14:pctWidth>
+                </wp14:sizeRelH>
+                <wp14:sizeRelV relativeFrom="margin">
+                  <wp14:pctHeight>0</wp14:pctHeight>
+                </wp14:sizeRelV>
+              </wp:anchor>
+            </w:drawing>
+          </mc:Choice>
+          <mc:Fallback>
+            <w:pict>
+              <v:shape w14:anchorId="086B2CFA" id="_x0000_s1037" type="#_x0000_t202" style="position:absolute;left:0;text-align:left;margin-left:380.1pt;margin-top:171.05pt;width:431.3pt;height:148.75pt;z-index:251689984;visibility:visible;mso-wrap-style:square;mso-width-percent:0;mso-height-percent:0;mso-wrap-distance-left:9pt;mso-wrap-distance-top:3.6pt;mso-wrap-distance-right:9pt;mso-wrap-distance-bottom:3.6pt;mso-position-horizontal:right;mso-position-horizontal-relative:margin;mso-position-vertical:absolute;mso-position-vertical-relative:page;mso-width-percent:0;mso-height-percent:0;mso-width-relative:margin;mso-height-relative:margin;v-text-anchor:top" o:gfxdata="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">
+                <v:textbox>
+                  <w:txbxContent>
+                    <w:p>
+                      <w:pPr>
+                        <w:autoSpaceDE w:val="0"/>
+                        <w:autoSpaceDN w:val="0"/>
+                        <w:adjustRightInd w:val="0"/>
+                        <w:spacing w:after="0" w:line="240" w:lineRule="auto"/>
+                        <w:rPr>
+                          <w:rFonts w:ascii="Consolas" w:hAnsi="Consolas" w:cs="Consolas"/>
+                          <w:color w:val="000000"/>
+                          <w:sz w:val="19"/>
+                          <w:szCs w:val="19"/>
+                        </w:rPr>
+                      </w:pPr>
+                    </w:p>
+                    <w:p>
+                      <w:pPr>
+                        <w:autoSpaceDE w:val="0"/>
+                        <w:autoSpaceDN w:val="0"/>
+                        <w:adjustRightInd w:val="0"/>
+                        <w:spacing w:after="0" w:line="240" w:lineRule="auto"/>
+                        <w:rPr>
+                          <w:rFonts w:ascii="Consolas" w:hAnsi="Consolas" w:cs="Consolas"/>
+                          <w:color w:val="000000"/>
+                          <w:sz w:val="19"/>
+                          <w:szCs w:val="19"/>
+                        </w:rPr>
+                      </w:pPr>
+                      <w:r>
+                        <w:rPr>
+                          <w:rFonts w:ascii="Consolas" w:hAnsi="Consolas" w:cs="Consolas"/>
+                          <w:color w:val="0000FF"/>
+                          <w:sz w:val="19"/>
+                          <w:szCs w:val="19"/>
+                        </w:rPr>
+                        <w:t>public</w:t>
+                      </w:r>
+                      <w:r>
+                        <w:rPr>
+                          <w:rFonts w:ascii="Consolas" w:hAnsi="Consolas" w:cs="Consolas"/>
+                          <w:color w:val="000000"/>
+                          <w:sz w:val="19"/>
+                          <w:szCs w:val="19"/>
+                        </w:rPr>
+                        <w:t xml:space="preserve"> </w:t>
+                      </w:r>
+                      <w:r>
+                        <w:rPr>
+                          <w:rFonts w:ascii="Consolas" w:hAnsi="Consolas" w:cs="Consolas"/>
+                          <w:color w:val="0000FF"/>
+                          <w:sz w:val="19"/>
+                          <w:szCs w:val="19"/>
+                        </w:rPr>
+                        <w:t>class</w:t>
+                      </w:r>
+                      <w:r>
+                        <w:rPr>
+                          <w:rFonts w:ascii="Consolas" w:hAnsi="Consolas" w:cs="Consolas"/>
+                          <w:color w:val="000000"/>
+                          <w:sz w:val="19"/>
+                          <w:szCs w:val="19"/>
+                        </w:rPr>
+                        <w:t xml:space="preserve"> </w:t>
+                      </w:r>
+                      <w:proofErr w:type="spellStart"/>
+                      <w:r>
+                        <w:rPr>
+                          <w:rFonts w:ascii="Consolas" w:hAnsi="Consolas" w:cs="Consolas"/>
+                          <w:color w:val="2B91AF"/>
+                          <w:sz w:val="19"/>
+                          <w:szCs w:val="19"/>
+                        </w:rPr>
+                        <w:t>Example_Task</w:t>
+                      </w:r>
+                      <w:proofErr w:type="spellEnd"/>
+                      <w:r>
+                        <w:rPr>
+                          <w:rFonts w:ascii="Consolas" w:hAnsi="Consolas" w:cs="Consolas"/>
+                          <w:color w:val="000000"/>
+                          <w:sz w:val="19"/>
+                          <w:szCs w:val="19"/>
+                        </w:rPr>
+                        <w:t xml:space="preserve"> : </w:t>
+                      </w:r>
+                      <w:proofErr w:type="spellStart"/>
+                      <w:r>
+                        <w:rPr>
+                          <w:rFonts w:ascii="Consolas" w:hAnsi="Consolas" w:cs="Consolas"/>
+                          <w:color w:val="000000"/>
+                          <w:sz w:val="19"/>
+                          <w:szCs w:val="19"/>
+                        </w:rPr>
+                        <w:t>TaskInterface</w:t>
+                      </w:r>
+                      <w:proofErr w:type="spellEnd"/>
+                    </w:p>
+                    <w:p>
+                      <w:pPr>
+                        <w:autoSpaceDE w:val="0"/>
+                        <w:autoSpaceDN w:val="0"/>
+                        <w:adjustRightInd w:val="0"/>
+                        <w:spacing w:after="0" w:line="240" w:lineRule="auto"/>
+                        <w:rPr>
+                          <w:rFonts w:ascii="Consolas" w:hAnsi="Consolas" w:cs="Consolas"/>
+                          <w:color w:val="000000"/>
+                          <w:sz w:val="19"/>
+                          <w:szCs w:val="19"/>
+                        </w:rPr>
+                      </w:pPr>
+                      <w:r>
+                        <w:rPr>
+                          <w:rFonts w:ascii="Consolas" w:hAnsi="Consolas" w:cs="Consolas"/>
+                          <w:color w:val="000000"/>
+                          <w:sz w:val="19"/>
+                          <w:szCs w:val="19"/>
+                        </w:rPr>
+                        <w:t>{</w:t>
+                      </w:r>
+                    </w:p>
+                    <w:p>
+                      <w:pPr>
+                        <w:autoSpaceDE w:val="0"/>
+                        <w:autoSpaceDN w:val="0"/>
+                        <w:adjustRightInd w:val="0"/>
+                        <w:spacing w:after="0" w:line="240" w:lineRule="auto"/>
+                        <w:rPr>
+                          <w:rFonts w:ascii="Consolas" w:hAnsi="Consolas" w:cs="Consolas"/>
+                          <w:color w:val="000000"/>
+                          <w:sz w:val="19"/>
+                          <w:szCs w:val="19"/>
+                        </w:rPr>
+                      </w:pPr>
+                      <w:r>
+                        <w:rPr>
+                          <w:rFonts w:ascii="Consolas" w:hAnsi="Consolas" w:cs="Consolas"/>
+                          <w:color w:val="000000"/>
+                          <w:sz w:val="19"/>
+                          <w:szCs w:val="19"/>
+                        </w:rPr>
+                        <w:t xml:space="preserve">    </w:t>
+                      </w:r>
+                      <w:r>
+                        <w:rPr>
+                          <w:rFonts w:ascii="Consolas" w:hAnsi="Consolas" w:cs="Consolas"/>
+                          <w:color w:val="0000FF"/>
+                          <w:sz w:val="19"/>
+                          <w:szCs w:val="19"/>
+                        </w:rPr>
+                        <w:t>public</w:t>
+                      </w:r>
+                      <w:r>
+                        <w:rPr>
+                          <w:rFonts w:ascii="Consolas" w:hAnsi="Consolas" w:cs="Consolas"/>
+                          <w:color w:val="000000"/>
+                          <w:sz w:val="19"/>
+                          <w:szCs w:val="19"/>
+                        </w:rPr>
+                        <w:t xml:space="preserve"> </w:t>
+                      </w:r>
+                      <w:r>
+                        <w:rPr>
+                          <w:rFonts w:ascii="Consolas" w:hAnsi="Consolas" w:cs="Consolas"/>
+                          <w:color w:val="0000FF"/>
+                          <w:sz w:val="19"/>
+                          <w:szCs w:val="19"/>
+                        </w:rPr>
+                        <w:t>void</w:t>
+                      </w:r>
+                      <w:r>
+                        <w:rPr>
+                          <w:rFonts w:ascii="Consolas" w:hAnsi="Consolas" w:cs="Consolas"/>
+                          <w:color w:val="000000"/>
+                          <w:sz w:val="19"/>
+                          <w:szCs w:val="19"/>
+                        </w:rPr>
+                        <w:t xml:space="preserve"> Execute(</w:t>
+                      </w:r>
+                      <w:proofErr w:type="spellStart"/>
+                      <w:r>
+                        <w:rPr>
+                          <w:rFonts w:ascii="Consolas" w:hAnsi="Consolas" w:cs="Consolas"/>
+                          <w:color w:val="000000"/>
+                          <w:sz w:val="19"/>
+                          <w:szCs w:val="19"/>
+                        </w:rPr>
+                        <w:t>DeviceRegistry</w:t>
+                      </w:r>
+                      <w:proofErr w:type="spellEnd"/>
+                      <w:r>
+                        <w:rPr>
+                          <w:rFonts w:ascii="Consolas" w:hAnsi="Consolas" w:cs="Consolas"/>
+                          <w:color w:val="000000"/>
+                          <w:sz w:val="19"/>
+                          <w:szCs w:val="19"/>
+                        </w:rPr>
+                        <w:t xml:space="preserve"> devices) {</w:t>
+                      </w:r>
+                    </w:p>
+                    <w:p>
+                      <w:pPr>
+                        <w:autoSpaceDE w:val="0"/>
+                        <w:autoSpaceDN w:val="0"/>
+                        <w:adjustRightInd w:val="0"/>
+                        <w:spacing w:after="0" w:line="240" w:lineRule="auto"/>
+                        <w:ind w:firstLine="720"/>
+                        <w:rPr>
+                          <w:rFonts w:ascii="Consolas" w:hAnsi="Consolas" w:cs="Consolas"/>
+                          <w:color w:val="008000"/>
+                          <w:sz w:val="19"/>
+                          <w:szCs w:val="19"/>
+                        </w:rPr>
+                      </w:pPr>
+                      <w:r>
+                        <w:rPr>
+                          <w:rFonts w:ascii="Consolas" w:hAnsi="Consolas" w:cs="Consolas"/>
+                          <w:color w:val="008000"/>
+                          <w:sz w:val="19"/>
+                          <w:szCs w:val="19"/>
+                        </w:rPr>
+                        <w:t xml:space="preserve"> // Set the command indicator</w:t>
+                      </w:r>
+                    </w:p>
+                    <w:p>
+                      <w:pPr>
+                        <w:autoSpaceDE w:val="0"/>
+                        <w:autoSpaceDN w:val="0"/>
+                        <w:adjustRightInd w:val="0"/>
+                        <w:spacing w:after="0" w:line="240" w:lineRule="auto"/>
+                        <w:rPr>
+                          <w:rFonts w:ascii="Consolas" w:hAnsi="Consolas" w:cs="Consolas"/>
+                          <w:color w:val="000000"/>
+                          <w:sz w:val="19"/>
+                          <w:szCs w:val="19"/>
+                        </w:rPr>
+                      </w:pPr>
+                      <w:r>
+                        <w:rPr>
+                          <w:rFonts w:ascii="Consolas" w:hAnsi="Consolas" w:cs="Consolas"/>
+                          <w:color w:val="000000"/>
+                          <w:sz w:val="19"/>
+                          <w:szCs w:val="19"/>
+                        </w:rPr>
+                        <w:t xml:space="preserve">        </w:t>
+                      </w:r>
+                      <w:proofErr w:type="spellStart"/>
+                      <w:r>
+                        <w:rPr>
+                          <w:rFonts w:ascii="Consolas" w:hAnsi="Consolas" w:cs="Consolas"/>
+                          <w:color w:val="000000"/>
+                          <w:sz w:val="19"/>
+                          <w:szCs w:val="19"/>
+                        </w:rPr>
+                        <w:t>devices.</w:t>
+                      </w:r>
+                      <w:r>
+                        <w:rPr>
+                          <w:rFonts w:ascii="Consolas" w:hAnsi="Consolas" w:cs="Consolas"/>
+                          <w:color w:val="000000"/>
+                          <w:sz w:val="19"/>
+                          <w:szCs w:val="19"/>
+                        </w:rPr>
+                        <w:t>camera</w:t>
+                      </w:r>
+                      <w:r>
+                        <w:rPr>
+                          <w:rFonts w:ascii="Consolas" w:hAnsi="Consolas" w:cs="Consolas"/>
+                          <w:color w:val="000000"/>
+                          <w:sz w:val="19"/>
+                          <w:szCs w:val="19"/>
+                        </w:rPr>
+                        <w:t>Control</w:t>
+                      </w:r>
+                      <w:proofErr w:type="spellEnd"/>
+                      <w:r>
+                        <w:rPr>
+                          <w:rFonts w:ascii="Consolas" w:hAnsi="Consolas" w:cs="Consolas"/>
+                          <w:color w:val="000000"/>
+                          <w:sz w:val="19"/>
+                          <w:szCs w:val="19"/>
+                        </w:rPr>
+                        <w:t>[0] = 1f;</w:t>
+                      </w:r>
+                    </w:p>
+                    <w:p>
+                      <w:pPr>
+                        <w:autoSpaceDE w:val="0"/>
+                        <w:autoSpaceDN w:val="0"/>
+                        <w:adjustRightInd w:val="0"/>
+                        <w:spacing w:after="0" w:line="240" w:lineRule="auto"/>
+                        <w:rPr>
+                          <w:rFonts w:ascii="Consolas" w:hAnsi="Consolas" w:cs="Consolas"/>
+                          <w:color w:val="000000"/>
+                          <w:sz w:val="19"/>
+                          <w:szCs w:val="19"/>
+                        </w:rPr>
+                      </w:pPr>
+                    </w:p>
+                    <w:p>
+                      <w:pPr>
+                        <w:autoSpaceDE w:val="0"/>
+                        <w:autoSpaceDN w:val="0"/>
+                        <w:adjustRightInd w:val="0"/>
+                        <w:spacing w:after="0" w:line="240" w:lineRule="auto"/>
+                        <w:ind w:firstLine="720"/>
+                        <w:rPr>
+                          <w:rFonts w:ascii="Consolas" w:hAnsi="Consolas" w:cs="Consolas"/>
+                          <w:color w:val="008000"/>
+                          <w:sz w:val="19"/>
+                          <w:szCs w:val="19"/>
+                        </w:rPr>
+                      </w:pPr>
+                      <w:r>
+                        <w:rPr>
+                          <w:rFonts w:ascii="Consolas" w:hAnsi="Consolas" w:cs="Consolas"/>
+                          <w:color w:val="008000"/>
+                          <w:sz w:val="19"/>
+                          <w:szCs w:val="19"/>
+                        </w:rPr>
+                        <w:t xml:space="preserve">// Set the </w:t>
+                      </w:r>
+                      <w:r>
+                        <w:rPr>
+                          <w:rFonts w:ascii="Consolas" w:hAnsi="Consolas" w:cs="Consolas"/>
+                          <w:color w:val="008000"/>
+                          <w:sz w:val="19"/>
+                          <w:szCs w:val="19"/>
+                        </w:rPr>
+                        <w:t>camera to look 10 degrees down</w:t>
+                      </w:r>
+                    </w:p>
+                    <w:p>
+                      <w:pPr>
+                        <w:autoSpaceDE w:val="0"/>
+                        <w:autoSpaceDN w:val="0"/>
+                        <w:adjustRightInd w:val="0"/>
+                        <w:spacing w:after="0" w:line="240" w:lineRule="auto"/>
+                        <w:rPr>
+                          <w:rFonts w:ascii="Consolas" w:hAnsi="Consolas" w:cs="Consolas"/>
+                          <w:color w:val="000000"/>
+                          <w:sz w:val="19"/>
+                          <w:szCs w:val="19"/>
+                        </w:rPr>
+                      </w:pPr>
+                      <w:r>
+                        <w:rPr>
+                          <w:rFonts w:ascii="Consolas" w:hAnsi="Consolas" w:cs="Consolas"/>
+                          <w:color w:val="000000"/>
+                          <w:sz w:val="19"/>
+                          <w:szCs w:val="19"/>
+                        </w:rPr>
+                        <w:t xml:space="preserve">        </w:t>
+                      </w:r>
+                      <w:proofErr w:type="spellStart"/>
+                      <w:r>
+                        <w:rPr>
+                          <w:rFonts w:ascii="Consolas" w:hAnsi="Consolas" w:cs="Consolas"/>
+                          <w:color w:val="000000"/>
+                          <w:sz w:val="19"/>
+                          <w:szCs w:val="19"/>
+                        </w:rPr>
+                        <w:t>devices.</w:t>
+                      </w:r>
+                      <w:r>
+                        <w:rPr>
+                          <w:rFonts w:ascii="Consolas" w:hAnsi="Consolas" w:cs="Consolas"/>
+                          <w:color w:val="000000"/>
+                          <w:sz w:val="19"/>
+                          <w:szCs w:val="19"/>
+                        </w:rPr>
+                        <w:t>camera</w:t>
+                      </w:r>
+                      <w:r>
+                        <w:rPr>
+                          <w:rFonts w:ascii="Consolas" w:hAnsi="Consolas" w:cs="Consolas"/>
+                          <w:color w:val="000000"/>
+                          <w:sz w:val="19"/>
+                          <w:szCs w:val="19"/>
+                        </w:rPr>
+                        <w:t>Control</w:t>
+                      </w:r>
+                      <w:proofErr w:type="spellEnd"/>
+                      <w:r>
+                        <w:rPr>
+                          <w:rFonts w:ascii="Consolas" w:hAnsi="Consolas" w:cs="Consolas"/>
+                          <w:color w:val="000000"/>
+                          <w:sz w:val="19"/>
+                          <w:szCs w:val="19"/>
+                        </w:rPr>
+                        <w:t xml:space="preserve">[1] = </w:t>
+                      </w:r>
+                      <w:r>
+                        <w:rPr>
+                          <w:rFonts w:ascii="Consolas" w:hAnsi="Consolas" w:cs="Consolas"/>
+                          <w:color w:val="000000"/>
+                          <w:sz w:val="19"/>
+                          <w:szCs w:val="19"/>
+                        </w:rPr>
+                        <w:t>-10</w:t>
+                      </w:r>
+                      <w:r>
+                        <w:rPr>
+                          <w:rFonts w:ascii="Consolas" w:hAnsi="Consolas" w:cs="Consolas"/>
+                          <w:color w:val="000000"/>
+                          <w:sz w:val="19"/>
+                          <w:szCs w:val="19"/>
+                        </w:rPr>
+                        <w:t>f;</w:t>
+                      </w:r>
+                    </w:p>
+                    <w:p>
+                      <w:pPr>
+                        <w:autoSpaceDE w:val="0"/>
+                        <w:autoSpaceDN w:val="0"/>
+                        <w:adjustRightInd w:val="0"/>
+                        <w:spacing w:after="0" w:line="240" w:lineRule="auto"/>
+                        <w:rPr>
+                          <w:rFonts w:ascii="Consolas" w:hAnsi="Consolas" w:cs="Consolas"/>
+                          <w:color w:val="000000"/>
+                          <w:sz w:val="19"/>
+                          <w:szCs w:val="19"/>
+                        </w:rPr>
+                      </w:pPr>
+                      <w:r>
+                        <w:rPr>
+                          <w:rFonts w:ascii="Consolas" w:hAnsi="Consolas" w:cs="Consolas"/>
+                          <w:color w:val="000000"/>
+                          <w:sz w:val="19"/>
+                          <w:szCs w:val="19"/>
+                        </w:rPr>
+                        <w:t xml:space="preserve">    }</w:t>
+                      </w:r>
+                    </w:p>
+                    <w:p>
+                      <w:pPr>
+                        <w:autoSpaceDE w:val="0"/>
+                        <w:autoSpaceDN w:val="0"/>
+                        <w:adjustRightInd w:val="0"/>
+                        <w:spacing w:after="0" w:line="240" w:lineRule="auto"/>
+                        <w:rPr>
+                          <w:rFonts w:ascii="Consolas" w:hAnsi="Consolas" w:cs="Consolas"/>
+                          <w:color w:val="000000"/>
+                          <w:sz w:val="19"/>
+                          <w:szCs w:val="19"/>
+                        </w:rPr>
+                      </w:pPr>
+                      <w:r>
+                        <w:rPr>
+                          <w:rFonts w:ascii="Consolas" w:hAnsi="Consolas" w:cs="Consolas"/>
+                          <w:color w:val="000000"/>
+                          <w:sz w:val="19"/>
+                          <w:szCs w:val="19"/>
+                        </w:rPr>
+                        <w:t>}</w:t>
+                      </w:r>
+                    </w:p>
+                    <w:p/>
+                  </w:txbxContent>
+                </v:textbox>
+                <w10:wrap type="topAndBottom" anchorx="margin" anchory="page"/>
+              </v:shape>
+            </w:pict>
+          </mc:Fallback>
+        </mc:AlternateContent>
+      </w:r>
+      <w:r>
+        <w:rPr>
+          <w:b/>
+          <w:bCs/>
+        </w:rPr>
+        <w:t>Example:</w:t>
+      </w:r>
+    </w:p>
+    <w:p/>
     <w:p>
       <w:pPr>
         <w:pStyle w:val="Heading2"/>
       </w:pPr>
       <w:r>
-        <w:lastRenderedPageBreak/>
         <w:t>Miscellaneous</w:t>
       </w:r>
       <w:r>
@@ -16999,7 +19197,6 @@
         <w:t>.</w:t>
       </w:r>
     </w:p>
-    <w:p/>
     <w:p>
       <w:pPr>
         <w:pStyle w:val="Heading3"/>
@@ -17289,16 +19486,16 @@
         <mc:AlternateContent>
           <mc:Choice Requires="wps">
             <w:drawing>
-              <wp:anchor distT="45720" distB="45720" distL="114300" distR="114300" simplePos="0" relativeHeight="251687936" behindDoc="0" locked="0" layoutInCell="1" allowOverlap="1" wp14:anchorId="7112D581" wp14:editId="694A2558">
+              <wp:anchor distT="45720" distB="45720" distL="114300" distR="114300" simplePos="0" relativeHeight="251687936" behindDoc="0" locked="0" layoutInCell="1" allowOverlap="1" wp14:anchorId="7112D581" wp14:editId="2638040B">
                 <wp:simplePos x="0" y="0"/>
                 <wp:positionH relativeFrom="margin">
-                  <wp:posOffset>500332</wp:posOffset>
+                  <wp:align>right</wp:align>
                 </wp:positionH>
                 <wp:positionV relativeFrom="page">
-                  <wp:posOffset>5106382</wp:posOffset>
+                  <wp:posOffset>8236862</wp:posOffset>
                 </wp:positionV>
-                <wp:extent cx="5477510" cy="1889125"/>
-                <wp:effectExtent l="0" t="0" r="27940" b="15875"/>
+                <wp:extent cx="5477510" cy="1669415"/>
+                <wp:effectExtent l="0" t="0" r="27940" b="26035"/>
                 <wp:wrapTopAndBottom/>
                 <wp:docPr id="17" name="Text Box 2"/>
                 <wp:cNvGraphicFramePr>
@@ -17313,7 +19510,7 @@
                       <wps:spPr bwMode="auto">
                         <a:xfrm>
                           <a:off x="0" y="0"/>
-                          <a:ext cx="5477510" cy="1889125"/>
+                          <a:ext cx="5477510" cy="1669415"/>
                         </a:xfrm>
                         <a:prstGeom prst="rect">
                           <a:avLst/>
@@ -17852,7 +20049,7 @@
           </mc:Choice>
           <mc:Fallback>
             <w:pict>
-              <v:shape w14:anchorId="7112D581" id="_x0000_s1037" type="#_x0000_t202" style="position:absolute;left:0;text-align:left;margin-left:39.4pt;margin-top:402.1pt;width:431.3pt;height:148.75pt;z-index:251687936;visibility:visible;mso-wrap-style:square;mso-width-percent:0;mso-height-percent:0;mso-wrap-distance-left:9pt;mso-wrap-distance-top:3.6pt;mso-wrap-distance-right:9pt;mso-wrap-distance-bottom:3.6pt;mso-position-horizontal:absolute;mso-position-horizontal-relative:margin;mso-position-vertical:absolute;mso-position-vertical-relative:page;mso-width-percent:0;mso-height-percent:0;mso-width-relative:margin;mso-height-relative:margin;v-text-anchor:top" o:gfxdata="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">
+              <v:shape w14:anchorId="7112D581" id="_x0000_s1038" type="#_x0000_t202" style="position:absolute;left:0;text-align:left;margin-left:380.1pt;margin-top:648.55pt;width:431.3pt;height:131.45pt;z-index:251687936;visibility:visible;mso-wrap-style:square;mso-width-percent:0;mso-height-percent:0;mso-wrap-distance-left:9pt;mso-wrap-distance-top:3.6pt;mso-wrap-distance-right:9pt;mso-wrap-distance-bottom:3.6pt;mso-position-horizontal:right;mso-position-horizontal-relative:margin;mso-position-vertical:absolute;mso-position-vertical-relative:page;mso-width-percent:0;mso-height-percent:0;mso-width-relative:margin;mso-height-relative:margin;v-text-anchor:top" o:gfxdata="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">
                 <v:textbox>
                   <w:txbxContent>
                     <w:p>
@@ -17918,6 +20115,7 @@
                         </w:rPr>
                         <w:t xml:space="preserve"> </w:t>
                       </w:r>
+                      <w:proofErr w:type="spellStart"/>
                       <w:r>
                         <w:rPr>
                           <w:rFonts w:ascii="Consolas" w:hAnsi="Consolas" w:cs="Consolas"/>
@@ -17927,15 +20125,27 @@
                         </w:rPr>
                         <w:t>Example_Task</w:t>
                       </w:r>
-                      <w:r>
-                        <w:rPr>
-                          <w:rFonts w:ascii="Consolas" w:hAnsi="Consolas" w:cs="Consolas"/>
-                          <w:color w:val="000000"/>
-                          <w:sz w:val="19"/>
-                          <w:szCs w:val="19"/>
-                        </w:rPr>
-                        <w:t xml:space="preserve"> : TaskInterface</w:t>
-                      </w:r>
+                      <w:proofErr w:type="spellEnd"/>
+                      <w:r>
+                        <w:rPr>
+                          <w:rFonts w:ascii="Consolas" w:hAnsi="Consolas" w:cs="Consolas"/>
+                          <w:color w:val="000000"/>
+                          <w:sz w:val="19"/>
+                          <w:szCs w:val="19"/>
+                        </w:rPr>
+                        <w:t xml:space="preserve"> : </w:t>
+                      </w:r>
+                      <w:proofErr w:type="spellStart"/>
+                      <w:r>
+                        <w:rPr>
+                          <w:rFonts w:ascii="Consolas" w:hAnsi="Consolas" w:cs="Consolas"/>
+                          <w:color w:val="000000"/>
+                          <w:sz w:val="19"/>
+                          <w:szCs w:val="19"/>
+                        </w:rPr>
+                        <w:t>TaskInterface</w:t>
+                      </w:r>
+                      <w:proofErr w:type="spellEnd"/>
                     </w:p>
                     <w:p>
                       <w:pPr>
@@ -18016,7 +20226,27 @@
                           <w:sz w:val="19"/>
                           <w:szCs w:val="19"/>
                         </w:rPr>
-                        <w:t xml:space="preserve"> Execute(DeviceRegistry devices) {</w:t>
+                        <w:t xml:space="preserve"> Execute(</w:t>
+                      </w:r>
+                      <w:proofErr w:type="spellStart"/>
+                      <w:r>
+                        <w:rPr>
+                          <w:rFonts w:ascii="Consolas" w:hAnsi="Consolas" w:cs="Consolas"/>
+                          <w:color w:val="000000"/>
+                          <w:sz w:val="19"/>
+                          <w:szCs w:val="19"/>
+                        </w:rPr>
+                        <w:t>DeviceRegistry</w:t>
+                      </w:r>
+                      <w:proofErr w:type="spellEnd"/>
+                      <w:r>
+                        <w:rPr>
+                          <w:rFonts w:ascii="Consolas" w:hAnsi="Consolas" w:cs="Consolas"/>
+                          <w:color w:val="000000"/>
+                          <w:sz w:val="19"/>
+                          <w:szCs w:val="19"/>
+                        </w:rPr>
+                        <w:t xml:space="preserve"> devices) {</w:t>
                       </w:r>
                     </w:p>
                     <w:p>
@@ -18081,7 +20311,27 @@
                           <w:sz w:val="19"/>
                           <w:szCs w:val="19"/>
                         </w:rPr>
-                        <w:t xml:space="preserve">        devices.memory[23] = </w:t>
+                        <w:t xml:space="preserve">        </w:t>
+                      </w:r>
+                      <w:proofErr w:type="spellStart"/>
+                      <w:r>
+                        <w:rPr>
+                          <w:rFonts w:ascii="Consolas" w:hAnsi="Consolas" w:cs="Consolas"/>
+                          <w:color w:val="000000"/>
+                          <w:sz w:val="19"/>
+                          <w:szCs w:val="19"/>
+                        </w:rPr>
+                        <w:t>devices.memory</w:t>
+                      </w:r>
+                      <w:proofErr w:type="spellEnd"/>
+                      <w:r>
+                        <w:rPr>
+                          <w:rFonts w:ascii="Consolas" w:hAnsi="Consolas" w:cs="Consolas"/>
+                          <w:color w:val="000000"/>
+                          <w:sz w:val="19"/>
+                          <w:szCs w:val="19"/>
+                        </w:rPr>
+                        <w:t xml:space="preserve">[23] = </w:t>
                       </w:r>
                       <w:r>
                         <w:rPr>
@@ -18206,7 +20456,17 @@
                           <w:sz w:val="19"/>
                           <w:szCs w:val="19"/>
                         </w:rPr>
-                        <w:t xml:space="preserve"> = devices.</w:t>
+                        <w:t xml:space="preserve"> = </w:t>
+                      </w:r>
+                      <w:proofErr w:type="spellStart"/>
+                      <w:r>
+                        <w:rPr>
+                          <w:rFonts w:ascii="Consolas" w:hAnsi="Consolas" w:cs="Consolas"/>
+                          <w:color w:val="000000"/>
+                          <w:sz w:val="19"/>
+                          <w:szCs w:val="19"/>
+                        </w:rPr>
+                        <w:t>devices.</w:t>
                       </w:r>
                       <w:r>
                         <w:rPr>
@@ -18217,6 +20477,7 @@
                         </w:rPr>
                         <w:t>memory</w:t>
                       </w:r>
+                      <w:proofErr w:type="spellEnd"/>
                       <w:r>
                         <w:rPr>
                           <w:rFonts w:ascii="Consolas" w:hAnsi="Consolas" w:cs="Consolas"/>
@@ -18308,9 +20569,6 @@
         <w:t>Example:</w:t>
       </w:r>
     </w:p>
-    <w:p/>
-    <w:p/>
-    <w:p/>
     <w:sectPr>
       <w:pgSz w:w="12240" w:h="15840"/>
       <w:pgMar w:top="1440" w:right="1440" w:bottom="1440" w:left="1440" w:header="720" w:footer="720" w:gutter="0"/>

</xml_diff>